<commit_message>
Updating final paper, adding formatting file for reference
</commit_message>
<xml_diff>
--- a/final paper.docx
+++ b/final paper.docx
@@ -1,6 +1,6 @@
 
 <file path=word/document.xml><?xml version="1.0" encoding="utf-8"?>
-<w:document xmlns:wpc="http://schemas.microsoft.com/office/word/2010/wordprocessingCanvas" xmlns:mo="http://schemas.microsoft.com/office/mac/office/2008/main" xmlns:mc="http://schemas.openxmlformats.org/markup-compatibility/2006" xmlns:mv="urn:schemas-microsoft-com:mac:vml" xmlns:o="urn:schemas-microsoft-com:office:office" xmlns:r="http://schemas.openxmlformats.org/officeDocument/2006/relationships" xmlns:m="http://schemas.openxmlformats.org/officeDocument/2006/math" xmlns:v="urn:schemas-microsoft-com:vml" xmlns:wp14="http://schemas.microsoft.com/office/word/2010/wordprocessingDrawing" xmlns:wp="http://schemas.openxmlformats.org/drawingml/2006/wordprocessingDrawing" xmlns:w10="urn:schemas-microsoft-com:office:word" xmlns:w="http://schemas.openxmlformats.org/wordprocessingml/2006/main" xmlns:w14="http://schemas.microsoft.com/office/word/2010/wordml" xmlns:wpg="http://schemas.microsoft.com/office/word/2010/wordprocessingGroup" xmlns:wpi="http://schemas.microsoft.com/office/word/2010/wordprocessingInk" xmlns:wne="http://schemas.microsoft.com/office/word/2006/wordml" xmlns:wps="http://schemas.microsoft.com/office/word/2010/wordprocessingShape" mc:Ignorable="w14 wp14">
+<w:document xmlns:wpc="http://schemas.microsoft.com/office/word/2010/wordprocessingCanvas" xmlns:mc="http://schemas.openxmlformats.org/markup-compatibility/2006" xmlns:o="urn:schemas-microsoft-com:office:office" xmlns:r="http://schemas.openxmlformats.org/officeDocument/2006/relationships" xmlns:m="http://schemas.openxmlformats.org/officeDocument/2006/math" xmlns:v="urn:schemas-microsoft-com:vml" xmlns:wp14="http://schemas.microsoft.com/office/word/2010/wordprocessingDrawing" xmlns:wp="http://schemas.openxmlformats.org/drawingml/2006/wordprocessingDrawing" xmlns:w10="urn:schemas-microsoft-com:office:word" xmlns:w="http://schemas.openxmlformats.org/wordprocessingml/2006/main" xmlns:w14="http://schemas.microsoft.com/office/word/2010/wordml" xmlns:w15="http://schemas.microsoft.com/office/word/2012/wordml" xmlns:wpg="http://schemas.microsoft.com/office/word/2010/wordprocessingGroup" xmlns:wpi="http://schemas.microsoft.com/office/word/2010/wordprocessingInk" xmlns:wne="http://schemas.microsoft.com/office/word/2006/wordml" xmlns:wps="http://schemas.microsoft.com/office/word/2010/wordprocessingShape" mc:Ignorable="w14 w15 wp14">
   <w:body>
     <w:p>
       <w:pPr>
@@ -312,14 +312,12 @@
           <w:spacing w:val="-2"/>
         </w:rPr>
       </w:pPr>
-      <w:proofErr w:type="gramStart"/>
       <w:r>
         <w:rPr>
           <w:spacing w:val="-2"/>
         </w:rPr>
         <w:t>ethan.glassman@gmail.com</w:t>
       </w:r>
-      <w:proofErr w:type="gramEnd"/>
     </w:p>
     <w:p>
       <w:pPr>
@@ -379,23 +377,7 @@
       </w:r>
       <w:proofErr w:type="spellEnd"/>
       <w:r>
-        <w:t xml:space="preserve"> ‘hello’ message every millisecond for one minute, and analyze the results by comparing the actual time difference between ‘hello’ messages and the expected </w:t>
-      </w:r>
-      <w:proofErr w:type="gramStart"/>
-      <w:r>
-        <w:t>one millisecond</w:t>
-      </w:r>
-      <w:proofErr w:type="gramEnd"/>
-      <w:r>
-        <w:t xml:space="preserve"> difference.  We find that on a laptop under no load that the kernel performs with maximum difference </w:t>
-      </w:r>
-      <w:proofErr w:type="gramStart"/>
-      <w:r>
-        <w:t>of 1.1 millisecond, which occurred just one time</w:t>
-      </w:r>
-      <w:proofErr w:type="gramEnd"/>
-      <w:r>
-        <w:t xml:space="preserve"> and under full CPU load, the kernel holds to a difference of 1 millisecond 99.94% of the time.  We find therefore that the kernel in use on the </w:t>
+        <w:t xml:space="preserve"> ‘hello’ message every millisecond for one minute, and analyze the results by comparing the actual time difference between ‘hello’ messages and the expected one millisecond difference.  We find that on a laptop under no load that the kernel performs with maximum difference of 1.1 millisecond, which occurred just one time and under full CPU load, the kernel holds to a difference of 1 millisecond 99.94% of the time.  We find therefore that the kernel in use on the </w:t>
       </w:r>
       <w:proofErr w:type="spellStart"/>
       <w:r>
@@ -652,7 +634,11 @@
         </w:rPr>
       </w:pPr>
       <w:r>
-        <w:t>CNC machines are commonly used in industrial applications to accurately manufacture parts from plastics, woods, and metals such as aluminum or steel.  These machines can perform very precise operations down to the thousandth, or ten thousandth of an inch precision, and very fast operations at hundreds of inches per minute.  It is not uncommon for the mechanics and control hardware of the machines to last several decades, and outlive the control computer and software that was state of the art in the 1970s and 1980s, but are now hard to interface with modern CAD and CAM packages that engineers use to design new products.</w:t>
+        <w:t xml:space="preserve">CNC machines are commonly used in industrial applications to accurately manufacture parts from plastics, woods, and metals such as aluminum or steel.  These machines can perform very precise operations down to the thousandth, or ten thousandth of an inch precision, and very fast operations at hundreds of inches per minute.  It is not uncommon for the mechanics and control hardware of the machines to last several decades, and outlive the control computer and software that was state of the art in the 1970s and 1980s, but are now hard to interface with modern CAD </w:t>
+      </w:r>
+      <w:r>
+        <w:lastRenderedPageBreak/>
+        <w:t>and CAM packages that engineers use to design new products.</w:t>
       </w:r>
     </w:p>
     <w:p>
@@ -663,29 +649,113 @@
           <w:sz w:val="20"/>
         </w:rPr>
       </w:pPr>
+      <w:r>
+        <w:rPr>
+          <w:noProof/>
+        </w:rPr>
+        <mc:AlternateContent>
+          <mc:Choice Requires="wps">
+            <w:drawing>
+              <wp:anchor distT="45720" distB="45720" distL="114300" distR="114300" simplePos="0" relativeHeight="251659264" behindDoc="0" locked="0" layoutInCell="1" allowOverlap="1" wp14:anchorId="7F1F8655" wp14:editId="6438F61E">
+                <wp:simplePos x="0" y="0"/>
+                <wp:positionH relativeFrom="column">
+                  <wp:align>center</wp:align>
+                </wp:positionH>
+                <wp:positionV relativeFrom="margin">
+                  <wp:align>bottom</wp:align>
+                </wp:positionV>
+                <wp:extent cx="2548890" cy="1371600"/>
+                <wp:effectExtent l="0" t="0" r="0" b="0"/>
+                <wp:wrapSquare wrapText="bothSides"/>
+                <wp:docPr id="217" name="Text Box 2"/>
+                <wp:cNvGraphicFramePr>
+                  <a:graphicFrameLocks xmlns:a="http://schemas.openxmlformats.org/drawingml/2006/main"/>
+                </wp:cNvGraphicFramePr>
+                <a:graphic xmlns:a="http://schemas.openxmlformats.org/drawingml/2006/main">
+                  <a:graphicData uri="http://schemas.microsoft.com/office/word/2010/wordprocessingShape">
+                    <wps:wsp>
+                      <wps:cNvSpPr txBox="1">
+                        <a:spLocks noChangeArrowheads="1"/>
+                      </wps:cNvSpPr>
+                      <wps:spPr bwMode="auto">
+                        <a:xfrm>
+                          <a:off x="0" y="0"/>
+                          <a:ext cx="2548890" cy="1371600"/>
+                        </a:xfrm>
+                        <a:prstGeom prst="rect">
+                          <a:avLst/>
+                        </a:prstGeom>
+                        <a:noFill/>
+                        <a:ln w="9525">
+                          <a:noFill/>
+                          <a:miter lim="800000"/>
+                          <a:headEnd/>
+                          <a:tailEnd/>
+                        </a:ln>
+                      </wps:spPr>
+                      <wps:txbx>
+                        <w:txbxContent>
+                          <w:p>
+                            <w:pPr>
+                              <w:rPr>
+                                <w:color w:val="FFFFFF" w:themeColor="background1"/>
+                                <w14:textFill>
+                                  <w14:noFill/>
+                                </w14:textFill>
+                              </w:rPr>
+                            </w:pPr>
+                          </w:p>
+                        </w:txbxContent>
+                      </wps:txbx>
+                      <wps:bodyPr rot="0" vert="horz" wrap="square" lIns="91440" tIns="45720" rIns="91440" bIns="45720" anchor="t" anchorCtr="0">
+                        <a:noAutofit/>
+                      </wps:bodyPr>
+                    </wps:wsp>
+                  </a:graphicData>
+                </a:graphic>
+                <wp14:sizeRelH relativeFrom="margin">
+                  <wp14:pctWidth>40000</wp14:pctWidth>
+                </wp14:sizeRelH>
+                <wp14:sizeRelV relativeFrom="margin">
+                  <wp14:pctHeight>0</wp14:pctHeight>
+                </wp14:sizeRelV>
+              </wp:anchor>
+            </w:drawing>
+          </mc:Choice>
+          <mc:Fallback>
+            <w:pict>
+              <v:shapetype w14:anchorId="7F1F8655" id="_x0000_t202" coordsize="21600,21600" o:spt="202" path="m,l,21600r21600,l21600,xe">
+                <v:stroke joinstyle="miter"/>
+                <v:path gradientshapeok="t" o:connecttype="rect"/>
+              </v:shapetype>
+              <v:shape id="Text Box 2" o:spid="_x0000_s1026" type="#_x0000_t202" style="position:absolute;left:0;text-align:left;margin-left:0;margin-top:0;width:200.7pt;height:108pt;z-index:251659264;visibility:visible;mso-wrap-style:square;mso-width-percent:400;mso-height-percent:0;mso-wrap-distance-left:9pt;mso-wrap-distance-top:3.6pt;mso-wrap-distance-right:9pt;mso-wrap-distance-bottom:3.6pt;mso-position-horizontal:center;mso-position-horizontal-relative:text;mso-position-vertical:bottom;mso-position-vertical-relative:margin;mso-width-percent:400;mso-height-percent:0;mso-width-relative:margin;mso-height-relative:margin;v-text-anchor:top" o:gfxdata="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" filled="f" stroked="f">
+                <v:textbox>
+                  <w:txbxContent>
+                    <w:p>
+                      <w:pPr>
+                        <w:rPr>
+                          <w:color w:val="FFFFFF" w:themeColor="background1"/>
+                          <w14:textFill>
+                            <w14:noFill/>
+                          </w14:textFill>
+                        </w:rPr>
+                      </w:pPr>
+                    </w:p>
+                  </w:txbxContent>
+                </v:textbox>
+                <w10:wrap type="square" anchory="margin"/>
+              </v:shape>
+            </w:pict>
+          </mc:Fallback>
+        </mc:AlternateContent>
+      </w:r>
       <w:proofErr w:type="spellStart"/>
       <w:r>
         <w:t>LinuxCNC</w:t>
       </w:r>
       <w:proofErr w:type="spellEnd"/>
       <w:r>
-        <w:t xml:space="preserve"> is </w:t>
-      </w:r>
-      <w:proofErr w:type="gramStart"/>
-      <w:r>
-        <w:t>a replacement</w:t>
-      </w:r>
-      <w:proofErr w:type="gramEnd"/>
-      <w:r>
-        <w:t xml:space="preserve"> machine control software that can replace the outdated control computer and control software that these older machines use, and allow them to be reintegrated with modern workflows at a fraction of the cost of new machines.  However, it is essential that the software controlling these machines </w:t>
-      </w:r>
-      <w:proofErr w:type="gramStart"/>
-      <w:r>
-        <w:t>runs</w:t>
-      </w:r>
-      <w:proofErr w:type="gramEnd"/>
-      <w:r>
-        <w:t xml:space="preserve"> in a real-time fashion in order to ensure safety of the machine operator and the machine itself.  Additionally, it is </w:t>
+        <w:t xml:space="preserve"> is a replacement machine control software that can replace the outdated control computer and control software that these older machines use, and allow them to be reintegrated with modern workflows at a fraction of the cost of new machines.  However, it is essential that the software controlling these machines runs in a real-time fashion in order to ensure safety of the machine operator and the machine itself.  Additionally, it is </w:t>
       </w:r>
       <w:proofErr w:type="spellStart"/>
       <w:r>
@@ -705,7 +775,6 @@
         </w:rPr>
       </w:pPr>
       <w:r>
-        <w:lastRenderedPageBreak/>
         <w:t xml:space="preserve">We want to show, therefore, that the software does run in </w:t>
       </w:r>
       <w:proofErr w:type="spellStart"/>
@@ -770,7 +839,16 @@
         <w:pStyle w:val="ACMSectionTitle"/>
       </w:pPr>
       <w:r>
-        <w:t>System</w:t>
+        <w:t>Syste</w:t>
+      </w:r>
+      <w:r>
+        <w:t>m</w:t>
+      </w:r>
+      <w:r>
+        <w:rPr>
+          <w:rStyle w:val="FootnoteReference"/>
+        </w:rPr>
+        <w:footnoteReference w:id="1"/>
       </w:r>
     </w:p>
     <w:p>
@@ -804,10 +882,12 @@
       <w:r>
         <w:t xml:space="preserve"> on </w:t>
       </w:r>
+      <w:proofErr w:type="spellStart"/>
       <w:proofErr w:type="gramStart"/>
       <w:r>
         <w:t>a</w:t>
       </w:r>
+      <w:proofErr w:type="spellEnd"/>
       <w:proofErr w:type="gramEnd"/>
       <w:r>
         <w:t xml:space="preserve"> </w:t>
@@ -845,82 +925,20 @@
       </w:r>
       <w:proofErr w:type="spellEnd"/>
       <w:r>
-        <w:t xml:space="preserve"> 2.7 Wheezy following the directions as provided on </w:t>
-      </w:r>
-      <w:hyperlink r:id="rId9" w:anchor="_download_the_image" w:history="1">
-        <w:r>
-          <w:rPr>
-            <w:rStyle w:val="Hyperlink"/>
-            <w:rFonts w:ascii="Arial" w:hAnsi="Arial" w:cs="Arial"/>
-            <w:color w:val="1155CC"/>
-            <w:sz w:val="22"/>
-            <w:szCs w:val="22"/>
-          </w:rPr>
-          <w:t>http://linuxcnc.org/docs/2.7/html/getting-started/getting-linuxcnc.html#</w:t>
-        </w:r>
-        <w:r>
-          <w:rPr>
-            <w:rStyle w:val="Hyperlink"/>
-            <w:rFonts w:ascii="Arial" w:hAnsi="Arial" w:cs="Arial"/>
-            <w:color w:val="1155CC"/>
-            <w:sz w:val="22"/>
-            <w:szCs w:val="22"/>
-          </w:rPr>
-          <w:t xml:space="preserve"> </w:t>
-        </w:r>
-        <w:r>
-          <w:rPr>
-            <w:rStyle w:val="Hyperlink"/>
-            <w:rFonts w:ascii="Arial" w:hAnsi="Arial" w:cs="Arial"/>
-            <w:color w:val="1155CC"/>
-            <w:sz w:val="22"/>
-            <w:szCs w:val="22"/>
-          </w:rPr>
-          <w:t>download</w:t>
-        </w:r>
-        <w:r>
-          <w:rPr>
-            <w:rStyle w:val="Hyperlink"/>
-            <w:rFonts w:ascii="Arial" w:hAnsi="Arial" w:cs="Arial"/>
-            <w:color w:val="1155CC"/>
-            <w:sz w:val="22"/>
-            <w:szCs w:val="22"/>
-          </w:rPr>
-          <w:t xml:space="preserve"> </w:t>
-        </w:r>
-        <w:r>
-          <w:rPr>
-            <w:rStyle w:val="Hyperlink"/>
-            <w:rFonts w:ascii="Arial" w:hAnsi="Arial" w:cs="Arial"/>
-            <w:color w:val="1155CC"/>
-            <w:sz w:val="22"/>
-            <w:szCs w:val="22"/>
-          </w:rPr>
-          <w:t>the</w:t>
-        </w:r>
-        <w:r>
-          <w:rPr>
-            <w:rStyle w:val="Hyperlink"/>
-            <w:rFonts w:ascii="Arial" w:hAnsi="Arial" w:cs="Arial"/>
-            <w:color w:val="1155CC"/>
-            <w:sz w:val="22"/>
-            <w:szCs w:val="22"/>
-          </w:rPr>
-          <w:t xml:space="preserve"> </w:t>
-        </w:r>
-        <w:r>
-          <w:rPr>
-            <w:rStyle w:val="Hyperlink"/>
-            <w:rFonts w:ascii="Arial" w:hAnsi="Arial" w:cs="Arial"/>
-            <w:color w:val="1155CC"/>
-            <w:sz w:val="22"/>
-            <w:szCs w:val="22"/>
-          </w:rPr>
-          <w:t>image</w:t>
-        </w:r>
-      </w:hyperlink>
-      <w:r>
-        <w:t xml:space="preserve"> for writing to and installing from a USB drive.</w:t>
+        <w:t xml:space="preserve"> 2.7 Wheezy following the</w:t>
+      </w:r>
+      <w:r>
+        <w:t xml:space="preserve"> </w:t>
+      </w:r>
+      <w:r>
+        <w:lastRenderedPageBreak/>
+        <w:t>directions as provided on for writing to and installing from a USB drive.</w:t>
+      </w:r>
+      <w:r>
+        <w:rPr>
+          <w:rStyle w:val="FootnoteReference"/>
+        </w:rPr>
+        <w:footnoteReference w:id="2"/>
       </w:r>
     </w:p>
     <w:p>
@@ -939,13 +957,19 @@
       <w:r>
         <w:t xml:space="preserve">In order to realistically, but safely, </w:t>
       </w:r>
+      <w:r>
+        <w:t>analyze</w:t>
+      </w:r>
+      <w:r>
+        <w:t xml:space="preserve"> </w:t>
+      </w:r>
       <w:proofErr w:type="spellStart"/>
       <w:r>
-        <w:t>analyse</w:t>
+        <w:t>LinuxCNC</w:t>
       </w:r>
       <w:proofErr w:type="spellEnd"/>
       <w:r>
-        <w:t xml:space="preserve"> </w:t>
+        <w:t xml:space="preserve"> we wanted to setup a simple synthetic workload on an Arduino and were lucky to find that there was already an open source Arduino code base designed as a daughter board for </w:t>
       </w:r>
       <w:proofErr w:type="spellStart"/>
       <w:r>
@@ -953,7 +977,13 @@
       </w:r>
       <w:proofErr w:type="spellEnd"/>
       <w:r>
-        <w:t xml:space="preserve"> we wanted to setup a simple synthetic workload on an Arduino and were lucky to find that there was already an open source Arduino code base designed as a daughter board for </w:t>
+        <w:rPr>
+          <w:rStyle w:val="FootnoteReference"/>
+        </w:rPr>
+        <w:footnoteReference w:id="3"/>
+      </w:r>
+      <w:r>
+        <w:t xml:space="preserve"> which we hoped would allow us to have a simple, safe synthetic workload that would interface with the </w:t>
       </w:r>
       <w:proofErr w:type="spellStart"/>
       <w:r>
@@ -961,34 +991,173 @@
       </w:r>
       <w:proofErr w:type="spellEnd"/>
       <w:r>
-        <w:t xml:space="preserve"> at </w:t>
-      </w:r>
-      <w:hyperlink r:id="rId10" w:history="1">
-        <w:r>
-          <w:rPr>
-            <w:rStyle w:val="Hyperlink"/>
-          </w:rPr>
-          <w:t>https://github.com/dewy721/EMC-2-Arduino</w:t>
-        </w:r>
-      </w:hyperlink>
-      <w:r>
-        <w:t xml:space="preserve"> </w:t>
+        <w:t xml:space="preserve"> software.  We were able to get the </w:t>
+      </w:r>
+      <w:proofErr w:type="spellStart"/>
+      <w:r>
+        <w:t>arduino</w:t>
+      </w:r>
+      <w:proofErr w:type="spellEnd"/>
+      <w:r>
+        <w:t xml:space="preserve"> and </w:t>
+      </w:r>
+      <w:proofErr w:type="spellStart"/>
+      <w:r>
+        <w:t>LinuxCNC</w:t>
+      </w:r>
+      <w:proofErr w:type="spellEnd"/>
+      <w:r>
+        <w:t xml:space="preserve"> to set up their initial handshake routine, but we were receiving no results.</w:t>
+      </w:r>
+    </w:p>
+    <w:p>
+      <w:pPr>
+        <w:pStyle w:val="ACMText"/>
+        <w:keepNext/>
+      </w:pPr>
+      <w:r>
+        <w:t xml:space="preserve">Changes to </w:t>
+      </w:r>
+      <w:proofErr w:type="spellStart"/>
+      <w:r>
+        <w:t>arduino</w:t>
+      </w:r>
+      <w:proofErr w:type="spellEnd"/>
+      <w:r>
+        <w:t xml:space="preserve"> library:</w:t>
+      </w:r>
+    </w:p>
+    <w:p>
+      <w:pPr>
+        <w:pStyle w:val="ACMText"/>
+        <w:keepNext/>
+        <w:numPr>
+          <w:ilvl w:val="0"/>
+          <w:numId w:val="4"/>
+        </w:numPr>
+      </w:pPr>
+      <w:r>
+        <w:t>Modified my-mill.ini by commenting out PYVCP = custompanel.xml</w:t>
+      </w:r>
+    </w:p>
+    <w:p>
+      <w:pPr>
+        <w:pStyle w:val="ACMText"/>
+        <w:keepNext/>
+        <w:numPr>
+          <w:ilvl w:val="0"/>
+          <w:numId w:val="4"/>
+        </w:numPr>
+      </w:pPr>
+      <w:r>
+        <w:t xml:space="preserve">Modified </w:t>
+      </w:r>
+      <w:proofErr w:type="spellStart"/>
+      <w:r>
+        <w:t>custom_portgui.hal</w:t>
+      </w:r>
+      <w:proofErr w:type="spellEnd"/>
+      <w:r>
+        <w:t xml:space="preserve"> by commenting out sets spindle-at-speed true</w:t>
+      </w:r>
+    </w:p>
+    <w:p>
+      <w:pPr>
+        <w:pStyle w:val="ACMText"/>
+        <w:keepNext/>
+        <w:numPr>
+          <w:ilvl w:val="0"/>
+          <w:numId w:val="4"/>
+        </w:numPr>
+      </w:pPr>
+      <w:r>
+        <w:t>Modified HAL2Arduino-0.6d.py to change port from</w:t>
+      </w:r>
+    </w:p>
+    <w:p>
+      <w:pPr>
+        <w:pStyle w:val="ACMText"/>
+        <w:keepNext/>
+        <w:ind w:left="720"/>
+        <w:jc w:val="left"/>
+      </w:pPr>
+      <w:proofErr w:type="gramStart"/>
+      <w:r>
+        <w:t>port</w:t>
+      </w:r>
+      <w:proofErr w:type="gramEnd"/>
+      <w:r>
+        <w:t xml:space="preserve"> = "/</w:t>
+      </w:r>
+      <w:proofErr w:type="spellStart"/>
+      <w:r>
+        <w:t>dev</w:t>
+      </w:r>
+      <w:proofErr w:type="spellEnd"/>
+      <w:r>
+        <w:t>/</w:t>
+      </w:r>
+      <w:proofErr w:type="spellStart"/>
+      <w:r>
+        <w:t>ttyS</w:t>
+      </w:r>
+      <w:proofErr w:type="spellEnd"/>
+      <w:r>
+        <w:t xml:space="preserve">" + </w:t>
+      </w:r>
+      <w:proofErr w:type="spellStart"/>
+      <w:r>
+        <w:t>str</w:t>
+      </w:r>
+      <w:proofErr w:type="spellEnd"/>
+      <w:r>
+        <w:t>(</w:t>
+      </w:r>
+      <w:proofErr w:type="spellStart"/>
+      <w:r>
+        <w:t>i</w:t>
+      </w:r>
+      <w:proofErr w:type="spellEnd"/>
+      <w:r>
+        <w:t xml:space="preserve">) to </w:t>
+      </w:r>
+      <w:r>
+        <w:t>port = "/</w:t>
+      </w:r>
+      <w:proofErr w:type="spellStart"/>
+      <w:r>
+        <w:t>dev</w:t>
+      </w:r>
+      <w:proofErr w:type="spellEnd"/>
+      <w:r>
+        <w:t>/ttyUSB0"</w:t>
+      </w:r>
+    </w:p>
+    <w:p>
+      <w:pPr>
+        <w:pStyle w:val="ACMText"/>
+        <w:keepNext/>
+        <w:ind w:left="720"/>
+        <w:jc w:val="left"/>
+      </w:pPr>
+      <w:proofErr w:type="gramStart"/>
+      <w:r>
+        <w:t>forcing</w:t>
+      </w:r>
+      <w:proofErr w:type="gramEnd"/>
+      <w:r>
+        <w:t xml:space="preserve"> the usage of USB</w:t>
       </w:r>
     </w:p>
     <w:p>
       <w:pPr>
         <w:pStyle w:val="Caption"/>
       </w:pPr>
-    </w:p>
-    <w:p>
-      <w:pPr>
-        <w:pStyle w:val="Caption"/>
-      </w:pPr>
       <w:r>
         <w:rPr>
           <w:noProof/>
-        </w:rPr>
-        <w:lastRenderedPageBreak/>
+          <w:lang w:eastAsia="en-US"/>
+        </w:rPr>
         <w:drawing>
           <wp:inline distT="0" distB="0" distL="0" distR="0" wp14:anchorId="6E8500F6" wp14:editId="7F82C0CB">
             <wp:extent cx="3049270" cy="1091565"/>
@@ -1005,7 +1174,7 @@
                     <pic:cNvPicPr/>
                   </pic:nvPicPr>
                   <pic:blipFill>
-                    <a:blip r:embed="rId11">
+                    <a:blip r:embed="rId9">
                       <a:extLst>
                         <a:ext uri="{28A0092B-C50C-407E-A947-70E740481C1C}">
                           <a14:useLocalDpi xmlns:a14="http://schemas.microsoft.com/office/drawing/2010/main" val="0"/>
@@ -1039,14 +1208,27 @@
       <w:r>
         <w:t xml:space="preserve">Figure </w:t>
       </w:r>
-      <w:fldSimple w:instr=" SEQ Figure \* ARABIC ">
-        <w:r>
-          <w:rPr>
-            <w:noProof/>
-          </w:rPr>
-          <w:t>1</w:t>
-        </w:r>
-      </w:fldSimple>
+      <w:r>
+        <w:fldChar w:fldCharType="begin"/>
+      </w:r>
+      <w:r>
+        <w:instrText xml:space="preserve"> SEQ Figure \* ARABIC </w:instrText>
+      </w:r>
+      <w:r>
+        <w:fldChar w:fldCharType="separate"/>
+      </w:r>
+      <w:r>
+        <w:rPr>
+          <w:noProof/>
+        </w:rPr>
+        <w:t>1</w:t>
+      </w:r>
+      <w:r>
+        <w:rPr>
+          <w:noProof/>
+        </w:rPr>
+        <w:fldChar w:fldCharType="end"/>
+      </w:r>
       <w:r>
         <w:t>: Our original system</w:t>
       </w:r>
@@ -1066,7 +1248,7 @@
       <w:r>
         <w:t xml:space="preserve">We study the system architecture once the laptop is prepared and we can focus our investigation.  In particular we considered </w:t>
       </w:r>
-      <w:hyperlink r:id="rId12" w:history="1">
+      <w:hyperlink r:id="rId10" w:history="1">
         <w:r>
           <w:rPr>
             <w:rStyle w:val="Hyperlink"/>
@@ -1099,6 +1281,7 @@
         <w:rPr>
           <w:noProof/>
         </w:rPr>
+        <w:lastRenderedPageBreak/>
         <w:drawing>
           <wp:inline distT="0" distB="0" distL="0" distR="0" wp14:anchorId="562B2D72" wp14:editId="517B5870">
             <wp:extent cx="2908935" cy="3812752"/>
@@ -1115,7 +1298,7 @@
                     <pic:cNvPicPr/>
                   </pic:nvPicPr>
                   <pic:blipFill>
-                    <a:blip r:embed="rId13">
+                    <a:blip r:embed="rId11">
                       <a:extLst>
                         <a:ext uri="{28A0092B-C50C-407E-A947-70E740481C1C}">
                           <a14:useLocalDpi xmlns:a14="http://schemas.microsoft.com/office/drawing/2010/main" val="0"/>
@@ -1149,14 +1332,27 @@
       <w:r>
         <w:t xml:space="preserve">Figure </w:t>
       </w:r>
-      <w:fldSimple w:instr=" SEQ Figure \* ARABIC ">
-        <w:r>
-          <w:rPr>
-            <w:noProof/>
-          </w:rPr>
-          <w:t>2</w:t>
-        </w:r>
-      </w:fldSimple>
+      <w:r>
+        <w:fldChar w:fldCharType="begin"/>
+      </w:r>
+      <w:r>
+        <w:instrText xml:space="preserve"> SEQ Figure \* ARABIC </w:instrText>
+      </w:r>
+      <w:r>
+        <w:fldChar w:fldCharType="separate"/>
+      </w:r>
+      <w:r>
+        <w:rPr>
+          <w:noProof/>
+        </w:rPr>
+        <w:t>2</w:t>
+      </w:r>
+      <w:r>
+        <w:rPr>
+          <w:noProof/>
+        </w:rPr>
+        <w:fldChar w:fldCharType="end"/>
+      </w:r>
       <w:r>
         <w:t xml:space="preserve">: Full </w:t>
       </w:r>
@@ -1194,7 +1390,7 @@
                     <pic:cNvPicPr/>
                   </pic:nvPicPr>
                   <pic:blipFill>
-                    <a:blip r:embed="rId14">
+                    <a:blip r:embed="rId12">
                       <a:extLst>
                         <a:ext uri="{28A0092B-C50C-407E-A947-70E740481C1C}">
                           <a14:useLocalDpi xmlns:a14="http://schemas.microsoft.com/office/drawing/2010/main" val="0"/>
@@ -1228,14 +1424,27 @@
       <w:r>
         <w:t xml:space="preserve">Figure </w:t>
       </w:r>
-      <w:fldSimple w:instr=" SEQ Figure \* ARABIC ">
-        <w:r>
-          <w:rPr>
-            <w:noProof/>
-          </w:rPr>
-          <w:t>3</w:t>
-        </w:r>
-      </w:fldSimple>
+      <w:r>
+        <w:fldChar w:fldCharType="begin"/>
+      </w:r>
+      <w:r>
+        <w:instrText xml:space="preserve"> SEQ Figure \* ARABIC </w:instrText>
+      </w:r>
+      <w:r>
+        <w:fldChar w:fldCharType="separate"/>
+      </w:r>
+      <w:r>
+        <w:rPr>
+          <w:noProof/>
+        </w:rPr>
+        <w:t>3</w:t>
+      </w:r>
+      <w:r>
+        <w:rPr>
+          <w:noProof/>
+        </w:rPr>
+        <w:fldChar w:fldCharType="end"/>
+      </w:r>
       <w:r>
         <w:t xml:space="preserve">: </w:t>
       </w:r>
@@ -1375,6 +1584,7 @@
       <w:r>
         <w:rPr>
           <w:rFonts w:ascii="Arial" w:hAnsi="Arial" w:cs="Arial"/>
+          <w:noProof/>
           <w:color w:val="000000"/>
           <w:sz w:val="22"/>
           <w:szCs w:val="22"/>
@@ -1395,7 +1605,7 @@
                     <pic:cNvPicPr/>
                   </pic:nvPicPr>
                   <pic:blipFill>
-                    <a:blip r:embed="rId15">
+                    <a:blip r:embed="rId13">
                       <a:extLst>
                         <a:ext uri="{28A0092B-C50C-407E-A947-70E740481C1C}">
                           <a14:useLocalDpi xmlns:a14="http://schemas.microsoft.com/office/drawing/2010/main" val="0"/>
@@ -1429,14 +1639,27 @@
       <w:r>
         <w:t xml:space="preserve">Figure </w:t>
       </w:r>
-      <w:fldSimple w:instr=" SEQ Figure \* ARABIC ">
-        <w:r>
-          <w:rPr>
-            <w:noProof/>
-          </w:rPr>
-          <w:t>4</w:t>
-        </w:r>
-      </w:fldSimple>
+      <w:r>
+        <w:fldChar w:fldCharType="begin"/>
+      </w:r>
+      <w:r>
+        <w:instrText xml:space="preserve"> SEQ Figure \* ARABIC </w:instrText>
+      </w:r>
+      <w:r>
+        <w:fldChar w:fldCharType="separate"/>
+      </w:r>
+      <w:r>
+        <w:rPr>
+          <w:noProof/>
+        </w:rPr>
+        <w:t>4</w:t>
+      </w:r>
+      <w:r>
+        <w:rPr>
+          <w:noProof/>
+        </w:rPr>
+        <w:fldChar w:fldCharType="end"/>
+      </w:r>
       <w:r>
         <w:t>: Kernel architecture</w:t>
       </w:r>
@@ -1466,6 +1689,9 @@
         <w:pStyle w:val="ACMText"/>
       </w:pPr>
       <w:r>
+        <w:rPr>
+          <w:noProof/>
+        </w:rPr>
         <w:drawing>
           <wp:inline distT="0" distB="0" distL="0" distR="0" wp14:anchorId="7037C3B2" wp14:editId="265B7C3A">
             <wp:extent cx="2794000" cy="1536700"/>
@@ -1482,7 +1708,7 @@
                     <pic:cNvPicPr/>
                   </pic:nvPicPr>
                   <pic:blipFill>
-                    <a:blip r:embed="rId16">
+                    <a:blip r:embed="rId14">
                       <a:extLst>
                         <a:ext uri="{28A0092B-C50C-407E-A947-70E740481C1C}">
                           <a14:useLocalDpi xmlns:a14="http://schemas.microsoft.com/office/drawing/2010/main" val="0"/>
@@ -1520,14 +1746,27 @@
       <w:r>
         <w:t xml:space="preserve">Figure </w:t>
       </w:r>
-      <w:fldSimple w:instr=" SEQ Figure \* ARABIC ">
-        <w:r>
-          <w:rPr>
-            <w:noProof/>
-          </w:rPr>
-          <w:t>5</w:t>
-        </w:r>
-      </w:fldSimple>
+      <w:r>
+        <w:fldChar w:fldCharType="begin"/>
+      </w:r>
+      <w:r>
+        <w:instrText xml:space="preserve"> SEQ Figure \* ARABIC </w:instrText>
+      </w:r>
+      <w:r>
+        <w:fldChar w:fldCharType="separate"/>
+      </w:r>
+      <w:r>
+        <w:rPr>
+          <w:noProof/>
+        </w:rPr>
+        <w:t>5</w:t>
+      </w:r>
+      <w:r>
+        <w:rPr>
+          <w:noProof/>
+        </w:rPr>
+        <w:fldChar w:fldCharType="end"/>
+      </w:r>
       <w:r>
         <w:t>: Real time kernel application location</w:t>
       </w:r>
@@ -1569,7 +1808,7 @@
                     <pic:cNvPicPr/>
                   </pic:nvPicPr>
                   <pic:blipFill>
-                    <a:blip r:embed="rId17">
+                    <a:blip r:embed="rId15">
                       <a:extLst>
                         <a:ext uri="{28A0092B-C50C-407E-A947-70E740481C1C}">
                           <a14:useLocalDpi xmlns:a14="http://schemas.microsoft.com/office/drawing/2010/main" val="0"/>
@@ -1603,14 +1842,27 @@
       <w:r>
         <w:t xml:space="preserve">Figure </w:t>
       </w:r>
-      <w:fldSimple w:instr=" SEQ Figure \* ARABIC ">
-        <w:r>
-          <w:rPr>
-            <w:noProof/>
-          </w:rPr>
-          <w:t>6</w:t>
-        </w:r>
-      </w:fldSimple>
+      <w:r>
+        <w:fldChar w:fldCharType="begin"/>
+      </w:r>
+      <w:r>
+        <w:instrText xml:space="preserve"> SEQ Figure \* ARABIC </w:instrText>
+      </w:r>
+      <w:r>
+        <w:fldChar w:fldCharType="separate"/>
+      </w:r>
+      <w:r>
+        <w:rPr>
+          <w:noProof/>
+        </w:rPr>
+        <w:t>6</w:t>
+      </w:r>
+      <w:r>
+        <w:rPr>
+          <w:noProof/>
+        </w:rPr>
+        <w:fldChar w:fldCharType="end"/>
+      </w:r>
       <w:r>
         <w:t>: User space application location</w:t>
       </w:r>
@@ -1693,7 +1945,7 @@
                     <pic:cNvPicPr/>
                   </pic:nvPicPr>
                   <pic:blipFill>
-                    <a:blip r:embed="rId18" r:link="rId19">
+                    <a:blip r:embed="rId16" r:link="rId17">
                       <a:extLst>
                         <a:ext uri="{28A0092B-C50C-407E-A947-70E740481C1C}">
                           <a14:useLocalDpi xmlns:a14="http://schemas.microsoft.com/office/drawing/2010/main" val="0"/>
@@ -1727,14 +1979,27 @@
       <w:r>
         <w:t xml:space="preserve">Figure </w:t>
       </w:r>
-      <w:fldSimple w:instr=" SEQ Figure \* ARABIC ">
-        <w:r>
-          <w:rPr>
-            <w:noProof/>
-          </w:rPr>
-          <w:t>7</w:t>
-        </w:r>
-      </w:fldSimple>
+      <w:r>
+        <w:fldChar w:fldCharType="begin"/>
+      </w:r>
+      <w:r>
+        <w:instrText xml:space="preserve"> SEQ Figure \* ARABIC </w:instrText>
+      </w:r>
+      <w:r>
+        <w:fldChar w:fldCharType="separate"/>
+      </w:r>
+      <w:r>
+        <w:rPr>
+          <w:noProof/>
+        </w:rPr>
+        <w:t>7</w:t>
+      </w:r>
+      <w:r>
+        <w:rPr>
+          <w:noProof/>
+        </w:rPr>
+        <w:fldChar w:fldCharType="end"/>
+      </w:r>
       <w:r>
         <w:t xml:space="preserve">: Non </w:t>
       </w:r>
@@ -1752,6 +2017,7 @@
         <w:rPr>
           <w:noProof/>
         </w:rPr>
+        <w:lastRenderedPageBreak/>
         <w:drawing>
           <wp:inline distT="0" distB="0" distL="0" distR="0" wp14:anchorId="56714CF3" wp14:editId="299FA7DD">
             <wp:extent cx="5029200" cy="3771900"/>
@@ -1765,6 +2031,94 @@
                 <pic:pic xmlns:pic="http://schemas.openxmlformats.org/drawingml/2006/picture">
                   <pic:nvPicPr>
                     <pic:cNvPr id="0" name="realtime.jpg"/>
+                    <pic:cNvPicPr/>
+                  </pic:nvPicPr>
+                  <pic:blipFill>
+                    <a:blip r:embed="rId18" r:link="rId19">
+                      <a:extLst>
+                        <a:ext uri="{28A0092B-C50C-407E-A947-70E740481C1C}">
+                          <a14:useLocalDpi xmlns:a14="http://schemas.microsoft.com/office/drawing/2010/main" val="0"/>
+                        </a:ext>
+                      </a:extLst>
+                    </a:blip>
+                    <a:stretch>
+                      <a:fillRect/>
+                    </a:stretch>
+                  </pic:blipFill>
+                  <pic:spPr>
+                    <a:xfrm>
+                      <a:off x="0" y="0"/>
+                      <a:ext cx="5029200" cy="3771900"/>
+                    </a:xfrm>
+                    <a:prstGeom prst="rect">
+                      <a:avLst/>
+                    </a:prstGeom>
+                  </pic:spPr>
+                </pic:pic>
+              </a:graphicData>
+            </a:graphic>
+          </wp:inline>
+        </w:drawing>
+      </w:r>
+    </w:p>
+    <w:p>
+      <w:pPr>
+        <w:pStyle w:val="Caption"/>
+      </w:pPr>
+      <w:r>
+        <w:t xml:space="preserve">Figure </w:t>
+      </w:r>
+      <w:r>
+        <w:fldChar w:fldCharType="begin"/>
+      </w:r>
+      <w:r>
+        <w:instrText xml:space="preserve"> SEQ Figure \* ARABIC </w:instrText>
+      </w:r>
+      <w:r>
+        <w:fldChar w:fldCharType="separate"/>
+      </w:r>
+      <w:r>
+        <w:rPr>
+          <w:noProof/>
+        </w:rPr>
+        <w:t>8</w:t>
+      </w:r>
+      <w:r>
+        <w:rPr>
+          <w:noProof/>
+        </w:rPr>
+        <w:fldChar w:fldCharType="end"/>
+      </w:r>
+      <w:r>
+        <w:t xml:space="preserve">: </w:t>
+      </w:r>
+      <w:proofErr w:type="spellStart"/>
+      <w:r>
+        <w:t>Realtime</w:t>
+      </w:r>
+      <w:proofErr w:type="spellEnd"/>
+    </w:p>
+    <w:p>
+      <w:pPr>
+        <w:keepNext/>
+      </w:pPr>
+      <w:r>
+        <w:rPr>
+          <w:noProof/>
+        </w:rPr>
+        <w:drawing>
+          <wp:inline distT="0" distB="0" distL="0" distR="0" wp14:anchorId="46E35867" wp14:editId="05A089C7">
+            <wp:extent cx="5029200" cy="3771900"/>
+            <wp:effectExtent l="0" t="0" r="0" b="12700"/>
+            <wp:docPr id="13" name="compare no load.jpg"/>
+            <wp:cNvGraphicFramePr>
+              <a:graphicFrameLocks xmlns:a="http://schemas.openxmlformats.org/drawingml/2006/main" noChangeAspect="1"/>
+            </wp:cNvGraphicFramePr>
+            <a:graphic xmlns:a="http://schemas.openxmlformats.org/drawingml/2006/main">
+              <a:graphicData uri="http://schemas.openxmlformats.org/drawingml/2006/picture">
+                <pic:pic xmlns:pic="http://schemas.openxmlformats.org/drawingml/2006/picture">
+                  <pic:nvPicPr>
+                    <pic:cNvPr id="0" name="compare no load.jpg"/>
                     <pic:cNvPicPr/>
                   </pic:nvPicPr>
                   <pic:blipFill>
@@ -1802,22 +2156,30 @@
       <w:r>
         <w:t xml:space="preserve">Figure </w:t>
       </w:r>
-      <w:fldSimple w:instr=" SEQ Figure \* ARABIC ">
-        <w:r>
-          <w:rPr>
-            <w:noProof/>
-          </w:rPr>
-          <w:t>8</w:t>
-        </w:r>
-      </w:fldSimple>
-      <w:r>
-        <w:t xml:space="preserve">: </w:t>
-      </w:r>
-      <w:proofErr w:type="spellStart"/>
-      <w:r>
-        <w:t>Realtime</w:t>
-      </w:r>
-      <w:proofErr w:type="spellEnd"/>
+      <w:r>
+        <w:fldChar w:fldCharType="begin"/>
+      </w:r>
+      <w:r>
+        <w:instrText xml:space="preserve"> SEQ Figure \* ARABIC </w:instrText>
+      </w:r>
+      <w:r>
+        <w:fldChar w:fldCharType="separate"/>
+      </w:r>
+      <w:r>
+        <w:rPr>
+          <w:noProof/>
+        </w:rPr>
+        <w:t>9</w:t>
+      </w:r>
+      <w:r>
+        <w:rPr>
+          <w:noProof/>
+        </w:rPr>
+        <w:fldChar w:fldCharType="end"/>
+      </w:r>
+      <w:r>
+        <w:t>: Compare no load</w:t>
+      </w:r>
     </w:p>
     <w:p>
       <w:pPr>
@@ -1829,10 +2191,10 @@
         </w:rPr>
         <w:lastRenderedPageBreak/>
         <w:drawing>
-          <wp:inline distT="0" distB="0" distL="0" distR="0" wp14:anchorId="46E35867" wp14:editId="05A089C7">
-            <wp:extent cx="5029200" cy="3771900"/>
-            <wp:effectExtent l="0" t="0" r="0" b="12700"/>
-            <wp:docPr id="13" name="compare no load.jpg"/>
+          <wp:inline distT="0" distB="0" distL="0" distR="0" wp14:anchorId="7904FF57" wp14:editId="5506AAB9">
+            <wp:extent cx="4572000" cy="3429000"/>
+            <wp:effectExtent l="0" t="0" r="0" b="0"/>
+            <wp:docPr id="14" name="compare under load.jpg"/>
             <wp:cNvGraphicFramePr>
               <a:graphicFrameLocks xmlns:a="http://schemas.openxmlformats.org/drawingml/2006/main" noChangeAspect="1"/>
             </wp:cNvGraphicFramePr>
@@ -1840,7 +2202,7 @@
               <a:graphicData uri="http://schemas.openxmlformats.org/drawingml/2006/picture">
                 <pic:pic xmlns:pic="http://schemas.openxmlformats.org/drawingml/2006/picture">
                   <pic:nvPicPr>
-                    <pic:cNvPr id="0" name="compare no load.jpg"/>
+                    <pic:cNvPr id="0" name="compare under load.jpg"/>
                     <pic:cNvPicPr/>
                   </pic:nvPicPr>
                   <pic:blipFill>
@@ -1858,7 +2220,7 @@
                   <pic:spPr>
                     <a:xfrm>
                       <a:off x="0" y="0"/>
-                      <a:ext cx="5029200" cy="3771900"/>
+                      <a:ext cx="4572000" cy="3429000"/>
                     </a:xfrm>
                     <a:prstGeom prst="rect">
                       <a:avLst/>
@@ -1878,31 +2240,62 @@
       <w:r>
         <w:t xml:space="preserve">Figure </w:t>
       </w:r>
-      <w:fldSimple w:instr=" SEQ Figure \* ARABIC ">
-        <w:r>
-          <w:rPr>
-            <w:noProof/>
-          </w:rPr>
-          <w:t>9</w:t>
-        </w:r>
-      </w:fldSimple>
-      <w:r>
-        <w:t>: Compare no load</w:t>
+      <w:r>
+        <w:fldChar w:fldCharType="begin"/>
+      </w:r>
+      <w:r>
+        <w:instrText xml:space="preserve"> SEQ Figure \* ARABIC </w:instrText>
+      </w:r>
+      <w:r>
+        <w:fldChar w:fldCharType="separate"/>
+      </w:r>
+      <w:r>
+        <w:rPr>
+          <w:noProof/>
+        </w:rPr>
+        <w:t>10</w:t>
+      </w:r>
+      <w:r>
+        <w:rPr>
+          <w:noProof/>
+        </w:rPr>
+        <w:fldChar w:fldCharType="end"/>
+      </w:r>
+      <w:r>
+        <w:t>: Compare under load</w:t>
       </w:r>
     </w:p>
     <w:p>
       <w:pPr>
         <w:keepNext/>
+        <w:sectPr>
+          <w:type w:val="continuous"/>
+          <w:pgSz w:w="12240" w:h="15840" w:code="1"/>
+          <w:pgMar w:top="1080" w:right="1080" w:bottom="1440" w:left="1080" w:header="720" w:footer="720" w:gutter="0"/>
+          <w:cols w:space="475"/>
+        </w:sectPr>
+      </w:pPr>
+    </w:p>
+    <w:p>
+      <w:pPr>
+        <w:keepNext/>
+        <w:sectPr>
+          <w:type w:val="continuous"/>
+          <w:pgSz w:w="12240" w:h="15840" w:code="1"/>
+          <w:pgMar w:top="1080" w:right="1080" w:bottom="1440" w:left="1080" w:header="720" w:footer="720" w:gutter="0"/>
+          <w:cols w:space="475"/>
+        </w:sectPr>
       </w:pPr>
       <w:r>
         <w:rPr>
           <w:noProof/>
         </w:rPr>
+        <w:lastRenderedPageBreak/>
         <w:drawing>
-          <wp:inline distT="0" distB="0" distL="0" distR="0" wp14:anchorId="7904FF57" wp14:editId="5506AAB9">
+          <wp:inline distT="0" distB="0" distL="0" distR="0" wp14:anchorId="50C8173A" wp14:editId="29525BC3">
             <wp:extent cx="4572000" cy="3429000"/>
             <wp:effectExtent l="0" t="0" r="0" b="0"/>
-            <wp:docPr id="14" name="compare under load.jpg"/>
+            <wp:docPr id="15" name="cdf_nozoom_autogen.png"/>
             <wp:cNvGraphicFramePr>
               <a:graphicFrameLocks xmlns:a="http://schemas.openxmlformats.org/drawingml/2006/main" noChangeAspect="1"/>
             </wp:cNvGraphicFramePr>
@@ -1910,7 +2303,7 @@
               <a:graphicData uri="http://schemas.openxmlformats.org/drawingml/2006/picture">
                 <pic:pic xmlns:pic="http://schemas.openxmlformats.org/drawingml/2006/picture">
                   <pic:nvPicPr>
-                    <pic:cNvPr id="0" name="compare under load.jpg"/>
+                    <pic:cNvPr id="0" name="cdf_nozoom_autogen.png"/>
                     <pic:cNvPicPr/>
                   </pic:nvPicPr>
                   <pic:blipFill>
@@ -1946,105 +2339,30 @@
         <w:pStyle w:val="Caption"/>
       </w:pPr>
       <w:r>
-        <w:t xml:space="preserve">Figure </w:t>
-      </w:r>
-      <w:fldSimple w:instr=" SEQ Figure \* ARABIC ">
-        <w:r>
-          <w:rPr>
-            <w:noProof/>
-          </w:rPr>
-          <w:t>10</w:t>
-        </w:r>
-      </w:fldSimple>
-      <w:r>
-        <w:t>: Compare under load</w:t>
-      </w:r>
-    </w:p>
-    <w:p>
-      <w:pPr>
-        <w:keepNext/>
-        <w:sectPr>
-          <w:type w:val="continuous"/>
-          <w:pgSz w:w="12240" w:h="15840" w:code="1"/>
-          <w:pgMar w:top="1080" w:right="1080" w:bottom="1440" w:left="1080" w:header="720" w:footer="720" w:gutter="0"/>
-          <w:cols w:space="475"/>
-        </w:sectPr>
-      </w:pPr>
-    </w:p>
-    <w:p>
-      <w:pPr>
-        <w:keepNext/>
-        <w:sectPr>
-          <w:type w:val="continuous"/>
-          <w:pgSz w:w="12240" w:h="15840" w:code="1"/>
-          <w:pgMar w:top="1080" w:right="1080" w:bottom="1440" w:left="1080" w:header="720" w:footer="720" w:gutter="0"/>
-          <w:cols w:space="475"/>
-        </w:sectPr>
-      </w:pPr>
-      <w:r>
-        <w:rPr>
-          <w:noProof/>
-        </w:rPr>
-        <w:lastRenderedPageBreak/>
-        <w:drawing>
-          <wp:inline distT="0" distB="0" distL="0" distR="0" wp14:anchorId="50C8173A" wp14:editId="29525BC3">
-            <wp:extent cx="4572000" cy="3429000"/>
-            <wp:effectExtent l="0" t="0" r="0" b="0"/>
-            <wp:docPr id="15" name="cdf_nozoom_autogen.png"/>
-            <wp:cNvGraphicFramePr>
-              <a:graphicFrameLocks xmlns:a="http://schemas.openxmlformats.org/drawingml/2006/main" noChangeAspect="1"/>
-            </wp:cNvGraphicFramePr>
-            <a:graphic xmlns:a="http://schemas.openxmlformats.org/drawingml/2006/main">
-              <a:graphicData uri="http://schemas.openxmlformats.org/drawingml/2006/picture">
-                <pic:pic xmlns:pic="http://schemas.openxmlformats.org/drawingml/2006/picture">
-                  <pic:nvPicPr>
-                    <pic:cNvPr id="0" name="cdf_nozoom_autogen.png"/>
-                    <pic:cNvPicPr/>
-                  </pic:nvPicPr>
-                  <pic:blipFill>
-                    <a:blip r:embed="rId26" r:link="rId27">
-                      <a:extLst>
-                        <a:ext uri="{28A0092B-C50C-407E-A947-70E740481C1C}">
-                          <a14:useLocalDpi xmlns:a14="http://schemas.microsoft.com/office/drawing/2010/main" val="0"/>
-                        </a:ext>
-                      </a:extLst>
-                    </a:blip>
-                    <a:stretch>
-                      <a:fillRect/>
-                    </a:stretch>
-                  </pic:blipFill>
-                  <pic:spPr>
-                    <a:xfrm>
-                      <a:off x="0" y="0"/>
-                      <a:ext cx="4572000" cy="3429000"/>
-                    </a:xfrm>
-                    <a:prstGeom prst="rect">
-                      <a:avLst/>
-                    </a:prstGeom>
-                  </pic:spPr>
-                </pic:pic>
-              </a:graphicData>
-            </a:graphic>
-          </wp:inline>
-        </w:drawing>
-      </w:r>
-    </w:p>
-    <w:p>
-      <w:pPr>
-        <w:pStyle w:val="Caption"/>
-      </w:pPr>
-      <w:r>
         <w:lastRenderedPageBreak/>
         <w:t xml:space="preserve">Figure </w:t>
       </w:r>
-      <w:fldSimple w:instr=" SEQ Figure \* ARABIC ">
-        <w:r>
-          <w:rPr>
-            <w:noProof/>
-          </w:rPr>
-          <w:t>11</w:t>
-        </w:r>
-      </w:fldSimple>
+      <w:r>
+        <w:fldChar w:fldCharType="begin"/>
+      </w:r>
+      <w:r>
+        <w:instrText xml:space="preserve"> SEQ Figure \* ARABIC </w:instrText>
+      </w:r>
+      <w:r>
+        <w:fldChar w:fldCharType="separate"/>
+      </w:r>
+      <w:r>
+        <w:rPr>
+          <w:noProof/>
+        </w:rPr>
+        <w:t>11</w:t>
+      </w:r>
+      <w:r>
+        <w:rPr>
+          <w:noProof/>
+        </w:rPr>
+        <w:fldChar w:fldCharType="end"/>
+      </w:r>
       <w:r>
         <w:t>: CDF no zoom</w:t>
       </w:r>
@@ -2084,7 +2402,7 @@
                     <pic:cNvPicPr/>
                   </pic:nvPicPr>
                   <pic:blipFill>
-                    <a:blip r:embed="rId28" r:link="rId29">
+                    <a:blip r:embed="rId26" r:link="rId27">
                       <a:extLst>
                         <a:ext uri="{28A0092B-C50C-407E-A947-70E740481C1C}">
                           <a14:useLocalDpi xmlns:a14="http://schemas.microsoft.com/office/drawing/2010/main" val="0"/>
@@ -2118,14 +2436,27 @@
       <w:r>
         <w:t xml:space="preserve">Figure </w:t>
       </w:r>
-      <w:fldSimple w:instr=" SEQ Figure \* ARABIC ">
-        <w:r>
-          <w:rPr>
-            <w:noProof/>
-          </w:rPr>
-          <w:t>12</w:t>
-        </w:r>
-      </w:fldSimple>
+      <w:r>
+        <w:fldChar w:fldCharType="begin"/>
+      </w:r>
+      <w:r>
+        <w:instrText xml:space="preserve"> SEQ Figure \* ARABIC </w:instrText>
+      </w:r>
+      <w:r>
+        <w:fldChar w:fldCharType="separate"/>
+      </w:r>
+      <w:r>
+        <w:rPr>
+          <w:noProof/>
+        </w:rPr>
+        <w:t>12</w:t>
+      </w:r>
+      <w:r>
+        <w:rPr>
+          <w:noProof/>
+        </w:rPr>
+        <w:fldChar w:fldCharType="end"/>
+      </w:r>
       <w:r>
         <w:t>: CDF partial zoom</w:t>
       </w:r>
@@ -2156,7 +2487,7 @@
                     <pic:cNvPicPr/>
                   </pic:nvPicPr>
                   <pic:blipFill>
-                    <a:blip r:embed="rId30" r:link="rId31">
+                    <a:blip r:embed="rId28" r:link="rId29">
                       <a:extLst>
                         <a:ext uri="{28A0092B-C50C-407E-A947-70E740481C1C}">
                           <a14:useLocalDpi xmlns:a14="http://schemas.microsoft.com/office/drawing/2010/main" val="0"/>
@@ -2197,14 +2528,27 @@
       <w:r>
         <w:t xml:space="preserve">Figure </w:t>
       </w:r>
-      <w:fldSimple w:instr=" SEQ Figure \* ARABIC ">
-        <w:r>
-          <w:rPr>
-            <w:noProof/>
-          </w:rPr>
-          <w:t>13</w:t>
-        </w:r>
-      </w:fldSimple>
+      <w:r>
+        <w:fldChar w:fldCharType="begin"/>
+      </w:r>
+      <w:r>
+        <w:instrText xml:space="preserve"> SEQ Figure \* ARABIC </w:instrText>
+      </w:r>
+      <w:r>
+        <w:fldChar w:fldCharType="separate"/>
+      </w:r>
+      <w:r>
+        <w:rPr>
+          <w:noProof/>
+        </w:rPr>
+        <w:t>13</w:t>
+      </w:r>
+      <w:r>
+        <w:rPr>
+          <w:noProof/>
+        </w:rPr>
+        <w:fldChar w:fldCharType="end"/>
+      </w:r>
       <w:r>
         <w:t>: CDF full zoom</w:t>
       </w:r>
@@ -2218,14 +2562,27 @@
         <w:lastRenderedPageBreak/>
         <w:t xml:space="preserve">Table </w:t>
       </w:r>
-      <w:fldSimple w:instr=" SEQ Table \* ARABIC ">
-        <w:r>
-          <w:rPr>
-            <w:noProof/>
-          </w:rPr>
-          <w:t>1</w:t>
-        </w:r>
-      </w:fldSimple>
+      <w:r>
+        <w:fldChar w:fldCharType="begin"/>
+      </w:r>
+      <w:r>
+        <w:instrText xml:space="preserve"> SEQ Table \* ARABIC </w:instrText>
+      </w:r>
+      <w:r>
+        <w:fldChar w:fldCharType="separate"/>
+      </w:r>
+      <w:r>
+        <w:rPr>
+          <w:noProof/>
+        </w:rPr>
+        <w:t>1</w:t>
+      </w:r>
+      <w:r>
+        <w:rPr>
+          <w:noProof/>
+        </w:rPr>
+        <w:fldChar w:fldCharType="end"/>
+      </w:r>
       <w:r>
         <w:t>: Diffs less than, equal to, and greater than 0.001s</w:t>
       </w:r>
@@ -2373,11 +2730,9 @@
             <w:r>
               <w:t xml:space="preserve"> </w:t>
             </w:r>
-            <w:proofErr w:type="spellStart"/>
             <w:r>
               <w:t>Load</w:t>
             </w:r>
-            <w:proofErr w:type="spellEnd"/>
           </w:p>
         </w:tc>
         <w:tc>
@@ -2799,14 +3154,27 @@
         <w:lastRenderedPageBreak/>
         <w:t xml:space="preserve">Table </w:t>
       </w:r>
-      <w:fldSimple w:instr=" SEQ Table \* ARABIC ">
-        <w:r>
-          <w:rPr>
-            <w:noProof/>
-          </w:rPr>
-          <w:t>2</w:t>
-        </w:r>
-      </w:fldSimple>
+      <w:r>
+        <w:fldChar w:fldCharType="begin"/>
+      </w:r>
+      <w:r>
+        <w:instrText xml:space="preserve"> SEQ Table \* ARABIC </w:instrText>
+      </w:r>
+      <w:r>
+        <w:fldChar w:fldCharType="separate"/>
+      </w:r>
+      <w:r>
+        <w:rPr>
+          <w:noProof/>
+        </w:rPr>
+        <w:t>2</w:t>
+      </w:r>
+      <w:r>
+        <w:rPr>
+          <w:noProof/>
+        </w:rPr>
+        <w:fldChar w:fldCharType="end"/>
+      </w:r>
       <w:r>
         <w:t>: Diffs less than, equal to, and greater than 0.001005s</w:t>
       </w:r>
@@ -3407,6 +3775,14 @@
     </w:p>
     <w:p>
       <w:pPr>
+        <w:pStyle w:val="ACMText"/>
+      </w:pPr>
+      <w:r>
+        <w:t xml:space="preserve">However, the </w:t>
+      </w:r>
+    </w:p>
+    <w:p>
+      <w:pPr>
         <w:pStyle w:val="ACMSubsection"/>
       </w:pPr>
       <w:r>
@@ -3418,13 +3794,17 @@
         <w:spacing w:after="120"/>
       </w:pPr>
       <w:r>
-        <w:t>The title (Helvetica 18-point bold), authors' names (Helvetica 12-point) and affiliations (Helvetica 10-point) run across the full width of the page – one column wide. We also recommend phone number (Helvetica 10-point) and e-mail address (Helvetica 12-point). See the top of this page for three addresses. If only one address is needed, center all address text. For two addresses, use two centered tabs, and so on. For more than three authors, you may have to improvise.</w:t>
+        <w:t xml:space="preserve">The title (Helvetica 18-point bold), authors' names (Helvetica 12-point) and affiliations (Helvetica 10-point) run across the full width of the page – one column wide. We also recommend phone number (Helvetica 10-point) and e-mail address (Helvetica 12-point). See the top of this page for three addresses. If only one address is needed, center all address text. For two addresses, use </w:t>
+      </w:r>
+      <w:r>
+        <w:lastRenderedPageBreak/>
+        <w:t>two centered tabs, and so on. For more than three authors, you may have to improvise.</w:t>
       </w:r>
       <w:r>
         <w:rPr>
           <w:rStyle w:val="FootnoteReference"/>
         </w:rPr>
-        <w:footnoteReference w:id="1"/>
+        <w:footnoteReference w:id="4"/>
       </w:r>
     </w:p>
     <w:p>
@@ -3473,39 +3853,19 @@
       <w:pPr>
         <w:pStyle w:val="Caption"/>
       </w:pPr>
-      <w:proofErr w:type="gramStart"/>
       <w:r>
         <w:t xml:space="preserve">Table </w:t>
       </w:r>
-      <w:proofErr w:type="gramEnd"/>
-      <w:r>
-        <w:fldChar w:fldCharType="begin"/>
-      </w:r>
-      <w:r>
-        <w:instrText xml:space="preserve"> SEQ Table \* ARABIC </w:instrText>
-      </w:r>
-      <w:r>
-        <w:fldChar w:fldCharType="separate"/>
-      </w:r>
-      <w:r>
-        <w:rPr>
-          <w:noProof/>
-        </w:rPr>
-        <w:t>3</w:t>
-      </w:r>
-      <w:r>
-        <w:rPr>
-          <w:noProof/>
-        </w:rPr>
-        <w:fldChar w:fldCharType="end"/>
-      </w:r>
-      <w:proofErr w:type="gramStart"/>
-      <w:r>
-        <w:t>.</w:t>
-      </w:r>
-      <w:proofErr w:type="gramEnd"/>
-      <w:r>
-        <w:t xml:space="preserve"> Table captions should be placed above the table</w:t>
+      <w:fldSimple w:instr=" SEQ Table \* ARABIC ">
+        <w:r>
+          <w:rPr>
+            <w:noProof/>
+          </w:rPr>
+          <w:t>3</w:t>
+        </w:r>
+      </w:fldSimple>
+      <w:r>
+        <w:t>. Table captions should be placed above the table</w:t>
       </w:r>
     </w:p>
     <w:tbl>
@@ -3779,6 +4139,7 @@
         <w:pStyle w:val="ACMSubsection"/>
       </w:pPr>
       <w:r>
+        <w:lastRenderedPageBreak/>
         <w:t>References and Citations</w:t>
       </w:r>
     </w:p>
@@ -3801,15 +4162,7 @@
         <w:t xml:space="preserve">“ACM Reference format” </w:t>
       </w:r>
       <w:r>
-        <w:t xml:space="preserve">for references – that is, a numbered list at the end of the article, </w:t>
-      </w:r>
-      <w:proofErr w:type="gramStart"/>
-      <w:r>
-        <w:t>ordered</w:t>
-      </w:r>
-      <w:proofErr w:type="gramEnd"/>
-      <w:r>
-        <w:t xml:space="preserve"> alphabetically</w:t>
+        <w:t>for references – that is, a numbered list at the end of the article, ordered alphabetically</w:t>
       </w:r>
       <w:r>
         <w:t xml:space="preserve"> and formatted accordingly</w:t>
@@ -3844,7 +4197,7 @@
       <w:r>
         <w:t xml:space="preserve"> Acceptable abbreviations, for journal names, can be found here: </w:t>
       </w:r>
-      <w:hyperlink r:id="rId32" w:history="1">
+      <w:hyperlink r:id="rId30" w:history="1">
         <w:r>
           <w:rPr>
             <w:rStyle w:val="Hyperlink"/>
@@ -3853,15 +4206,7 @@
         </w:r>
       </w:hyperlink>
       <w:r>
-        <w:t xml:space="preserve">. Word may try to automatically ‘underline’ hotlinks in your </w:t>
-      </w:r>
-      <w:proofErr w:type="gramStart"/>
-      <w:r>
-        <w:t>references,</w:t>
-      </w:r>
-      <w:proofErr w:type="gramEnd"/>
-      <w:r>
-        <w:t xml:space="preserve"> the correct style is NO underlining.</w:t>
+        <w:t>. Word may try to automatically ‘underline’ hotlinks in your references, the correct style is NO underlining.</w:t>
       </w:r>
     </w:p>
     <w:p>
@@ -3869,11 +4214,7 @@
         <w:spacing w:after="120"/>
       </w:pPr>
       <w:r>
-        <w:t xml:space="preserve">The references are also in 9 pt., but that section (see Section 7) is ragged right. References should be published materials accessible to the public. Internal technical reports may be cited only if they </w:t>
-      </w:r>
-      <w:r>
-        <w:lastRenderedPageBreak/>
-        <w:t>are easily accessible (i.e. you can give the address to obtain the report within your citation) and may be obtained by any reader. Proprietary information may not be cited. Private communications should be acknowledged, not referenced  (e.g., “[Robertson, personal communication]”).</w:t>
+        <w:t>The references are also in 9 pt., but that section (see Section 7) is ragged right. References should be published materials accessible to the public. Internal technical reports may be cited only if they are easily accessible (i.e. you can give the address to obtain the report within your citation) and may be obtained by any reader. Proprietary information may not be cited. Private communications should be acknowledged, not referenced  (e.g., “[Robertson, personal communication]”).</w:t>
       </w:r>
     </w:p>
     <w:p>
@@ -3962,8 +4303,6 @@
           <w:lang w:eastAsia="en-AU"/>
         </w:rPr>
       </w:pPr>
-      <w:bookmarkStart w:id="0" w:name="_GoBack"/>
-      <w:bookmarkEnd w:id="0"/>
     </w:p>
     <w:p>
       <w:pPr>
@@ -4042,6 +4381,7 @@
       </w:pPr>
       <w:proofErr w:type="spellStart"/>
       <w:r>
+        <w:lastRenderedPageBreak/>
         <w:t>Subsubsections</w:t>
       </w:r>
       <w:proofErr w:type="spellEnd"/>
@@ -4144,16 +4484,11 @@
         <w:spacing w:after="120"/>
         <w:ind w:firstLine="0"/>
       </w:pPr>
-      <w:proofErr w:type="gramStart"/>
       <w:r>
         <w:t xml:space="preserve">Our thanks to </w:t>
       </w:r>
       <w:r>
-        <w:t>Dr.</w:t>
-      </w:r>
-      <w:proofErr w:type="gramEnd"/>
-      <w:r>
-        <w:t xml:space="preserve"> </w:t>
+        <w:t xml:space="preserve">Dr. </w:t>
       </w:r>
     </w:p>
     <w:p>
@@ -4189,7 +4524,7 @@
       <w:r>
         <w:t xml:space="preserve"> 15, 5 (Nov. 1993), 795-825. DOI= </w:t>
       </w:r>
-      <w:hyperlink r:id="rId33" w:history="1">
+      <w:hyperlink r:id="rId31" w:history="1">
         <w:r>
           <w:rPr>
             <w:rStyle w:val="Hyperlink"/>
@@ -4207,7 +4542,6 @@
         <w:pStyle w:val="References"/>
       </w:pPr>
       <w:r>
-        <w:lastRenderedPageBreak/>
         <w:t xml:space="preserve">Ding, W. and </w:t>
       </w:r>
       <w:proofErr w:type="spellStart"/>
@@ -4260,7 +4594,7 @@
       <w:r>
         <w:t xml:space="preserve"> (The Hague, The Netherlands, April 01 - 06, 2000). CHI '00. ACM, New York, NY, 526-531. DOI= </w:t>
       </w:r>
-      <w:hyperlink r:id="rId34" w:history="1">
+      <w:hyperlink r:id="rId32" w:history="1">
         <w:r>
           <w:rPr>
             <w:rStyle w:val="Hyperlink"/>
@@ -4328,15 +4662,7 @@
         <w:t>Constraint Satisfaction and Debugging for Interactive User Interfaces</w:t>
       </w:r>
       <w:r>
-        <w:t>. Doctoral Thesis. UMI Order Number: UMI Order No. GAX95-09398</w:t>
-      </w:r>
-      <w:proofErr w:type="gramStart"/>
-      <w:r>
-        <w:t>.,</w:t>
-      </w:r>
-      <w:proofErr w:type="gramEnd"/>
-      <w:r>
-        <w:t xml:space="preserve"> University of Washington. </w:t>
+        <w:t xml:space="preserve">. Doctoral Thesis. UMI Order Number: UMI Order No. GAX95-09398., University of Washington. </w:t>
       </w:r>
     </w:p>
     <w:p>
@@ -4362,16 +4688,7 @@
         <w:pStyle w:val="References"/>
       </w:pPr>
       <w:r>
-        <w:lastRenderedPageBreak/>
-        <w:t xml:space="preserve">Brown, L. D., </w:t>
-      </w:r>
-      <w:proofErr w:type="spellStart"/>
-      <w:r>
-        <w:t>Hua</w:t>
-      </w:r>
-      <w:proofErr w:type="spellEnd"/>
-      <w:r>
-        <w:t xml:space="preserve">, H., and </w:t>
+        <w:t xml:space="preserve">Brown, L. D., Hua, H., and </w:t>
       </w:r>
       <w:proofErr w:type="spellStart"/>
       <w:r>
@@ -4405,7 +4722,7 @@
       <w:r>
         <w:t xml:space="preserve"> (Vancouver, Canada, November 02 - 05, 2003). UIST '03. ACM, New York, NY, 1-10. DOI= </w:t>
       </w:r>
-      <w:hyperlink r:id="rId35" w:history="1">
+      <w:hyperlink r:id="rId33" w:history="1">
         <w:r>
           <w:rPr>
             <w:rStyle w:val="Hyperlink"/>
@@ -4454,7 +4771,7 @@
       <w:r>
         <w:t xml:space="preserve"> 79, 5 (May. 2006), 577-590. DOI= </w:t>
       </w:r>
-      <w:hyperlink r:id="rId36" w:history="1">
+      <w:hyperlink r:id="rId34" w:history="1">
         <w:r>
           <w:rPr>
             <w:rStyle w:val="Hyperlink"/>
@@ -4498,7 +4815,7 @@
       <w:r>
         <w:t xml:space="preserve"> Press Frontier Series. ACM, New York, NY, 19-33. DOI= </w:t>
       </w:r>
-      <w:hyperlink r:id="rId37" w:history="1">
+      <w:hyperlink r:id="rId35" w:history="1">
         <w:r>
           <w:rPr>
             <w:rStyle w:val="Hyperlink"/>
@@ -4566,7 +4883,7 @@
 </file>
 
 <file path=word/endnotes.xml><?xml version="1.0" encoding="utf-8"?>
-<w:endnotes xmlns:wpc="http://schemas.microsoft.com/office/word/2010/wordprocessingCanvas" xmlns:mo="http://schemas.microsoft.com/office/mac/office/2008/main" xmlns:mc="http://schemas.openxmlformats.org/markup-compatibility/2006" xmlns:mv="urn:schemas-microsoft-com:mac:vml" xmlns:o="urn:schemas-microsoft-com:office:office" xmlns:r="http://schemas.openxmlformats.org/officeDocument/2006/relationships" xmlns:m="http://schemas.openxmlformats.org/officeDocument/2006/math" xmlns:v="urn:schemas-microsoft-com:vml" xmlns:wp14="http://schemas.microsoft.com/office/word/2010/wordprocessingDrawing" xmlns:wp="http://schemas.openxmlformats.org/drawingml/2006/wordprocessingDrawing" xmlns:w10="urn:schemas-microsoft-com:office:word" xmlns:w="http://schemas.openxmlformats.org/wordprocessingml/2006/main" xmlns:w14="http://schemas.microsoft.com/office/word/2010/wordml" xmlns:wpg="http://schemas.microsoft.com/office/word/2010/wordprocessingGroup" xmlns:wpi="http://schemas.microsoft.com/office/word/2010/wordprocessingInk" xmlns:wne="http://schemas.microsoft.com/office/word/2006/wordml" xmlns:wps="http://schemas.microsoft.com/office/word/2010/wordprocessingShape" mc:Ignorable="w14 wp14">
+<w:endnotes xmlns:wpc="http://schemas.microsoft.com/office/word/2010/wordprocessingCanvas" xmlns:mc="http://schemas.openxmlformats.org/markup-compatibility/2006" xmlns:o="urn:schemas-microsoft-com:office:office" xmlns:r="http://schemas.openxmlformats.org/officeDocument/2006/relationships" xmlns:m="http://schemas.openxmlformats.org/officeDocument/2006/math" xmlns:v="urn:schemas-microsoft-com:vml" xmlns:wp14="http://schemas.microsoft.com/office/word/2010/wordprocessingDrawing" xmlns:wp="http://schemas.openxmlformats.org/drawingml/2006/wordprocessingDrawing" xmlns:w10="urn:schemas-microsoft-com:office:word" xmlns:w="http://schemas.openxmlformats.org/wordprocessingml/2006/main" xmlns:w14="http://schemas.microsoft.com/office/word/2010/wordml" xmlns:w15="http://schemas.microsoft.com/office/word/2012/wordml" xmlns:wpg="http://schemas.microsoft.com/office/word/2010/wordprocessingGroup" xmlns:wpi="http://schemas.microsoft.com/office/word/2010/wordprocessingInk" xmlns:wne="http://schemas.microsoft.com/office/word/2006/wordml" xmlns:wps="http://schemas.microsoft.com/office/word/2010/wordprocessingShape" mc:Ignorable="w14 w15 wp14">
   <w:endnote w:type="separator" w:id="-1">
     <w:p>
       <w:r>
@@ -4587,7 +4904,7 @@
 </file>
 
 <file path=word/footer1.xml><?xml version="1.0" encoding="utf-8"?>
-<w:ftr xmlns:wpc="http://schemas.microsoft.com/office/word/2010/wordprocessingCanvas" xmlns:mo="http://schemas.microsoft.com/office/mac/office/2008/main" xmlns:mc="http://schemas.openxmlformats.org/markup-compatibility/2006" xmlns:mv="urn:schemas-microsoft-com:mac:vml" xmlns:o="urn:schemas-microsoft-com:office:office" xmlns:r="http://schemas.openxmlformats.org/officeDocument/2006/relationships" xmlns:m="http://schemas.openxmlformats.org/officeDocument/2006/math" xmlns:v="urn:schemas-microsoft-com:vml" xmlns:wp14="http://schemas.microsoft.com/office/word/2010/wordprocessingDrawing" xmlns:wp="http://schemas.openxmlformats.org/drawingml/2006/wordprocessingDrawing" xmlns:w10="urn:schemas-microsoft-com:office:word" xmlns:w="http://schemas.openxmlformats.org/wordprocessingml/2006/main" xmlns:w14="http://schemas.microsoft.com/office/word/2010/wordml" xmlns:wpg="http://schemas.microsoft.com/office/word/2010/wordprocessingGroup" xmlns:wpi="http://schemas.microsoft.com/office/word/2010/wordprocessingInk" xmlns:wne="http://schemas.microsoft.com/office/word/2006/wordml" xmlns:wps="http://schemas.microsoft.com/office/word/2010/wordprocessingShape" mc:Ignorable="w14 wp14">
+<w:ftr xmlns:wpc="http://schemas.microsoft.com/office/word/2010/wordprocessingCanvas" xmlns:mc="http://schemas.openxmlformats.org/markup-compatibility/2006" xmlns:o="urn:schemas-microsoft-com:office:office" xmlns:r="http://schemas.openxmlformats.org/officeDocument/2006/relationships" xmlns:m="http://schemas.openxmlformats.org/officeDocument/2006/math" xmlns:v="urn:schemas-microsoft-com:vml" xmlns:wp14="http://schemas.microsoft.com/office/word/2010/wordprocessingDrawing" xmlns:wp="http://schemas.openxmlformats.org/drawingml/2006/wordprocessingDrawing" xmlns:w10="urn:schemas-microsoft-com:office:word" xmlns:w="http://schemas.openxmlformats.org/wordprocessingml/2006/main" xmlns:w14="http://schemas.microsoft.com/office/word/2010/wordml" xmlns:w15="http://schemas.microsoft.com/office/word/2012/wordml" xmlns:wpg="http://schemas.microsoft.com/office/word/2010/wordprocessingGroup" xmlns:wpi="http://schemas.microsoft.com/office/word/2010/wordprocessingInk" xmlns:wne="http://schemas.microsoft.com/office/word/2006/wordml" xmlns:wps="http://schemas.microsoft.com/office/word/2010/wordprocessingShape" mc:Ignorable="w14 w15 wp14">
   <w:p>
     <w:pPr>
       <w:pStyle w:val="Footer"/>
@@ -4624,7 +4941,7 @@
 </file>
 
 <file path=word/footnotes.xml><?xml version="1.0" encoding="utf-8"?>
-<w:footnotes xmlns:wpc="http://schemas.microsoft.com/office/word/2010/wordprocessingCanvas" xmlns:mo="http://schemas.microsoft.com/office/mac/office/2008/main" xmlns:mc="http://schemas.openxmlformats.org/markup-compatibility/2006" xmlns:mv="urn:schemas-microsoft-com:mac:vml" xmlns:o="urn:schemas-microsoft-com:office:office" xmlns:r="http://schemas.openxmlformats.org/officeDocument/2006/relationships" xmlns:m="http://schemas.openxmlformats.org/officeDocument/2006/math" xmlns:v="urn:schemas-microsoft-com:vml" xmlns:wp14="http://schemas.microsoft.com/office/word/2010/wordprocessingDrawing" xmlns:wp="http://schemas.openxmlformats.org/drawingml/2006/wordprocessingDrawing" xmlns:w10="urn:schemas-microsoft-com:office:word" xmlns:w="http://schemas.openxmlformats.org/wordprocessingml/2006/main" xmlns:w14="http://schemas.microsoft.com/office/word/2010/wordml" xmlns:wpg="http://schemas.microsoft.com/office/word/2010/wordprocessingGroup" xmlns:wpi="http://schemas.microsoft.com/office/word/2010/wordprocessingInk" xmlns:wne="http://schemas.microsoft.com/office/word/2006/wordml" xmlns:wps="http://schemas.microsoft.com/office/word/2010/wordprocessingShape" mc:Ignorable="w14 wp14">
+<w:footnotes xmlns:wpc="http://schemas.microsoft.com/office/word/2010/wordprocessingCanvas" xmlns:mc="http://schemas.openxmlformats.org/markup-compatibility/2006" xmlns:o="urn:schemas-microsoft-com:office:office" xmlns:r="http://schemas.openxmlformats.org/officeDocument/2006/relationships" xmlns:m="http://schemas.openxmlformats.org/officeDocument/2006/math" xmlns:v="urn:schemas-microsoft-com:vml" xmlns:wp14="http://schemas.microsoft.com/office/word/2010/wordprocessingDrawing" xmlns:wp="http://schemas.openxmlformats.org/drawingml/2006/wordprocessingDrawing" xmlns:w10="urn:schemas-microsoft-com:office:word" xmlns:w="http://schemas.openxmlformats.org/wordprocessingml/2006/main" xmlns:w14="http://schemas.microsoft.com/office/word/2010/wordml" xmlns:w15="http://schemas.microsoft.com/office/word/2012/wordml" xmlns:wpg="http://schemas.microsoft.com/office/word/2010/wordprocessingGroup" xmlns:wpi="http://schemas.microsoft.com/office/word/2010/wordprocessingInk" xmlns:wne="http://schemas.microsoft.com/office/word/2006/wordml" xmlns:wps="http://schemas.microsoft.com/office/word/2010/wordprocessingShape" mc:Ignorable="w14 w15 wp14">
   <w:footnote w:type="separator" w:id="-1">
     <w:p>
       <w:r>
@@ -4642,6 +4959,91 @@
     <w:p/>
   </w:footnote>
   <w:footnote w:id="1">
+    <w:p>
+      <w:pPr>
+        <w:pStyle w:val="ACMFootnote"/>
+      </w:pPr>
+      <w:r>
+        <w:rPr>
+          <w:rStyle w:val="FootnoteReference"/>
+        </w:rPr>
+        <w:footnoteRef/>
+      </w:r>
+      <w:r>
+        <w:t xml:space="preserve"> </w:t>
+      </w:r>
+      <w:r>
+        <w:t xml:space="preserve">Final code setup available at </w:t>
+      </w:r>
+      <w:hyperlink r:id="rId1" w:history="1">
+        <w:r>
+          <w:rPr>
+            <w:rStyle w:val="Hyperlink"/>
+            <w:color w:val="auto"/>
+            <w:u w:val="none"/>
+          </w:rPr>
+          <w:t>https://github.</w:t>
+        </w:r>
+        <w:bookmarkStart w:id="0" w:name="_GoBack"/>
+        <w:bookmarkEnd w:id="0"/>
+        <w:r>
+          <w:rPr>
+            <w:rStyle w:val="Hyperlink"/>
+            <w:color w:val="auto"/>
+            <w:u w:val="none"/>
+          </w:rPr>
+          <w:t>com/efinkg/washu520_rts</w:t>
+        </w:r>
+      </w:hyperlink>
+    </w:p>
+  </w:footnote>
+  <w:footnote w:id="2">
+    <w:p>
+      <w:pPr>
+        <w:pStyle w:val="ACMFootnote"/>
+      </w:pPr>
+      <w:r>
+        <w:rPr>
+          <w:rStyle w:val="FootnoteReference"/>
+          <w:szCs w:val="18"/>
+        </w:rPr>
+        <w:footnoteRef/>
+      </w:r>
+      <w:r>
+        <w:t xml:space="preserve"> </w:t>
+      </w:r>
+      <w:r>
+        <w:t xml:space="preserve"> </w:t>
+      </w:r>
+      <w:hyperlink r:id="rId2" w:anchor="_download_the_image" w:history="1">
+        <w:r>
+          <w:t>http://linuxcnc.org/docs/2.7/html/getting-started/getting-linuxcnc.html# download the image</w:t>
+        </w:r>
+      </w:hyperlink>
+    </w:p>
+  </w:footnote>
+  <w:footnote w:id="3">
+    <w:p>
+      <w:pPr>
+        <w:pStyle w:val="ACMFootnote"/>
+      </w:pPr>
+      <w:r>
+        <w:rPr>
+          <w:rStyle w:val="FootnoteReference"/>
+        </w:rPr>
+        <w:footnoteRef/>
+      </w:r>
+      <w:r>
+        <w:t xml:space="preserve"> </w:t>
+      </w:r>
+      <w:hyperlink r:id="rId3" w:history="1">
+        <w:r>
+          <w:t>https://github.com/dewy721/EMC-2-Arduino</w:t>
+        </w:r>
+      </w:hyperlink>
+    </w:p>
+  </w:footnote>
+  <w:footnote w:id="4">
     <w:p>
       <w:pPr>
         <w:pStyle w:val="FootnoteText"/>
@@ -4662,11 +5064,11 @@
 </file>
 
 <file path=word/numbering.xml><?xml version="1.0" encoding="utf-8"?>
-<w:numbering xmlns:wpc="http://schemas.microsoft.com/office/word/2010/wordprocessingCanvas" xmlns:mo="http://schemas.microsoft.com/office/mac/office/2008/main" xmlns:mc="http://schemas.openxmlformats.org/markup-compatibility/2006" xmlns:mv="urn:schemas-microsoft-com:mac:vml" xmlns:o="urn:schemas-microsoft-com:office:office" xmlns:r="http://schemas.openxmlformats.org/officeDocument/2006/relationships" xmlns:m="http://schemas.openxmlformats.org/officeDocument/2006/math" xmlns:v="urn:schemas-microsoft-com:vml" xmlns:wp14="http://schemas.microsoft.com/office/word/2010/wordprocessingDrawing" xmlns:wp="http://schemas.openxmlformats.org/drawingml/2006/wordprocessingDrawing" xmlns:w10="urn:schemas-microsoft-com:office:word" xmlns:w="http://schemas.openxmlformats.org/wordprocessingml/2006/main" xmlns:w14="http://schemas.microsoft.com/office/word/2010/wordml" xmlns:wpg="http://schemas.microsoft.com/office/word/2010/wordprocessingGroup" xmlns:wpi="http://schemas.microsoft.com/office/word/2010/wordprocessingInk" xmlns:wne="http://schemas.microsoft.com/office/word/2006/wordml" xmlns:wps="http://schemas.microsoft.com/office/word/2010/wordprocessingShape" mc:Ignorable="w14 wp14">
+<w:numbering xmlns:wpc="http://schemas.microsoft.com/office/word/2010/wordprocessingCanvas" xmlns:mc="http://schemas.openxmlformats.org/markup-compatibility/2006" xmlns:o="urn:schemas-microsoft-com:office:office" xmlns:r="http://schemas.openxmlformats.org/officeDocument/2006/relationships" xmlns:m="http://schemas.openxmlformats.org/officeDocument/2006/math" xmlns:v="urn:schemas-microsoft-com:vml" xmlns:wp14="http://schemas.microsoft.com/office/word/2010/wordprocessingDrawing" xmlns:wp="http://schemas.openxmlformats.org/drawingml/2006/wordprocessingDrawing" xmlns:w10="urn:schemas-microsoft-com:office:word" xmlns:w="http://schemas.openxmlformats.org/wordprocessingml/2006/main" xmlns:w14="http://schemas.microsoft.com/office/word/2010/wordml" xmlns:w15="http://schemas.microsoft.com/office/word/2012/wordml" xmlns:wpg="http://schemas.microsoft.com/office/word/2010/wordprocessingGroup" xmlns:wpi="http://schemas.microsoft.com/office/word/2010/wordprocessingInk" xmlns:wne="http://schemas.microsoft.com/office/word/2006/wordml" xmlns:wps="http://schemas.microsoft.com/office/word/2010/wordprocessingShape" mc:Ignorable="w14 w15 wp14">
   <w:abstractNum w:abstractNumId="0">
     <w:nsid w:val="FFFFFFFB"/>
     <w:multiLevelType w:val="multilevel"/>
-    <w:tmpl w:val="AD702612"/>
+    <w:tmpl w:val="4830AB50"/>
     <w:lvl w:ilvl="0">
       <w:start w:val="1"/>
       <w:numFmt w:val="decimal"/>
@@ -4674,6 +5076,10 @@
       <w:lvlText w:val="%1."/>
       <w:legacy w:legacy="1" w:legacySpace="144" w:legacyIndent="0"/>
       <w:lvlJc w:val="left"/>
+      <w:rPr>
+        <w:sz w:val="24"/>
+        <w:szCs w:val="24"/>
+      </w:rPr>
     </w:lvl>
     <w:lvl w:ilvl="1">
       <w:start w:val="1"/>
@@ -4854,6 +5260,119 @@
     </w:lvl>
   </w:abstractNum>
   <w:abstractNum w:abstractNumId="2">
+    <w:nsid w:val="3F0D0E8C"/>
+    <w:multiLevelType w:val="hybridMultilevel"/>
+    <w:tmpl w:val="973A10D2"/>
+    <w:lvl w:ilvl="0" w:tplc="04090001">
+      <w:start w:val="1"/>
+      <w:numFmt w:val="bullet"/>
+      <w:lvlText w:val=""/>
+      <w:lvlJc w:val="left"/>
+      <w:pPr>
+        <w:ind w:left="720" w:hanging="360"/>
+      </w:pPr>
+      <w:rPr>
+        <w:rFonts w:ascii="Symbol" w:hAnsi="Symbol" w:hint="default"/>
+      </w:rPr>
+    </w:lvl>
+    <w:lvl w:ilvl="1" w:tplc="04090003">
+      <w:start w:val="1"/>
+      <w:numFmt w:val="bullet"/>
+      <w:lvlText w:val="o"/>
+      <w:lvlJc w:val="left"/>
+      <w:pPr>
+        <w:ind w:left="1440" w:hanging="360"/>
+      </w:pPr>
+      <w:rPr>
+        <w:rFonts w:ascii="Courier New" w:hAnsi="Courier New" w:cs="Courier New" w:hint="default"/>
+      </w:rPr>
+    </w:lvl>
+    <w:lvl w:ilvl="2" w:tplc="04090005" w:tentative="1">
+      <w:start w:val="1"/>
+      <w:numFmt w:val="bullet"/>
+      <w:lvlText w:val=""/>
+      <w:lvlJc w:val="left"/>
+      <w:pPr>
+        <w:ind w:left="2160" w:hanging="360"/>
+      </w:pPr>
+      <w:rPr>
+        <w:rFonts w:ascii="Wingdings" w:hAnsi="Wingdings" w:hint="default"/>
+      </w:rPr>
+    </w:lvl>
+    <w:lvl w:ilvl="3" w:tplc="04090001" w:tentative="1">
+      <w:start w:val="1"/>
+      <w:numFmt w:val="bullet"/>
+      <w:lvlText w:val=""/>
+      <w:lvlJc w:val="left"/>
+      <w:pPr>
+        <w:ind w:left="2880" w:hanging="360"/>
+      </w:pPr>
+      <w:rPr>
+        <w:rFonts w:ascii="Symbol" w:hAnsi="Symbol" w:hint="default"/>
+      </w:rPr>
+    </w:lvl>
+    <w:lvl w:ilvl="4" w:tplc="04090003" w:tentative="1">
+      <w:start w:val="1"/>
+      <w:numFmt w:val="bullet"/>
+      <w:lvlText w:val="o"/>
+      <w:lvlJc w:val="left"/>
+      <w:pPr>
+        <w:ind w:left="3600" w:hanging="360"/>
+      </w:pPr>
+      <w:rPr>
+        <w:rFonts w:ascii="Courier New" w:hAnsi="Courier New" w:cs="Courier New" w:hint="default"/>
+      </w:rPr>
+    </w:lvl>
+    <w:lvl w:ilvl="5" w:tplc="04090005" w:tentative="1">
+      <w:start w:val="1"/>
+      <w:numFmt w:val="bullet"/>
+      <w:lvlText w:val=""/>
+      <w:lvlJc w:val="left"/>
+      <w:pPr>
+        <w:ind w:left="4320" w:hanging="360"/>
+      </w:pPr>
+      <w:rPr>
+        <w:rFonts w:ascii="Wingdings" w:hAnsi="Wingdings" w:hint="default"/>
+      </w:rPr>
+    </w:lvl>
+    <w:lvl w:ilvl="6" w:tplc="04090001" w:tentative="1">
+      <w:start w:val="1"/>
+      <w:numFmt w:val="bullet"/>
+      <w:lvlText w:val=""/>
+      <w:lvlJc w:val="left"/>
+      <w:pPr>
+        <w:ind w:left="5040" w:hanging="360"/>
+      </w:pPr>
+      <w:rPr>
+        <w:rFonts w:ascii="Symbol" w:hAnsi="Symbol" w:hint="default"/>
+      </w:rPr>
+    </w:lvl>
+    <w:lvl w:ilvl="7" w:tplc="04090003" w:tentative="1">
+      <w:start w:val="1"/>
+      <w:numFmt w:val="bullet"/>
+      <w:lvlText w:val="o"/>
+      <w:lvlJc w:val="left"/>
+      <w:pPr>
+        <w:ind w:left="5760" w:hanging="360"/>
+      </w:pPr>
+      <w:rPr>
+        <w:rFonts w:ascii="Courier New" w:hAnsi="Courier New" w:cs="Courier New" w:hint="default"/>
+      </w:rPr>
+    </w:lvl>
+    <w:lvl w:ilvl="8" w:tplc="04090005" w:tentative="1">
+      <w:start w:val="1"/>
+      <w:numFmt w:val="bullet"/>
+      <w:lvlText w:val=""/>
+      <w:lvlJc w:val="left"/>
+      <w:pPr>
+        <w:ind w:left="6480" w:hanging="360"/>
+      </w:pPr>
+      <w:rPr>
+        <w:rFonts w:ascii="Wingdings" w:hAnsi="Wingdings" w:hint="default"/>
+      </w:rPr>
+    </w:lvl>
+  </w:abstractNum>
+  <w:abstractNum w:abstractNumId="3">
     <w:nsid w:val="6F1D6A21"/>
     <w:multiLevelType w:val="singleLevel"/>
     <w:tmpl w:val="A100F9DC"/>
@@ -4879,16 +5398,19 @@
     <w:abstractNumId w:val="0"/>
   </w:num>
   <w:num w:numId="2">
-    <w:abstractNumId w:val="2"/>
+    <w:abstractNumId w:val="3"/>
   </w:num>
   <w:num w:numId="3">
     <w:abstractNumId w:val="1"/>
+  </w:num>
+  <w:num w:numId="4">
+    <w:abstractNumId w:val="2"/>
   </w:num>
 </w:numbering>
 </file>
 
 <file path=word/styles.xml><?xml version="1.0" encoding="utf-8"?>
-<w:styles xmlns:mc="http://schemas.openxmlformats.org/markup-compatibility/2006" xmlns:r="http://schemas.openxmlformats.org/officeDocument/2006/relationships" xmlns:w="http://schemas.openxmlformats.org/wordprocessingml/2006/main" xmlns:w14="http://schemas.microsoft.com/office/word/2010/wordml" mc:Ignorable="w14">
+<w:styles xmlns:mc="http://schemas.openxmlformats.org/markup-compatibility/2006" xmlns:r="http://schemas.openxmlformats.org/officeDocument/2006/relationships" xmlns:w="http://schemas.openxmlformats.org/wordprocessingml/2006/main" xmlns:w14="http://schemas.microsoft.com/office/word/2010/wordml" xmlns:w15="http://schemas.microsoft.com/office/word/2012/wordml" mc:Ignorable="w14 w15">
   <w:docDefaults>
     <w:rPrDefault>
       <w:rPr>
@@ -4898,7 +5420,7 @@
     </w:rPrDefault>
     <w:pPrDefault/>
   </w:docDefaults>
-  <w:latentStyles w:defLockedState="0" w:defUIPriority="0" w:defSemiHidden="0" w:defUnhideWhenUsed="0" w:defQFormat="0" w:count="276">
+  <w:latentStyles w:defLockedState="0" w:defUIPriority="0" w:defSemiHidden="0" w:defUnhideWhenUsed="0" w:defQFormat="0" w:count="371">
     <w:lsdException w:name="Normal" w:qFormat="1"/>
     <w:lsdException w:name="heading 1" w:qFormat="1"/>
     <w:lsdException w:name="heading 2" w:qFormat="1"/>
@@ -4909,12 +5431,140 @@
     <w:lsdException w:name="heading 7" w:qFormat="1"/>
     <w:lsdException w:name="heading 8" w:qFormat="1"/>
     <w:lsdException w:name="heading 9" w:qFormat="1"/>
-    <w:lsdException w:name="caption" w:qFormat="1"/>
+    <w:lsdException w:name="index 1" w:semiHidden="1" w:unhideWhenUsed="1"/>
+    <w:lsdException w:name="index 7" w:semiHidden="1" w:unhideWhenUsed="1"/>
+    <w:lsdException w:name="index 8" w:semiHidden="1" w:unhideWhenUsed="1"/>
+    <w:lsdException w:name="index 9" w:semiHidden="1" w:unhideWhenUsed="1"/>
+    <w:lsdException w:name="toc 1" w:semiHidden="1" w:unhideWhenUsed="1"/>
+    <w:lsdException w:name="toc 2" w:semiHidden="1" w:unhideWhenUsed="1"/>
+    <w:lsdException w:name="toc 3" w:semiHidden="1" w:unhideWhenUsed="1"/>
+    <w:lsdException w:name="toc 4" w:semiHidden="1" w:unhideWhenUsed="1"/>
+    <w:lsdException w:name="toc 5" w:semiHidden="1" w:unhideWhenUsed="1"/>
+    <w:lsdException w:name="toc 6" w:semiHidden="1" w:unhideWhenUsed="1"/>
+    <w:lsdException w:name="toc 7" w:semiHidden="1" w:unhideWhenUsed="1"/>
+    <w:lsdException w:name="toc 8" w:semiHidden="1" w:unhideWhenUsed="1"/>
+    <w:lsdException w:name="toc 9" w:semiHidden="1" w:unhideWhenUsed="1"/>
+    <w:lsdException w:name="Normal Indent" w:semiHidden="1" w:unhideWhenUsed="1"/>
+    <w:lsdException w:name="footnote text" w:semiHidden="1" w:unhideWhenUsed="1"/>
+    <w:lsdException w:name="annotation text" w:semiHidden="1" w:unhideWhenUsed="1"/>
+    <w:lsdException w:name="header" w:semiHidden="1" w:unhideWhenUsed="1"/>
+    <w:lsdException w:name="footer" w:semiHidden="1" w:unhideWhenUsed="1"/>
+    <w:lsdException w:name="index heading" w:semiHidden="1" w:unhideWhenUsed="1"/>
+    <w:lsdException w:name="caption" w:semiHidden="1" w:unhideWhenUsed="1" w:qFormat="1"/>
+    <w:lsdException w:name="table of figures" w:semiHidden="1" w:unhideWhenUsed="1"/>
+    <w:lsdException w:name="envelope address" w:semiHidden="1" w:unhideWhenUsed="1"/>
+    <w:lsdException w:name="envelope return" w:semiHidden="1" w:unhideWhenUsed="1"/>
+    <w:lsdException w:name="footnote reference" w:semiHidden="1" w:unhideWhenUsed="1"/>
+    <w:lsdException w:name="annotation reference" w:semiHidden="1" w:unhideWhenUsed="1"/>
+    <w:lsdException w:name="line number" w:semiHidden="1" w:unhideWhenUsed="1"/>
+    <w:lsdException w:name="page number" w:semiHidden="1" w:unhideWhenUsed="1"/>
+    <w:lsdException w:name="endnote reference" w:semiHidden="1" w:unhideWhenUsed="1"/>
+    <w:lsdException w:name="endnote text" w:semiHidden="1" w:unhideWhenUsed="1"/>
+    <w:lsdException w:name="table of authorities" w:semiHidden="1" w:unhideWhenUsed="1"/>
+    <w:lsdException w:name="macro" w:semiHidden="1" w:unhideWhenUsed="1"/>
+    <w:lsdException w:name="toa heading" w:semiHidden="1" w:unhideWhenUsed="1"/>
+    <w:lsdException w:name="List" w:semiHidden="1" w:unhideWhenUsed="1"/>
+    <w:lsdException w:name="List Bullet" w:semiHidden="1" w:unhideWhenUsed="1"/>
+    <w:lsdException w:name="List Number" w:semiHidden="1" w:unhideWhenUsed="1"/>
+    <w:lsdException w:name="List 2" w:semiHidden="1" w:unhideWhenUsed="1"/>
+    <w:lsdException w:name="List 3" w:semiHidden="1" w:unhideWhenUsed="1"/>
+    <w:lsdException w:name="List 4" w:semiHidden="1" w:unhideWhenUsed="1"/>
+    <w:lsdException w:name="List 5" w:semiHidden="1" w:unhideWhenUsed="1"/>
+    <w:lsdException w:name="List Bullet 2" w:semiHidden="1" w:unhideWhenUsed="1"/>
+    <w:lsdException w:name="List Bullet 3" w:semiHidden="1" w:unhideWhenUsed="1"/>
+    <w:lsdException w:name="List Bullet 4" w:semiHidden="1" w:unhideWhenUsed="1"/>
+    <w:lsdException w:name="List Bullet 5" w:semiHidden="1" w:unhideWhenUsed="1"/>
+    <w:lsdException w:name="List Number 3" w:semiHidden="1" w:unhideWhenUsed="1"/>
+    <w:lsdException w:name="List Number 4" w:semiHidden="1" w:unhideWhenUsed="1"/>
     <w:lsdException w:name="Title" w:qFormat="1"/>
+    <w:lsdException w:name="Closing" w:semiHidden="1" w:unhideWhenUsed="1"/>
+    <w:lsdException w:name="Signature" w:semiHidden="1" w:unhideWhenUsed="1"/>
+    <w:lsdException w:name="Default Paragraph Font" w:semiHidden="1" w:unhideWhenUsed="1"/>
+    <w:lsdException w:name="Body Text" w:semiHidden="1" w:unhideWhenUsed="1"/>
+    <w:lsdException w:name="Body Text Indent" w:semiHidden="1" w:unhideWhenUsed="1"/>
+    <w:lsdException w:name="List Continue" w:semiHidden="1" w:unhideWhenUsed="1"/>
+    <w:lsdException w:name="List Continue 2" w:semiHidden="1" w:unhideWhenUsed="1"/>
+    <w:lsdException w:name="List Continue 3" w:semiHidden="1" w:unhideWhenUsed="1"/>
+    <w:lsdException w:name="List Continue 4" w:semiHidden="1" w:unhideWhenUsed="1"/>
+    <w:lsdException w:name="List Continue 5" w:semiHidden="1" w:unhideWhenUsed="1"/>
+    <w:lsdException w:name="Message Header" w:semiHidden="1" w:unhideWhenUsed="1"/>
     <w:lsdException w:name="Subtitle" w:qFormat="1"/>
+    <w:lsdException w:name="Salutation" w:semiHidden="1" w:unhideWhenUsed="1"/>
+    <w:lsdException w:name="Date" w:semiHidden="1" w:unhideWhenUsed="1"/>
+    <w:lsdException w:name="Body Text First Indent" w:semiHidden="1" w:unhideWhenUsed="1"/>
+    <w:lsdException w:name="Body Text First Indent 2" w:semiHidden="1" w:unhideWhenUsed="1"/>
+    <w:lsdException w:name="Note Heading" w:semiHidden="1" w:unhideWhenUsed="1"/>
+    <w:lsdException w:name="Body Text 2" w:semiHidden="1" w:unhideWhenUsed="1"/>
+    <w:lsdException w:name="Body Text 3" w:semiHidden="1" w:unhideWhenUsed="1"/>
+    <w:lsdException w:name="Body Text Indent 2" w:semiHidden="1" w:unhideWhenUsed="1"/>
     <w:lsdException w:name="Strong" w:uiPriority="22" w:qFormat="1"/>
     <w:lsdException w:name="Emphasis" w:qFormat="1"/>
-    <w:lsdException w:name="Normal (Web)" w:uiPriority="99"/>
+    <w:lsdException w:name="Document Map" w:semiHidden="1" w:unhideWhenUsed="1"/>
+    <w:lsdException w:name="Plain Text" w:semiHidden="1" w:unhideWhenUsed="1"/>
+    <w:lsdException w:name="E-mail Signature" w:semiHidden="1" w:unhideWhenUsed="1"/>
+    <w:lsdException w:name="HTML Top of Form" w:semiHidden="1" w:unhideWhenUsed="1"/>
+    <w:lsdException w:name="HTML Bottom of Form" w:semiHidden="1" w:unhideWhenUsed="1"/>
+    <w:lsdException w:name="Normal (Web)" w:semiHidden="1" w:uiPriority="99" w:unhideWhenUsed="1"/>
+    <w:lsdException w:name="HTML Acronym" w:semiHidden="1" w:unhideWhenUsed="1"/>
+    <w:lsdException w:name="HTML Address" w:semiHidden="1" w:unhideWhenUsed="1"/>
+    <w:lsdException w:name="HTML Cite" w:semiHidden="1" w:unhideWhenUsed="1"/>
+    <w:lsdException w:name="HTML Code" w:semiHidden="1" w:unhideWhenUsed="1"/>
+    <w:lsdException w:name="HTML Definition" w:semiHidden="1" w:unhideWhenUsed="1"/>
+    <w:lsdException w:name="HTML Keyboard" w:semiHidden="1" w:unhideWhenUsed="1"/>
+    <w:lsdException w:name="HTML Preformatted" w:semiHidden="1" w:unhideWhenUsed="1"/>
+    <w:lsdException w:name="HTML Sample" w:semiHidden="1" w:unhideWhenUsed="1"/>
+    <w:lsdException w:name="HTML Typewriter" w:semiHidden="1" w:unhideWhenUsed="1"/>
+    <w:lsdException w:name="HTML Variable" w:semiHidden="1" w:unhideWhenUsed="1"/>
+    <w:lsdException w:name="Normal Table" w:semiHidden="1" w:unhideWhenUsed="1"/>
+    <w:lsdException w:name="annotation subject" w:semiHidden="1" w:unhideWhenUsed="1"/>
+    <w:lsdException w:name="No List" w:semiHidden="1" w:unhideWhenUsed="1"/>
+    <w:lsdException w:name="Outline List 1" w:semiHidden="1" w:unhideWhenUsed="1"/>
+    <w:lsdException w:name="Outline List 2" w:semiHidden="1" w:unhideWhenUsed="1"/>
+    <w:lsdException w:name="Outline List 3" w:semiHidden="1" w:unhideWhenUsed="1"/>
+    <w:lsdException w:name="Table Simple 1" w:semiHidden="1" w:unhideWhenUsed="1"/>
+    <w:lsdException w:name="Table Simple 2" w:semiHidden="1" w:unhideWhenUsed="1"/>
+    <w:lsdException w:name="Table Simple 3" w:semiHidden="1" w:unhideWhenUsed="1"/>
+    <w:lsdException w:name="Table Classic 1" w:semiHidden="1" w:unhideWhenUsed="1"/>
+    <w:lsdException w:name="Table Classic 2" w:semiHidden="1" w:unhideWhenUsed="1"/>
+    <w:lsdException w:name="Table Classic 3" w:semiHidden="1" w:unhideWhenUsed="1"/>
+    <w:lsdException w:name="Table Classic 4" w:semiHidden="1" w:unhideWhenUsed="1"/>
+    <w:lsdException w:name="Table Colorful 1" w:semiHidden="1" w:unhideWhenUsed="1"/>
+    <w:lsdException w:name="Table Colorful 2" w:semiHidden="1" w:unhideWhenUsed="1"/>
+    <w:lsdException w:name="Table Colorful 3" w:semiHidden="1" w:unhideWhenUsed="1"/>
+    <w:lsdException w:name="Table Columns 1" w:semiHidden="1" w:unhideWhenUsed="1"/>
+    <w:lsdException w:name="Table Columns 2" w:semiHidden="1" w:unhideWhenUsed="1"/>
+    <w:lsdException w:name="Table Columns 3" w:semiHidden="1" w:unhideWhenUsed="1"/>
+    <w:lsdException w:name="Table Columns 4" w:semiHidden="1" w:unhideWhenUsed="1"/>
+    <w:lsdException w:name="Table Columns 5" w:semiHidden="1" w:unhideWhenUsed="1"/>
+    <w:lsdException w:name="Table Grid 1" w:semiHidden="1" w:unhideWhenUsed="1"/>
+    <w:lsdException w:name="Table Grid 2" w:semiHidden="1" w:unhideWhenUsed="1"/>
+    <w:lsdException w:name="Table Grid 3" w:semiHidden="1" w:unhideWhenUsed="1"/>
+    <w:lsdException w:name="Table Grid 4" w:semiHidden="1" w:unhideWhenUsed="1"/>
+    <w:lsdException w:name="Table Grid 5" w:semiHidden="1" w:unhideWhenUsed="1"/>
+    <w:lsdException w:name="Table Grid 6" w:semiHidden="1" w:unhideWhenUsed="1"/>
+    <w:lsdException w:name="Table Grid 7" w:semiHidden="1" w:unhideWhenUsed="1"/>
+    <w:lsdException w:name="Table Grid 8" w:semiHidden="1" w:unhideWhenUsed="1"/>
+    <w:lsdException w:name="Table List 1" w:semiHidden="1" w:unhideWhenUsed="1"/>
+    <w:lsdException w:name="Table List 2" w:semiHidden="1" w:unhideWhenUsed="1"/>
+    <w:lsdException w:name="Table List 3" w:semiHidden="1" w:unhideWhenUsed="1"/>
+    <w:lsdException w:name="Table List 4" w:semiHidden="1" w:unhideWhenUsed="1"/>
+    <w:lsdException w:name="Table List 5" w:semiHidden="1" w:unhideWhenUsed="1"/>
+    <w:lsdException w:name="Table List 6" w:semiHidden="1" w:unhideWhenUsed="1"/>
+    <w:lsdException w:name="Table List 7" w:semiHidden="1" w:unhideWhenUsed="1"/>
+    <w:lsdException w:name="Table List 8" w:semiHidden="1" w:unhideWhenUsed="1"/>
+    <w:lsdException w:name="Table 3D effects 1" w:semiHidden="1" w:unhideWhenUsed="1"/>
+    <w:lsdException w:name="Table 3D effects 2" w:semiHidden="1" w:unhideWhenUsed="1"/>
+    <w:lsdException w:name="Table 3D effects 3" w:semiHidden="1" w:unhideWhenUsed="1"/>
+    <w:lsdException w:name="Table Contemporary" w:semiHidden="1" w:unhideWhenUsed="1"/>
+    <w:lsdException w:name="Table Elegant" w:semiHidden="1" w:unhideWhenUsed="1"/>
+    <w:lsdException w:name="Table Professional" w:semiHidden="1" w:unhideWhenUsed="1"/>
+    <w:lsdException w:name="Table Subtle 1" w:semiHidden="1" w:unhideWhenUsed="1"/>
+    <w:lsdException w:name="Table Subtle 2" w:semiHidden="1" w:unhideWhenUsed="1"/>
+    <w:lsdException w:name="Table Web 1" w:semiHidden="1" w:unhideWhenUsed="1"/>
+    <w:lsdException w:name="Table Web 2" w:semiHidden="1" w:unhideWhenUsed="1"/>
+    <w:lsdException w:name="Table Web 3" w:semiHidden="1" w:unhideWhenUsed="1"/>
+    <w:lsdException w:name="Balloon Text" w:semiHidden="1" w:unhideWhenUsed="1"/>
+    <w:lsdException w:name="Table Theme" w:semiHidden="1" w:unhideWhenUsed="1"/>
     <w:lsdException w:name="Placeholder Text" w:semiHidden="1" w:uiPriority="99"/>
     <w:lsdException w:name="No Spacing" w:uiPriority="1" w:qFormat="1"/>
     <w:lsdException w:name="Light Shading" w:uiPriority="60"/>
@@ -5026,6 +5676,101 @@
     <w:lsdException w:name="Book Title" w:uiPriority="33" w:qFormat="1"/>
     <w:lsdException w:name="Bibliography" w:semiHidden="1" w:uiPriority="37" w:unhideWhenUsed="1"/>
     <w:lsdException w:name="TOC Heading" w:semiHidden="1" w:uiPriority="39" w:unhideWhenUsed="1" w:qFormat="1"/>
+    <w:lsdException w:name="Grid Table 4" w:uiPriority="49"/>
+    <w:lsdException w:name="Grid Table 5 Dark" w:uiPriority="50"/>
+    <w:lsdException w:name="Grid Table 6 Colorful" w:uiPriority="51"/>
+    <w:lsdException w:name="Grid Table 7 Colorful" w:uiPriority="52"/>
+    <w:lsdException w:name="Grid Table 1 Light Accent 1" w:uiPriority="46"/>
+    <w:lsdException w:name="Grid Table 2 Accent 1" w:uiPriority="47"/>
+    <w:lsdException w:name="Grid Table 3 Accent 1" w:uiPriority="48"/>
+    <w:lsdException w:name="Grid Table 4 Accent 1" w:uiPriority="49"/>
+    <w:lsdException w:name="Grid Table 5 Dark Accent 1" w:uiPriority="50"/>
+    <w:lsdException w:name="Grid Table 6 Colorful Accent 1" w:uiPriority="51"/>
+    <w:lsdException w:name="Grid Table 7 Colorful Accent 1" w:uiPriority="52"/>
+    <w:lsdException w:name="Grid Table 1 Light Accent 2" w:uiPriority="46"/>
+    <w:lsdException w:name="Grid Table 2 Accent 2" w:uiPriority="47"/>
+    <w:lsdException w:name="Grid Table 3 Accent 2" w:uiPriority="48"/>
+    <w:lsdException w:name="Grid Table 4 Accent 2" w:uiPriority="49"/>
+    <w:lsdException w:name="Grid Table 5 Dark Accent 2" w:uiPriority="50"/>
+    <w:lsdException w:name="Grid Table 6 Colorful Accent 2" w:uiPriority="51"/>
+    <w:lsdException w:name="Grid Table 7 Colorful Accent 2" w:uiPriority="52"/>
+    <w:lsdException w:name="Grid Table 1 Light Accent 3" w:uiPriority="46"/>
+    <w:lsdException w:name="Grid Table 2 Accent 3" w:uiPriority="47"/>
+    <w:lsdException w:name="Grid Table 3 Accent 3" w:uiPriority="48"/>
+    <w:lsdException w:name="Grid Table 4 Accent 3" w:uiPriority="49"/>
+    <w:lsdException w:name="Grid Table 5 Dark Accent 3" w:uiPriority="50"/>
+    <w:lsdException w:name="Grid Table 6 Colorful Accent 3" w:uiPriority="51"/>
+    <w:lsdException w:name="Grid Table 7 Colorful Accent 3" w:uiPriority="52"/>
+    <w:lsdException w:name="Grid Table 1 Light Accent 4" w:uiPriority="46"/>
+    <w:lsdException w:name="Grid Table 2 Accent 4" w:uiPriority="47"/>
+    <w:lsdException w:name="Grid Table 3 Accent 4" w:uiPriority="48"/>
+    <w:lsdException w:name="Grid Table 4 Accent 4" w:uiPriority="49"/>
+    <w:lsdException w:name="Grid Table 5 Dark Accent 4" w:uiPriority="50"/>
+    <w:lsdException w:name="Grid Table 6 Colorful Accent 4" w:uiPriority="51"/>
+    <w:lsdException w:name="Grid Table 7 Colorful Accent 4" w:uiPriority="52"/>
+    <w:lsdException w:name="Grid Table 1 Light Accent 5" w:uiPriority="46"/>
+    <w:lsdException w:name="Grid Table 2 Accent 5" w:uiPriority="47"/>
+    <w:lsdException w:name="Grid Table 3 Accent 5" w:uiPriority="48"/>
+    <w:lsdException w:name="Grid Table 4 Accent 5" w:uiPriority="49"/>
+    <w:lsdException w:name="Grid Table 5 Dark Accent 5" w:uiPriority="50"/>
+    <w:lsdException w:name="Grid Table 6 Colorful Accent 5" w:uiPriority="51"/>
+    <w:lsdException w:name="Grid Table 7 Colorful Accent 5" w:uiPriority="52"/>
+    <w:lsdException w:name="Grid Table 1 Light Accent 6" w:uiPriority="46"/>
+    <w:lsdException w:name="Grid Table 2 Accent 6" w:uiPriority="47"/>
+    <w:lsdException w:name="Grid Table 3 Accent 6" w:uiPriority="48"/>
+    <w:lsdException w:name="Grid Table 4 Accent 6" w:uiPriority="49"/>
+    <w:lsdException w:name="Grid Table 5 Dark Accent 6" w:uiPriority="50"/>
+    <w:lsdException w:name="Grid Table 6 Colorful Accent 6" w:uiPriority="51"/>
+    <w:lsdException w:name="Grid Table 7 Colorful Accent 6" w:uiPriority="52"/>
+    <w:lsdException w:name="List Table 1 Light" w:uiPriority="46"/>
+    <w:lsdException w:name="List Table 2" w:uiPriority="47"/>
+    <w:lsdException w:name="List Table 3" w:uiPriority="48"/>
+    <w:lsdException w:name="List Table 4" w:uiPriority="49"/>
+    <w:lsdException w:name="List Table 5 Dark" w:uiPriority="50"/>
+    <w:lsdException w:name="List Table 6 Colorful" w:uiPriority="51"/>
+    <w:lsdException w:name="List Table 7 Colorful" w:uiPriority="52"/>
+    <w:lsdException w:name="List Table 1 Light Accent 1" w:uiPriority="46"/>
+    <w:lsdException w:name="List Table 2 Accent 1" w:uiPriority="47"/>
+    <w:lsdException w:name="List Table 3 Accent 1" w:uiPriority="48"/>
+    <w:lsdException w:name="List Table 4 Accent 1" w:uiPriority="49"/>
+    <w:lsdException w:name="List Table 5 Dark Accent 1" w:uiPriority="50"/>
+    <w:lsdException w:name="List Table 6 Colorful Accent 1" w:uiPriority="51"/>
+    <w:lsdException w:name="List Table 7 Colorful Accent 1" w:uiPriority="52"/>
+    <w:lsdException w:name="List Table 1 Light Accent 2" w:uiPriority="46"/>
+    <w:lsdException w:name="List Table 2 Accent 2" w:uiPriority="47"/>
+    <w:lsdException w:name="List Table 3 Accent 2" w:uiPriority="48"/>
+    <w:lsdException w:name="List Table 4 Accent 2" w:uiPriority="49"/>
+    <w:lsdException w:name="List Table 5 Dark Accent 2" w:uiPriority="50"/>
+    <w:lsdException w:name="List Table 6 Colorful Accent 2" w:uiPriority="51"/>
+    <w:lsdException w:name="List Table 7 Colorful Accent 2" w:uiPriority="52"/>
+    <w:lsdException w:name="List Table 1 Light Accent 3" w:uiPriority="46"/>
+    <w:lsdException w:name="List Table 2 Accent 3" w:uiPriority="47"/>
+    <w:lsdException w:name="List Table 3 Accent 3" w:uiPriority="48"/>
+    <w:lsdException w:name="List Table 4 Accent 3" w:uiPriority="49"/>
+    <w:lsdException w:name="List Table 5 Dark Accent 3" w:uiPriority="50"/>
+    <w:lsdException w:name="List Table 6 Colorful Accent 3" w:uiPriority="51"/>
+    <w:lsdException w:name="List Table 7 Colorful Accent 3" w:uiPriority="52"/>
+    <w:lsdException w:name="List Table 1 Light Accent 4" w:uiPriority="46"/>
+    <w:lsdException w:name="List Table 2 Accent 4" w:uiPriority="47"/>
+    <w:lsdException w:name="List Table 3 Accent 4" w:uiPriority="48"/>
+    <w:lsdException w:name="List Table 4 Accent 4" w:uiPriority="49"/>
+    <w:lsdException w:name="List Table 5 Dark Accent 4" w:uiPriority="50"/>
+    <w:lsdException w:name="List Table 6 Colorful Accent 4" w:uiPriority="51"/>
+    <w:lsdException w:name="List Table 7 Colorful Accent 4" w:uiPriority="52"/>
+    <w:lsdException w:name="List Table 1 Light Accent 5" w:uiPriority="46"/>
+    <w:lsdException w:name="List Table 2 Accent 5" w:uiPriority="47"/>
+    <w:lsdException w:name="List Table 3 Accent 5" w:uiPriority="48"/>
+    <w:lsdException w:name="List Table 4 Accent 5" w:uiPriority="49"/>
+    <w:lsdException w:name="List Table 5 Dark Accent 5" w:uiPriority="50"/>
+    <w:lsdException w:name="List Table 6 Colorful Accent 5" w:uiPriority="51"/>
+    <w:lsdException w:name="List Table 7 Colorful Accent 5" w:uiPriority="52"/>
+    <w:lsdException w:name="List Table 1 Light Accent 6" w:uiPriority="46"/>
+    <w:lsdException w:name="List Table 2 Accent 6" w:uiPriority="47"/>
+    <w:lsdException w:name="List Table 3 Accent 6" w:uiPriority="48"/>
+    <w:lsdException w:name="List Table 4 Accent 6" w:uiPriority="49"/>
+    <w:lsdException w:name="List Table 5 Dark Accent 6" w:uiPriority="50"/>
+    <w:lsdException w:name="List Table 6 Colorful Accent 6" w:uiPriority="51"/>
+    <w:lsdException w:name="List Table 7 Colorful Accent 6" w:uiPriority="52"/>
   </w:latentStyles>
   <w:style w:type="paragraph" w:default="1" w:styleId="Normal">
     <w:name w:val="Normal"/>
@@ -5527,648 +6272,45 @@
       <w:spacing w:before="120"/>
     </w:pPr>
   </w:style>
-</w:styles>
-</file>
-
-<file path=word/stylesWithEffects.xml><?xml version="1.0" encoding="utf-8"?>
-<w:styles xmlns:wpc="http://schemas.microsoft.com/office/word/2010/wordprocessingCanvas" xmlns:mo="http://schemas.microsoft.com/office/mac/office/2008/main" xmlns:mc="http://schemas.openxmlformats.org/markup-compatibility/2006" xmlns:mv="urn:schemas-microsoft-com:mac:vml" xmlns:o="urn:schemas-microsoft-com:office:office" xmlns:r="http://schemas.openxmlformats.org/officeDocument/2006/relationships" xmlns:m="http://schemas.openxmlformats.org/officeDocument/2006/math" xmlns:v="urn:schemas-microsoft-com:vml" xmlns:wp14="http://schemas.microsoft.com/office/word/2010/wordprocessingDrawing" xmlns:wp="http://schemas.openxmlformats.org/drawingml/2006/wordprocessingDrawing" xmlns:w10="urn:schemas-microsoft-com:office:word" xmlns:w="http://schemas.openxmlformats.org/wordprocessingml/2006/main" xmlns:w14="http://schemas.microsoft.com/office/word/2010/wordml" xmlns:wpg="http://schemas.microsoft.com/office/word/2010/wordprocessingGroup" xmlns:wpi="http://schemas.microsoft.com/office/word/2010/wordprocessingInk" xmlns:wne="http://schemas.microsoft.com/office/word/2006/wordml" xmlns:wps="http://schemas.microsoft.com/office/word/2010/wordprocessingShape" mc:Ignorable="w14 wp14">
-  <w:docDefaults>
-    <w:rPrDefault>
-      <w:rPr>
-        <w:rFonts w:ascii="Times New Roman" w:eastAsia="Times New Roman" w:hAnsi="Times New Roman" w:cs="Times New Roman"/>
-        <w:lang w:val="en-US" w:eastAsia="en-US" w:bidi="ar-SA"/>
-      </w:rPr>
-    </w:rPrDefault>
-    <w:pPrDefault/>
-  </w:docDefaults>
-  <w:latentStyles w:defLockedState="0" w:defUIPriority="0" w:defSemiHidden="0" w:defUnhideWhenUsed="0" w:defQFormat="0" w:count="276">
-    <w:lsdException w:name="Normal" w:qFormat="1"/>
-    <w:lsdException w:name="heading 1" w:qFormat="1"/>
-    <w:lsdException w:name="heading 2" w:qFormat="1"/>
-    <w:lsdException w:name="heading 3" w:qFormat="1"/>
-    <w:lsdException w:name="heading 4" w:qFormat="1"/>
-    <w:lsdException w:name="heading 5" w:qFormat="1"/>
-    <w:lsdException w:name="heading 6" w:qFormat="1"/>
-    <w:lsdException w:name="heading 7" w:qFormat="1"/>
-    <w:lsdException w:name="heading 8" w:qFormat="1"/>
-    <w:lsdException w:name="heading 9" w:qFormat="1"/>
-    <w:lsdException w:name="caption" w:qFormat="1"/>
-    <w:lsdException w:name="Title" w:qFormat="1"/>
-    <w:lsdException w:name="Subtitle" w:qFormat="1"/>
-    <w:lsdException w:name="Strong" w:uiPriority="22" w:qFormat="1"/>
-    <w:lsdException w:name="Emphasis" w:qFormat="1"/>
-    <w:lsdException w:name="Normal (Web)" w:uiPriority="99"/>
-    <w:lsdException w:name="Placeholder Text" w:semiHidden="1" w:uiPriority="99"/>
-    <w:lsdException w:name="No Spacing" w:uiPriority="1" w:qFormat="1"/>
-    <w:lsdException w:name="Light Shading" w:uiPriority="60"/>
-    <w:lsdException w:name="Light List" w:uiPriority="61"/>
-    <w:lsdException w:name="Light Grid" w:uiPriority="62"/>
-    <w:lsdException w:name="Medium Shading 1" w:uiPriority="63"/>
-    <w:lsdException w:name="Medium Shading 2" w:uiPriority="64"/>
-    <w:lsdException w:name="Medium List 1" w:uiPriority="65"/>
-    <w:lsdException w:name="Medium List 2" w:uiPriority="66"/>
-    <w:lsdException w:name="Medium Grid 1" w:uiPriority="67"/>
-    <w:lsdException w:name="Medium Grid 2" w:uiPriority="68"/>
-    <w:lsdException w:name="Medium Grid 3" w:uiPriority="69"/>
-    <w:lsdException w:name="Dark List" w:uiPriority="70"/>
-    <w:lsdException w:name="Colorful Shading" w:uiPriority="71"/>
-    <w:lsdException w:name="Colorful List" w:uiPriority="72"/>
-    <w:lsdException w:name="Colorful Grid" w:uiPriority="73"/>
-    <w:lsdException w:name="Light Shading Accent 1" w:uiPriority="60"/>
-    <w:lsdException w:name="Light List Accent 1" w:uiPriority="61"/>
-    <w:lsdException w:name="Light Grid Accent 1" w:uiPriority="62"/>
-    <w:lsdException w:name="Medium Shading 1 Accent 1" w:uiPriority="63"/>
-    <w:lsdException w:name="Medium Shading 2 Accent 1" w:uiPriority="64"/>
-    <w:lsdException w:name="Medium List 1 Accent 1" w:uiPriority="65"/>
-    <w:lsdException w:name="Revision" w:semiHidden="1" w:uiPriority="99"/>
-    <w:lsdException w:name="List Paragraph" w:uiPriority="34" w:qFormat="1"/>
-    <w:lsdException w:name="Quote" w:uiPriority="29" w:qFormat="1"/>
-    <w:lsdException w:name="Intense Quote" w:uiPriority="30" w:qFormat="1"/>
-    <w:lsdException w:name="Medium List 2 Accent 1" w:uiPriority="66"/>
-    <w:lsdException w:name="Medium Grid 1 Accent 1" w:uiPriority="67"/>
-    <w:lsdException w:name="Medium Grid 2 Accent 1" w:uiPriority="68"/>
-    <w:lsdException w:name="Medium Grid 3 Accent 1" w:uiPriority="69"/>
-    <w:lsdException w:name="Dark List Accent 1" w:uiPriority="70"/>
-    <w:lsdException w:name="Colorful Shading Accent 1" w:uiPriority="71"/>
-    <w:lsdException w:name="Colorful List Accent 1" w:uiPriority="72"/>
-    <w:lsdException w:name="Colorful Grid Accent 1" w:uiPriority="73"/>
-    <w:lsdException w:name="Light Shading Accent 2" w:uiPriority="60"/>
-    <w:lsdException w:name="Light List Accent 2" w:uiPriority="61"/>
-    <w:lsdException w:name="Light Grid Accent 2" w:uiPriority="62"/>
-    <w:lsdException w:name="Medium Shading 1 Accent 2" w:uiPriority="63"/>
-    <w:lsdException w:name="Medium Shading 2 Accent 2" w:uiPriority="64"/>
-    <w:lsdException w:name="Medium List 1 Accent 2" w:uiPriority="65"/>
-    <w:lsdException w:name="Medium List 2 Accent 2" w:uiPriority="66"/>
-    <w:lsdException w:name="Medium Grid 1 Accent 2" w:uiPriority="67"/>
-    <w:lsdException w:name="Medium Grid 2 Accent 2" w:uiPriority="68"/>
-    <w:lsdException w:name="Medium Grid 3 Accent 2" w:uiPriority="69"/>
-    <w:lsdException w:name="Dark List Accent 2" w:uiPriority="70"/>
-    <w:lsdException w:name="Colorful Shading Accent 2" w:uiPriority="71"/>
-    <w:lsdException w:name="Colorful List Accent 2" w:uiPriority="72"/>
-    <w:lsdException w:name="Colorful Grid Accent 2" w:uiPriority="73"/>
-    <w:lsdException w:name="Light Shading Accent 3" w:uiPriority="60"/>
-    <w:lsdException w:name="Light List Accent 3" w:uiPriority="61"/>
-    <w:lsdException w:name="Light Grid Accent 3" w:uiPriority="62"/>
-    <w:lsdException w:name="Medium Shading 1 Accent 3" w:uiPriority="63"/>
-    <w:lsdException w:name="Medium Shading 2 Accent 3" w:uiPriority="64"/>
-    <w:lsdException w:name="Medium List 1 Accent 3" w:uiPriority="65"/>
-    <w:lsdException w:name="Medium List 2 Accent 3" w:uiPriority="66"/>
-    <w:lsdException w:name="Medium Grid 1 Accent 3" w:uiPriority="67"/>
-    <w:lsdException w:name="Medium Grid 2 Accent 3" w:uiPriority="68"/>
-    <w:lsdException w:name="Medium Grid 3 Accent 3" w:uiPriority="69"/>
-    <w:lsdException w:name="Dark List Accent 3" w:uiPriority="70"/>
-    <w:lsdException w:name="Colorful Shading Accent 3" w:uiPriority="71"/>
-    <w:lsdException w:name="Colorful List Accent 3" w:uiPriority="72"/>
-    <w:lsdException w:name="Colorful Grid Accent 3" w:uiPriority="73"/>
-    <w:lsdException w:name="Light Shading Accent 4" w:uiPriority="60"/>
-    <w:lsdException w:name="Light List Accent 4" w:uiPriority="61"/>
-    <w:lsdException w:name="Light Grid Accent 4" w:uiPriority="62"/>
-    <w:lsdException w:name="Medium Shading 1 Accent 4" w:uiPriority="63"/>
-    <w:lsdException w:name="Medium Shading 2 Accent 4" w:uiPriority="64"/>
-    <w:lsdException w:name="Medium List 1 Accent 4" w:uiPriority="65"/>
-    <w:lsdException w:name="Medium List 2 Accent 4" w:uiPriority="66"/>
-    <w:lsdException w:name="Medium Grid 1 Accent 4" w:uiPriority="67"/>
-    <w:lsdException w:name="Medium Grid 2 Accent 4" w:uiPriority="68"/>
-    <w:lsdException w:name="Medium Grid 3 Accent 4" w:uiPriority="69"/>
-    <w:lsdException w:name="Dark List Accent 4" w:uiPriority="70"/>
-    <w:lsdException w:name="Colorful Shading Accent 4" w:uiPriority="71"/>
-    <w:lsdException w:name="Colorful List Accent 4" w:uiPriority="72"/>
-    <w:lsdException w:name="Colorful Grid Accent 4" w:uiPriority="73"/>
-    <w:lsdException w:name="Light Shading Accent 5" w:uiPriority="60"/>
-    <w:lsdException w:name="Light List Accent 5" w:uiPriority="61"/>
-    <w:lsdException w:name="Light Grid Accent 5" w:uiPriority="62"/>
-    <w:lsdException w:name="Medium Shading 1 Accent 5" w:uiPriority="63"/>
-    <w:lsdException w:name="Medium Shading 2 Accent 5" w:uiPriority="64"/>
-    <w:lsdException w:name="Medium List 1 Accent 5" w:uiPriority="65"/>
-    <w:lsdException w:name="Medium List 2 Accent 5" w:uiPriority="66"/>
-    <w:lsdException w:name="Medium Grid 1 Accent 5" w:uiPriority="67"/>
-    <w:lsdException w:name="Medium Grid 2 Accent 5" w:uiPriority="68"/>
-    <w:lsdException w:name="Medium Grid 3 Accent 5" w:uiPriority="69"/>
-    <w:lsdException w:name="Dark List Accent 5" w:uiPriority="70"/>
-    <w:lsdException w:name="Colorful Shading Accent 5" w:uiPriority="71"/>
-    <w:lsdException w:name="Colorful List Accent 5" w:uiPriority="72"/>
-    <w:lsdException w:name="Colorful Grid Accent 5" w:uiPriority="73"/>
-    <w:lsdException w:name="Light Shading Accent 6" w:uiPriority="60"/>
-    <w:lsdException w:name="Light List Accent 6" w:uiPriority="61"/>
-    <w:lsdException w:name="Light Grid Accent 6" w:uiPriority="62"/>
-    <w:lsdException w:name="Medium Shading 1 Accent 6" w:uiPriority="63"/>
-    <w:lsdException w:name="Medium Shading 2 Accent 6" w:uiPriority="64"/>
-    <w:lsdException w:name="Medium List 1 Accent 6" w:uiPriority="65"/>
-    <w:lsdException w:name="Medium List 2 Accent 6" w:uiPriority="66"/>
-    <w:lsdException w:name="Medium Grid 1 Accent 6" w:uiPriority="67"/>
-    <w:lsdException w:name="Medium Grid 2 Accent 6" w:uiPriority="68"/>
-    <w:lsdException w:name="Medium Grid 3 Accent 6" w:uiPriority="69"/>
-    <w:lsdException w:name="Dark List Accent 6" w:uiPriority="70"/>
-    <w:lsdException w:name="Colorful Shading Accent 6" w:uiPriority="71"/>
-    <w:lsdException w:name="Colorful List Accent 6" w:uiPriority="72"/>
-    <w:lsdException w:name="Colorful Grid Accent 6" w:uiPriority="73"/>
-    <w:lsdException w:name="Subtle Emphasis" w:uiPriority="19" w:qFormat="1"/>
-    <w:lsdException w:name="Intense Emphasis" w:uiPriority="21" w:qFormat="1"/>
-    <w:lsdException w:name="Subtle Reference" w:uiPriority="31" w:qFormat="1"/>
-    <w:lsdException w:name="Intense Reference" w:uiPriority="32" w:qFormat="1"/>
-    <w:lsdException w:name="Book Title" w:uiPriority="33" w:qFormat="1"/>
-    <w:lsdException w:name="Bibliography" w:semiHidden="1" w:uiPriority="37" w:unhideWhenUsed="1"/>
-    <w:lsdException w:name="TOC Heading" w:semiHidden="1" w:uiPriority="39" w:unhideWhenUsed="1" w:qFormat="1"/>
-  </w:latentStyles>
-  <w:style w:type="paragraph" w:default="1" w:styleId="Normal">
-    <w:name w:val="Normal"/>
+  <w:style w:type="paragraph" w:customStyle="1" w:styleId="ACMFootnote">
+    <w:name w:val="ACM Footnote"/>
+    <w:basedOn w:val="FootnoteText"/>
     <w:qFormat/>
+    <w:rsid w:val="007E2C6B"/>
     <w:pPr>
-      <w:spacing w:after="80"/>
-      <w:jc w:val="both"/>
-    </w:pPr>
-    <w:rPr>
-      <w:sz w:val="18"/>
-    </w:rPr>
-  </w:style>
-  <w:style w:type="paragraph" w:styleId="Heading1">
-    <w:name w:val="heading 1"/>
-    <w:basedOn w:val="Normal"/>
-    <w:next w:val="Normal"/>
-    <w:qFormat/>
-    <w:pPr>
-      <w:keepNext/>
-      <w:numPr>
-        <w:numId w:val="1"/>
-      </w:numPr>
-      <w:spacing w:before="40" w:after="0"/>
-      <w:jc w:val="left"/>
-      <w:outlineLvl w:val="0"/>
-    </w:pPr>
-    <w:rPr>
-      <w:b/>
-      <w:kern w:val="28"/>
-      <w:sz w:val="24"/>
-    </w:rPr>
-  </w:style>
-  <w:style w:type="paragraph" w:styleId="Heading2">
-    <w:name w:val="heading 2"/>
-    <w:basedOn w:val="Heading1"/>
-    <w:next w:val="Normal"/>
-    <w:qFormat/>
-    <w:pPr>
-      <w:numPr>
-        <w:ilvl w:val="1"/>
-      </w:numPr>
-      <w:outlineLvl w:val="1"/>
-    </w:pPr>
-  </w:style>
-  <w:style w:type="paragraph" w:styleId="Heading3">
-    <w:name w:val="heading 3"/>
-    <w:basedOn w:val="Heading2"/>
-    <w:next w:val="Normal"/>
-    <w:qFormat/>
-    <w:pPr>
-      <w:numPr>
-        <w:ilvl w:val="2"/>
-      </w:numPr>
-      <w:outlineLvl w:val="2"/>
-    </w:pPr>
-    <w:rPr>
-      <w:b w:val="0"/>
-      <w:i/>
-      <w:sz w:val="22"/>
-    </w:rPr>
-  </w:style>
-  <w:style w:type="paragraph" w:styleId="Heading4">
-    <w:name w:val="heading 4"/>
-    <w:basedOn w:val="Heading3"/>
-    <w:next w:val="Normal"/>
-    <w:qFormat/>
-    <w:pPr>
-      <w:numPr>
-        <w:ilvl w:val="3"/>
-      </w:numPr>
-      <w:outlineLvl w:val="3"/>
-    </w:pPr>
-  </w:style>
-  <w:style w:type="paragraph" w:styleId="Heading5">
-    <w:name w:val="heading 5"/>
-    <w:basedOn w:val="ListNumber3"/>
-    <w:next w:val="Normal"/>
-    <w:qFormat/>
-    <w:pPr>
-      <w:numPr>
-        <w:ilvl w:val="4"/>
-        <w:numId w:val="1"/>
-      </w:numPr>
-      <w:spacing w:before="40" w:after="0"/>
-      <w:ind w:left="0" w:firstLine="0"/>
-      <w:jc w:val="left"/>
-      <w:outlineLvl w:val="4"/>
-    </w:pPr>
-    <w:rPr>
-      <w:i/>
-      <w:sz w:val="22"/>
-    </w:rPr>
-  </w:style>
-  <w:style w:type="paragraph" w:styleId="Heading6">
-    <w:name w:val="heading 6"/>
-    <w:basedOn w:val="Normal"/>
-    <w:next w:val="Normal"/>
-    <w:qFormat/>
-    <w:pPr>
-      <w:numPr>
-        <w:ilvl w:val="5"/>
-        <w:numId w:val="1"/>
-      </w:numPr>
-      <w:spacing w:before="240" w:after="60"/>
-      <w:outlineLvl w:val="5"/>
-    </w:pPr>
-    <w:rPr>
-      <w:rFonts w:ascii="Arial" w:hAnsi="Arial"/>
-      <w:i/>
-      <w:sz w:val="22"/>
-    </w:rPr>
-  </w:style>
-  <w:style w:type="paragraph" w:styleId="Heading7">
-    <w:name w:val="heading 7"/>
-    <w:basedOn w:val="Normal"/>
-    <w:next w:val="Normal"/>
-    <w:qFormat/>
-    <w:pPr>
-      <w:numPr>
-        <w:ilvl w:val="6"/>
-        <w:numId w:val="1"/>
-      </w:numPr>
-      <w:spacing w:before="240" w:after="60"/>
-      <w:outlineLvl w:val="6"/>
-    </w:pPr>
-    <w:rPr>
-      <w:rFonts w:ascii="Arial" w:hAnsi="Arial"/>
-    </w:rPr>
-  </w:style>
-  <w:style w:type="paragraph" w:styleId="Heading8">
-    <w:name w:val="heading 8"/>
-    <w:basedOn w:val="Normal"/>
-    <w:next w:val="Normal"/>
-    <w:qFormat/>
-    <w:pPr>
-      <w:numPr>
-        <w:ilvl w:val="7"/>
-        <w:numId w:val="1"/>
-      </w:numPr>
-      <w:spacing w:before="240" w:after="60"/>
-      <w:outlineLvl w:val="7"/>
-    </w:pPr>
-    <w:rPr>
-      <w:rFonts w:ascii="Arial" w:hAnsi="Arial"/>
-      <w:i/>
-    </w:rPr>
-  </w:style>
-  <w:style w:type="paragraph" w:styleId="Heading9">
-    <w:name w:val="heading 9"/>
-    <w:basedOn w:val="Normal"/>
-    <w:next w:val="Normal"/>
-    <w:qFormat/>
-    <w:pPr>
-      <w:numPr>
-        <w:ilvl w:val="8"/>
-        <w:numId w:val="1"/>
-      </w:numPr>
-      <w:spacing w:before="240" w:after="60"/>
-      <w:outlineLvl w:val="8"/>
-    </w:pPr>
-    <w:rPr>
-      <w:rFonts w:ascii="Arial" w:hAnsi="Arial"/>
-      <w:i/>
-    </w:rPr>
-  </w:style>
-  <w:style w:type="character" w:default="1" w:styleId="DefaultParagraphFont">
-    <w:name w:val="Default Paragraph Font"/>
-    <w:uiPriority w:val="1"/>
-    <w:unhideWhenUsed/>
-  </w:style>
-  <w:style w:type="table" w:default="1" w:styleId="TableNormal">
-    <w:name w:val="Normal Table"/>
-    <w:uiPriority w:val="99"/>
-    <w:semiHidden/>
-    <w:unhideWhenUsed/>
-    <w:tblPr>
-      <w:tblInd w:w="0" w:type="dxa"/>
-      <w:tblCellMar>
-        <w:top w:w="0" w:type="dxa"/>
-        <w:left w:w="108" w:type="dxa"/>
-        <w:bottom w:w="0" w:type="dxa"/>
-        <w:right w:w="108" w:type="dxa"/>
-      </w:tblCellMar>
-    </w:tblPr>
-  </w:style>
-  <w:style w:type="numbering" w:default="1" w:styleId="NoList">
-    <w:name w:val="No List"/>
-    <w:uiPriority w:val="99"/>
-    <w:semiHidden/>
-    <w:unhideWhenUsed/>
-  </w:style>
-  <w:style w:type="character" w:styleId="FootnoteReference">
-    <w:name w:val="footnote reference"/>
-    <w:semiHidden/>
-    <w:rPr>
-      <w:rFonts w:ascii="Times New Roman" w:hAnsi="Times New Roman"/>
-      <w:sz w:val="18"/>
-      <w:vertAlign w:val="superscript"/>
-    </w:rPr>
-  </w:style>
-  <w:style w:type="paragraph" w:customStyle="1" w:styleId="Author">
-    <w:name w:val="Author"/>
-    <w:basedOn w:val="Normal"/>
-    <w:pPr>
-      <w:jc w:val="center"/>
-    </w:pPr>
-    <w:rPr>
-      <w:rFonts w:ascii="Helvetica" w:hAnsi="Helvetica"/>
-      <w:sz w:val="24"/>
-    </w:rPr>
-  </w:style>
-  <w:style w:type="paragraph" w:customStyle="1" w:styleId="Paper-Title">
-    <w:name w:val="Paper-Title"/>
-    <w:basedOn w:val="Normal"/>
-    <w:pPr>
-      <w:spacing w:after="120"/>
-      <w:jc w:val="center"/>
-    </w:pPr>
-    <w:rPr>
-      <w:rFonts w:ascii="Helvetica" w:hAnsi="Helvetica"/>
-      <w:b/>
-      <w:sz w:val="36"/>
-    </w:rPr>
-  </w:style>
-  <w:style w:type="paragraph" w:customStyle="1" w:styleId="Affiliations">
-    <w:name w:val="Affiliations"/>
-    <w:basedOn w:val="Normal"/>
-    <w:rsid w:val="00F5619A"/>
-    <w:pPr>
-      <w:spacing w:after="0"/>
-      <w:jc w:val="center"/>
-    </w:pPr>
-    <w:rPr>
-      <w:rFonts w:ascii="Helvetica" w:hAnsi="Helvetica"/>
-      <w:sz w:val="20"/>
-    </w:rPr>
-  </w:style>
-  <w:style w:type="paragraph" w:styleId="FootnoteText">
-    <w:name w:val="footnote text"/>
-    <w:basedOn w:val="Normal"/>
-    <w:semiHidden/>
-    <w:pPr>
-      <w:ind w:left="144" w:hanging="144"/>
-    </w:pPr>
-  </w:style>
-  <w:style w:type="paragraph" w:customStyle="1" w:styleId="Bullet">
-    <w:name w:val="Bullet"/>
-    <w:basedOn w:val="Normal"/>
-    <w:pPr>
-      <w:ind w:left="144" w:hanging="144"/>
-    </w:pPr>
-  </w:style>
-  <w:style w:type="paragraph" w:styleId="Footer">
-    <w:name w:val="footer"/>
-    <w:basedOn w:val="Normal"/>
-    <w:pPr>
-      <w:tabs>
-        <w:tab w:val="center" w:pos="4320"/>
-        <w:tab w:val="right" w:pos="8640"/>
-      </w:tabs>
-    </w:pPr>
-  </w:style>
-  <w:style w:type="paragraph" w:customStyle="1" w:styleId="E-Mail">
-    <w:name w:val="E-Mail"/>
-    <w:basedOn w:val="Author"/>
-    <w:pPr>
-      <w:spacing w:after="60"/>
-    </w:pPr>
-  </w:style>
-  <w:style w:type="paragraph" w:customStyle="1" w:styleId="Abstract">
-    <w:name w:val="Abstract"/>
-    <w:basedOn w:val="Heading1"/>
-    <w:pPr>
-      <w:numPr>
-        <w:numId w:val="0"/>
-      </w:numPr>
-      <w:spacing w:before="0" w:after="120"/>
-      <w:jc w:val="both"/>
-      <w:outlineLvl w:val="9"/>
-    </w:pPr>
-    <w:rPr>
-      <w:b w:val="0"/>
-      <w:sz w:val="18"/>
-    </w:rPr>
-  </w:style>
-  <w:style w:type="paragraph" w:styleId="ListNumber3">
-    <w:name w:val="List Number 3"/>
-    <w:basedOn w:val="Normal"/>
-    <w:pPr>
-      <w:ind w:left="1080" w:hanging="360"/>
-    </w:pPr>
-  </w:style>
-  <w:style w:type="paragraph" w:customStyle="1" w:styleId="Captions">
-    <w:name w:val="Captions"/>
-    <w:basedOn w:val="Normal"/>
-    <w:pPr>
-      <w:framePr w:w="4680" w:h="2160" w:hRule="exact" w:hSpace="187" w:wrap="around" w:hAnchor="text" w:yAlign="bottom" w:anchorLock="1"/>
-      <w:jc w:val="center"/>
-    </w:pPr>
-    <w:rPr>
-      <w:b/>
-    </w:rPr>
-  </w:style>
-  <w:style w:type="paragraph" w:customStyle="1" w:styleId="References">
-    <w:name w:val="References"/>
-    <w:basedOn w:val="Normal"/>
-    <w:pPr>
-      <w:numPr>
-        <w:numId w:val="2"/>
-      </w:numPr>
       <w:jc w:val="left"/>
     </w:pPr>
   </w:style>
-  <w:style w:type="character" w:styleId="PageNumber">
-    <w:name w:val="page number"/>
-    <w:basedOn w:val="DefaultParagraphFont"/>
-  </w:style>
-  <w:style w:type="paragraph" w:styleId="BodyTextIndent">
-    <w:name w:val="Body Text Indent"/>
+  <w:style w:type="paragraph" w:styleId="EndnoteText">
+    <w:name w:val="endnote text"/>
     <w:basedOn w:val="Normal"/>
-    <w:pPr>
-      <w:spacing w:after="0"/>
-      <w:ind w:firstLine="360"/>
-    </w:pPr>
-  </w:style>
-  <w:style w:type="paragraph" w:styleId="DocumentMap">
-    <w:name w:val="Document Map"/>
-    <w:basedOn w:val="Normal"/>
+    <w:link w:val="EndnoteTextChar"/>
     <w:semiHidden/>
-    <w:pPr>
-      <w:shd w:val="clear" w:color="auto" w:fill="000080"/>
-    </w:pPr>
-    <w:rPr>
-      <w:rFonts w:ascii="Tahoma" w:hAnsi="Tahoma" w:cs="Tahoma"/>
-    </w:rPr>
-  </w:style>
-  <w:style w:type="paragraph" w:styleId="Caption">
-    <w:name w:val="caption"/>
-    <w:basedOn w:val="Normal"/>
-    <w:next w:val="Normal"/>
-    <w:qFormat/>
-    <w:rsid w:val="00651696"/>
-    <w:rPr>
-      <w:rFonts w:cs="Miriam"/>
-      <w:b/>
-      <w:bCs/>
-      <w:szCs w:val="18"/>
-      <w:lang w:eastAsia="en-AU"/>
-    </w:rPr>
-  </w:style>
-  <w:style w:type="paragraph" w:styleId="BodyText">
-    <w:name w:val="Body Text"/>
-    <w:basedOn w:val="Normal"/>
-    <w:pPr>
-      <w:framePr w:w="4680" w:h="2112" w:hRule="exact" w:hSpace="187" w:wrap="around" w:vAnchor="page" w:hAnchor="page" w:x="1155" w:y="12245" w:anchorLock="1"/>
-      <w:spacing w:after="0"/>
-    </w:pPr>
-    <w:rPr>
-      <w:sz w:val="16"/>
-    </w:rPr>
-  </w:style>
-  <w:style w:type="character" w:styleId="Hyperlink">
-    <w:name w:val="Hyperlink"/>
-    <w:rPr>
-      <w:color w:val="0000FF"/>
-      <w:u w:val="single"/>
-    </w:rPr>
-  </w:style>
-  <w:style w:type="paragraph" w:styleId="Header">
-    <w:name w:val="header"/>
-    <w:basedOn w:val="Normal"/>
-    <w:pPr>
-      <w:tabs>
-        <w:tab w:val="center" w:pos="4320"/>
-        <w:tab w:val="right" w:pos="8640"/>
-      </w:tabs>
-    </w:pPr>
-  </w:style>
-  <w:style w:type="character" w:styleId="FollowedHyperlink">
-    <w:name w:val="FollowedHyperlink"/>
-    <w:rsid w:val="0062758A"/>
-    <w:rPr>
-      <w:color w:val="800080"/>
-      <w:u w:val="single"/>
-    </w:rPr>
-  </w:style>
-  <w:style w:type="character" w:styleId="Strong">
-    <w:name w:val="Strong"/>
-    <w:uiPriority w:val="22"/>
-    <w:qFormat/>
-    <w:rsid w:val="00B606DF"/>
-    <w:rPr>
-      <w:rFonts w:cs="Times New Roman"/>
-      <w:b/>
-      <w:bCs/>
-    </w:rPr>
-  </w:style>
-  <w:style w:type="paragraph" w:styleId="NormalWeb">
-    <w:name w:val="Normal (Web)"/>
-    <w:basedOn w:val="Normal"/>
-    <w:uiPriority w:val="99"/>
     <w:unhideWhenUsed/>
-    <w:rsid w:val="00EA4C07"/>
-    <w:pPr>
-      <w:spacing w:before="100" w:beforeAutospacing="1" w:after="100" w:afterAutospacing="1"/>
-      <w:jc w:val="left"/>
-    </w:pPr>
-    <w:rPr>
-      <w:rFonts w:ascii="Times" w:hAnsi="Times"/>
-      <w:sz w:val="20"/>
-    </w:rPr>
-  </w:style>
-  <w:style w:type="paragraph" w:customStyle="1" w:styleId="ACMHeaderStyle">
-    <w:name w:val="ACM Header Style"/>
-    <w:basedOn w:val="Normal"/>
-    <w:qFormat/>
-    <w:rsid w:val="00EA4C07"/>
+    <w:rsid w:val="003F686B"/>
     <w:pPr>
       <w:spacing w:after="0"/>
     </w:pPr>
     <w:rPr>
-      <w:b/>
-      <w:sz w:val="24"/>
+      <w:sz w:val="20"/>
     </w:rPr>
   </w:style>
-  <w:style w:type="paragraph" w:customStyle="1" w:styleId="ACMSectionTitle">
-    <w:name w:val="ACM Section Title"/>
-    <w:basedOn w:val="Heading1"/>
-    <w:qFormat/>
-    <w:rsid w:val="00EA4C07"/>
-    <w:pPr>
-      <w:spacing w:before="120"/>
-    </w:pPr>
+  <w:style w:type="character" w:customStyle="1" w:styleId="EndnoteTextChar">
+    <w:name w:val="Endnote Text Char"/>
+    <w:basedOn w:val="DefaultParagraphFont"/>
+    <w:link w:val="EndnoteText"/>
+    <w:semiHidden/>
+    <w:rsid w:val="003F686B"/>
+  </w:style>
+  <w:style w:type="character" w:styleId="EndnoteReference">
+    <w:name w:val="endnote reference"/>
+    <w:basedOn w:val="DefaultParagraphFont"/>
+    <w:semiHidden/>
+    <w:unhideWhenUsed/>
+    <w:rsid w:val="003F686B"/>
     <w:rPr>
-      <w:bCs/>
-      <w:caps/>
-      <w:szCs w:val="24"/>
+      <w:vertAlign w:val="superscript"/>
     </w:rPr>
-  </w:style>
-  <w:style w:type="paragraph" w:customStyle="1" w:styleId="ACMSubsection">
-    <w:name w:val="ACM Subsection"/>
-    <w:basedOn w:val="Heading2"/>
-    <w:qFormat/>
-    <w:rsid w:val="0008477C"/>
-    <w:pPr>
-      <w:spacing w:before="120"/>
-    </w:pPr>
-  </w:style>
-  <w:style w:type="paragraph" w:customStyle="1" w:styleId="ACMText">
-    <w:name w:val="ACM Text"/>
-    <w:basedOn w:val="Abstract"/>
-    <w:qFormat/>
-    <w:rsid w:val="002E4484"/>
-    <w:pPr>
-      <w:keepNext w:val="0"/>
-    </w:pPr>
-  </w:style>
-  <w:style w:type="paragraph" w:styleId="BalloonText">
-    <w:name w:val="Balloon Text"/>
-    <w:basedOn w:val="Normal"/>
-    <w:link w:val="BalloonTextChar"/>
-    <w:rsid w:val="002E4484"/>
-    <w:pPr>
-      <w:spacing w:after="0"/>
-    </w:pPr>
-    <w:rPr>
-      <w:rFonts w:ascii="Lucida Grande" w:hAnsi="Lucida Grande" w:cs="Lucida Grande"/>
-      <w:szCs w:val="18"/>
-    </w:rPr>
-  </w:style>
-  <w:style w:type="character" w:customStyle="1" w:styleId="BalloonTextChar">
-    <w:name w:val="Balloon Text Char"/>
-    <w:basedOn w:val="DefaultParagraphFont"/>
-    <w:link w:val="BalloonText"/>
-    <w:rsid w:val="002E4484"/>
-    <w:rPr>
-      <w:rFonts w:ascii="Lucida Grande" w:hAnsi="Lucida Grande" w:cs="Lucida Grande"/>
-      <w:sz w:val="18"/>
-      <w:szCs w:val="18"/>
-    </w:rPr>
-  </w:style>
-  <w:style w:type="paragraph" w:styleId="ListParagraph">
-    <w:name w:val="List Paragraph"/>
-    <w:basedOn w:val="Normal"/>
-    <w:uiPriority w:val="34"/>
-    <w:qFormat/>
-    <w:rsid w:val="000867D0"/>
-    <w:pPr>
-      <w:ind w:left="720"/>
-      <w:contextualSpacing/>
-    </w:pPr>
-  </w:style>
-  <w:style w:type="paragraph" w:customStyle="1" w:styleId="ACMSubsubsections">
-    <w:name w:val="ACM Subsubsections"/>
-    <w:basedOn w:val="Heading3"/>
-    <w:qFormat/>
-    <w:rsid w:val="00807AF8"/>
-    <w:pPr>
-      <w:spacing w:before="120"/>
-    </w:pPr>
   </w:style>
 </w:styles>
 </file>
@@ -6456,4 +6598,16 @@
   <a:objectDefaults/>
   <a:extraClrSchemeLst/>
 </a:theme>
+</file>
+
+<file path=customXml/item1.xml><?xml version="1.0" encoding="utf-8"?>
+<b:Sources xmlns:b="http://schemas.openxmlformats.org/officeDocument/2006/bibliography" xmlns="http://schemas.openxmlformats.org/officeDocument/2006/bibliography" SelectedStyle="\APASixthEditionOfficeOnline.xsl" StyleName="APA" Version="6"/>
+</file>
+
+<file path=customXml/itemProps1.xml><?xml version="1.0" encoding="utf-8"?>
+<ds:datastoreItem xmlns:ds="http://schemas.openxmlformats.org/officeDocument/2006/customXml" ds:itemID="{802A529D-B4F2-4F40-9681-B2FEEA22BA46}">
+  <ds:schemaRefs>
+    <ds:schemaRef ds:uri="http://schemas.openxmlformats.org/officeDocument/2006/bibliography"/>
+  </ds:schemaRefs>
+</ds:datastoreItem>
 </file>
</xml_diff>

<commit_message>
Reverted images, updated paper w/ corrected tables
</commit_message>
<xml_diff>
--- a/final paper.docx
+++ b/final paper.docx
@@ -634,11 +634,11 @@
         </w:rPr>
       </w:pPr>
       <w:r>
-        <w:t xml:space="preserve">CNC machines are commonly used in industrial applications to accurately manufacture parts from plastics, woods, and metals such as aluminum or steel.  These machines can perform very precise operations down to the thousandth, or ten thousandth of an inch precision, and very fast operations at hundreds of inches per minute.  It is not uncommon for the mechanics and control hardware of the machines to last several decades, and outlive the control computer and software that was state of the art in the 1970s and 1980s, but are now hard to interface with modern CAD </w:t>
+        <w:t xml:space="preserve">CNC machines are commonly used in industrial applications to accurately manufacture parts from plastics, woods, and metals such as aluminum or steel.  These machines can perform very precise operations down to the thousandth, or ten thousandth of an inch precision, and very fast operations at hundreds of inches per minute.  It is not uncommon for the mechanics and control </w:t>
       </w:r>
       <w:r>
         <w:lastRenderedPageBreak/>
-        <w:t>and CAM packages that engineers use to design new products.</w:t>
+        <w:t>hardware of the machines to last several decades, and outlive the control computer and software that was state of the art in the 1970s and 1980s, but are now hard to interface with modern CAD and CAM packages that engineers use to design new products.</w:t>
       </w:r>
     </w:p>
     <w:p>
@@ -1119,10 +1119,7 @@
       </w:r>
       <w:proofErr w:type="spellEnd"/>
       <w:r>
-        <w:t xml:space="preserve">) to </w:t>
-      </w:r>
-      <w:r>
-        <w:t>port = "/</w:t>
+        <w:t>) to port = "/</w:t>
       </w:r>
       <w:proofErr w:type="spellStart"/>
       <w:r>
@@ -1208,27 +1205,14 @@
       <w:r>
         <w:t xml:space="preserve">Figure </w:t>
       </w:r>
-      <w:r>
-        <w:fldChar w:fldCharType="begin"/>
-      </w:r>
-      <w:r>
-        <w:instrText xml:space="preserve"> SEQ Figure \* ARABIC </w:instrText>
-      </w:r>
-      <w:r>
-        <w:fldChar w:fldCharType="separate"/>
-      </w:r>
-      <w:r>
-        <w:rPr>
-          <w:noProof/>
-        </w:rPr>
-        <w:t>1</w:t>
-      </w:r>
-      <w:r>
-        <w:rPr>
-          <w:noProof/>
-        </w:rPr>
-        <w:fldChar w:fldCharType="end"/>
-      </w:r>
+      <w:fldSimple w:instr=" SEQ Figure \* ARABIC ">
+        <w:r>
+          <w:rPr>
+            <w:noProof/>
+          </w:rPr>
+          <w:t>1</w:t>
+        </w:r>
+      </w:fldSimple>
       <w:r>
         <w:t>: Our original system</w:t>
       </w:r>
@@ -1250,18 +1234,14 @@
       </w:r>
       <w:hyperlink r:id="rId10" w:history="1">
         <w:r>
-          <w:rPr>
-            <w:rStyle w:val="Hyperlink"/>
-            <w:rFonts w:ascii="Arial" w:hAnsi="Arial" w:cs="Arial"/>
-            <w:color w:val="1155CC"/>
-            <w:sz w:val="22"/>
-            <w:szCs w:val="22"/>
-          </w:rPr>
           <w:t>http://linuxcnc.org/docs/2.7/html/code/code-notes.html</w:t>
         </w:r>
       </w:hyperlink>
       <w:r>
-        <w:t xml:space="preserve"> where a diagram of the system architecture, as described by the </w:t>
+        <w:t xml:space="preserve"> </w:t>
+      </w:r>
+      <w:r>
+        <w:t xml:space="preserve">where a diagram of the system architecture, as described by the </w:t>
       </w:r>
       <w:proofErr w:type="spellStart"/>
       <w:r>
@@ -1283,9 +1263,9 @@
         </w:rPr>
         <w:lastRenderedPageBreak/>
         <w:drawing>
-          <wp:inline distT="0" distB="0" distL="0" distR="0" wp14:anchorId="562B2D72" wp14:editId="517B5870">
-            <wp:extent cx="2908935" cy="3812752"/>
-            <wp:effectExtent l="0" t="0" r="12065" b="0"/>
+          <wp:inline distT="0" distB="0" distL="0" distR="0" wp14:anchorId="562B2D72" wp14:editId="0849AE36">
+            <wp:extent cx="2788920" cy="3657600"/>
+            <wp:effectExtent l="0" t="0" r="0" b="0"/>
             <wp:docPr id="5" name="Picture 5"/>
             <wp:cNvGraphicFramePr>
               <a:graphicFrameLocks xmlns:a="http://schemas.openxmlformats.org/drawingml/2006/main" noChangeAspect="1"/>
@@ -1312,7 +1292,7 @@
                   <pic:spPr>
                     <a:xfrm>
                       <a:off x="0" y="0"/>
-                      <a:ext cx="2908935" cy="3812752"/>
+                      <a:ext cx="2788920" cy="3657600"/>
                     </a:xfrm>
                     <a:prstGeom prst="rect">
                       <a:avLst/>
@@ -1332,27 +1312,14 @@
       <w:r>
         <w:t xml:space="preserve">Figure </w:t>
       </w:r>
-      <w:r>
-        <w:fldChar w:fldCharType="begin"/>
-      </w:r>
-      <w:r>
-        <w:instrText xml:space="preserve"> SEQ Figure \* ARABIC </w:instrText>
-      </w:r>
-      <w:r>
-        <w:fldChar w:fldCharType="separate"/>
-      </w:r>
-      <w:r>
-        <w:rPr>
-          <w:noProof/>
-        </w:rPr>
-        <w:t>2</w:t>
-      </w:r>
-      <w:r>
-        <w:rPr>
-          <w:noProof/>
-        </w:rPr>
-        <w:fldChar w:fldCharType="end"/>
-      </w:r>
+      <w:fldSimple w:instr=" SEQ Figure \* ARABIC ">
+        <w:r>
+          <w:rPr>
+            <w:noProof/>
+          </w:rPr>
+          <w:t>2</w:t>
+        </w:r>
+      </w:fldSimple>
       <w:r>
         <w:t xml:space="preserve">: Full </w:t>
       </w:r>
@@ -1375,9 +1342,9 @@
         </w:rPr>
         <w:lastRenderedPageBreak/>
         <w:drawing>
-          <wp:inline distT="0" distB="0" distL="0" distR="0" wp14:anchorId="03FC9B5B" wp14:editId="0CE09D4C">
-            <wp:extent cx="2985135" cy="4395024"/>
-            <wp:effectExtent l="0" t="0" r="12065" b="0"/>
+          <wp:inline distT="0" distB="0" distL="0" distR="0" wp14:anchorId="03FC9B5B" wp14:editId="3F945876">
+            <wp:extent cx="2798064" cy="4114800"/>
+            <wp:effectExtent l="0" t="0" r="2540" b="0"/>
             <wp:docPr id="6" name="Picture 6"/>
             <wp:cNvGraphicFramePr>
               <a:graphicFrameLocks xmlns:a="http://schemas.openxmlformats.org/drawingml/2006/main" noChangeAspect="1"/>
@@ -1404,7 +1371,7 @@
                   <pic:spPr>
                     <a:xfrm>
                       <a:off x="0" y="0"/>
-                      <a:ext cx="2985135" cy="4395024"/>
+                      <a:ext cx="2798064" cy="4114800"/>
                     </a:xfrm>
                     <a:prstGeom prst="rect">
                       <a:avLst/>
@@ -1424,27 +1391,14 @@
       <w:r>
         <w:t xml:space="preserve">Figure </w:t>
       </w:r>
-      <w:r>
-        <w:fldChar w:fldCharType="begin"/>
-      </w:r>
-      <w:r>
-        <w:instrText xml:space="preserve"> SEQ Figure \* ARABIC </w:instrText>
-      </w:r>
-      <w:r>
-        <w:fldChar w:fldCharType="separate"/>
-      </w:r>
-      <w:r>
-        <w:rPr>
-          <w:noProof/>
-        </w:rPr>
-        <w:t>3</w:t>
-      </w:r>
-      <w:r>
-        <w:rPr>
-          <w:noProof/>
-        </w:rPr>
-        <w:fldChar w:fldCharType="end"/>
-      </w:r>
+      <w:fldSimple w:instr=" SEQ Figure \* ARABIC ">
+        <w:r>
+          <w:rPr>
+            <w:noProof/>
+          </w:rPr>
+          <w:t>3</w:t>
+        </w:r>
+      </w:fldSimple>
       <w:r>
         <w:t xml:space="preserve">: </w:t>
       </w:r>
@@ -1639,27 +1593,14 @@
       <w:r>
         <w:t xml:space="preserve">Figure </w:t>
       </w:r>
-      <w:r>
-        <w:fldChar w:fldCharType="begin"/>
-      </w:r>
-      <w:r>
-        <w:instrText xml:space="preserve"> SEQ Figure \* ARABIC </w:instrText>
-      </w:r>
-      <w:r>
-        <w:fldChar w:fldCharType="separate"/>
-      </w:r>
-      <w:r>
-        <w:rPr>
-          <w:noProof/>
-        </w:rPr>
-        <w:t>4</w:t>
-      </w:r>
-      <w:r>
-        <w:rPr>
-          <w:noProof/>
-        </w:rPr>
-        <w:fldChar w:fldCharType="end"/>
-      </w:r>
+      <w:fldSimple w:instr=" SEQ Figure \* ARABIC ">
+        <w:r>
+          <w:rPr>
+            <w:noProof/>
+          </w:rPr>
+          <w:t>4</w:t>
+        </w:r>
+      </w:fldSimple>
       <w:r>
         <w:t>: Kernel architecture</w:t>
       </w:r>
@@ -1746,27 +1687,14 @@
       <w:r>
         <w:t xml:space="preserve">Figure </w:t>
       </w:r>
-      <w:r>
-        <w:fldChar w:fldCharType="begin"/>
-      </w:r>
-      <w:r>
-        <w:instrText xml:space="preserve"> SEQ Figure \* ARABIC </w:instrText>
-      </w:r>
-      <w:r>
-        <w:fldChar w:fldCharType="separate"/>
-      </w:r>
-      <w:r>
-        <w:rPr>
-          <w:noProof/>
-        </w:rPr>
-        <w:t>5</w:t>
-      </w:r>
-      <w:r>
-        <w:rPr>
-          <w:noProof/>
-        </w:rPr>
-        <w:fldChar w:fldCharType="end"/>
-      </w:r>
+      <w:fldSimple w:instr=" SEQ Figure \* ARABIC ">
+        <w:r>
+          <w:rPr>
+            <w:noProof/>
+          </w:rPr>
+          <w:t>5</w:t>
+        </w:r>
+      </w:fldSimple>
       <w:r>
         <w:t>: Real time kernel application location</w:t>
       </w:r>
@@ -1842,27 +1770,14 @@
       <w:r>
         <w:t xml:space="preserve">Figure </w:t>
       </w:r>
-      <w:r>
-        <w:fldChar w:fldCharType="begin"/>
-      </w:r>
-      <w:r>
-        <w:instrText xml:space="preserve"> SEQ Figure \* ARABIC </w:instrText>
-      </w:r>
-      <w:r>
-        <w:fldChar w:fldCharType="separate"/>
-      </w:r>
-      <w:r>
-        <w:rPr>
-          <w:noProof/>
-        </w:rPr>
-        <w:t>6</w:t>
-      </w:r>
-      <w:r>
-        <w:rPr>
-          <w:noProof/>
-        </w:rPr>
-        <w:fldChar w:fldCharType="end"/>
-      </w:r>
+      <w:fldSimple w:instr=" SEQ Figure \* ARABIC ">
+        <w:r>
+          <w:rPr>
+            <w:noProof/>
+          </w:rPr>
+          <w:t>6</w:t>
+        </w:r>
+      </w:fldSimple>
       <w:r>
         <w:t>: User space application location</w:t>
       </w:r>
@@ -1871,13 +1786,6 @@
       <w:pPr>
         <w:pStyle w:val="ACMText"/>
       </w:pPr>
-      <w:r>
-        <w:br w:type="column"/>
-      </w:r>
-      <w:r>
-        <w:lastRenderedPageBreak/>
-        <w:t>The text should be in two 8.45 cm (3.33") columns with a .83 cm (.33") gutter.</w:t>
-      </w:r>
     </w:p>
     <w:p>
       <w:pPr>
@@ -1898,15 +1806,6 @@
       <w:r>
         <w:t>Plots</w:t>
       </w:r>
-    </w:p>
-    <w:p>
-      <w:pPr>
-        <w:pStyle w:val="ACMSubsection"/>
-        <w:numPr>
-          <w:ilvl w:val="0"/>
-          <w:numId w:val="0"/>
-        </w:numPr>
-      </w:pPr>
     </w:p>
     <w:p>
       <w:pPr>
@@ -1930,10 +1829,10 @@
         </w:rPr>
         <w:lastRenderedPageBreak/>
         <w:drawing>
-          <wp:inline distT="0" distB="0" distL="0" distR="0" wp14:anchorId="65F2DC85" wp14:editId="6288E589">
-            <wp:extent cx="5029200" cy="3772399"/>
-            <wp:effectExtent l="0" t="0" r="0" b="12700"/>
-            <wp:docPr id="11" name="Picture 11"/>
+          <wp:inline distT="0" distB="0" distL="0" distR="0" wp14:anchorId="269A89DF" wp14:editId="238C8B84">
+            <wp:extent cx="5029200" cy="3776472"/>
+            <wp:effectExtent l="0" t="0" r="0" b="0"/>
+            <wp:docPr id="3" name="Picture 3"/>
             <wp:cNvGraphicFramePr>
               <a:graphicFrameLocks xmlns:a="http://schemas.openxmlformats.org/drawingml/2006/main" noChangeAspect="1"/>
             </wp:cNvGraphicFramePr>
@@ -1941,11 +1840,11 @@
               <a:graphicData uri="http://schemas.openxmlformats.org/drawingml/2006/picture">
                 <pic:pic xmlns:pic="http://schemas.openxmlformats.org/drawingml/2006/picture">
                   <pic:nvPicPr>
-                    <pic:cNvPr id="0" name="nonrealtime_autogen.png"/>
+                    <pic:cNvPr id="3" name="nonrealtime_autogen.png"/>
                     <pic:cNvPicPr/>
                   </pic:nvPicPr>
                   <pic:blipFill>
-                    <a:blip r:embed="rId16" r:link="rId17">
+                    <a:blip r:embed="rId16">
                       <a:extLst>
                         <a:ext uri="{28A0092B-C50C-407E-A947-70E740481C1C}">
                           <a14:useLocalDpi xmlns:a14="http://schemas.microsoft.com/office/drawing/2010/main" val="0"/>
@@ -1959,7 +1858,7 @@
                   <pic:spPr>
                     <a:xfrm>
                       <a:off x="0" y="0"/>
-                      <a:ext cx="5029200" cy="3772399"/>
+                      <a:ext cx="5029200" cy="3776472"/>
                     </a:xfrm>
                     <a:prstGeom prst="rect">
                       <a:avLst/>
@@ -1979,45 +1878,31 @@
       <w:r>
         <w:t xml:space="preserve">Figure </w:t>
       </w:r>
-      <w:r>
-        <w:fldChar w:fldCharType="begin"/>
-      </w:r>
-      <w:r>
-        <w:instrText xml:space="preserve"> SEQ Figure \* ARABIC </w:instrText>
-      </w:r>
-      <w:r>
-        <w:fldChar w:fldCharType="separate"/>
-      </w:r>
+      <w:fldSimple w:instr=" SEQ Figure \* ARABIC ">
+        <w:r>
+          <w:rPr>
+            <w:noProof/>
+          </w:rPr>
+          <w:t>7</w:t>
+        </w:r>
+      </w:fldSimple>
+      <w:r>
+        <w:t xml:space="preserve">: Non </w:t>
+      </w:r>
+      <w:proofErr w:type="spellStart"/>
+      <w:r>
+        <w:t>realtime</w:t>
+      </w:r>
+      <w:proofErr w:type="spellEnd"/>
+    </w:p>
+    <w:p>
+      <w:pPr>
+        <w:keepNext/>
+      </w:pPr>
       <w:r>
         <w:rPr>
           <w:noProof/>
         </w:rPr>
-        <w:t>7</w:t>
-      </w:r>
-      <w:r>
-        <w:rPr>
-          <w:noProof/>
-        </w:rPr>
-        <w:fldChar w:fldCharType="end"/>
-      </w:r>
-      <w:r>
-        <w:t xml:space="preserve">: Non </w:t>
-      </w:r>
-      <w:proofErr w:type="spellStart"/>
-      <w:r>
-        <w:t>realtime</w:t>
-      </w:r>
-      <w:proofErr w:type="spellEnd"/>
-    </w:p>
-    <w:p>
-      <w:pPr>
-        <w:keepNext/>
-      </w:pPr>
-      <w:r>
-        <w:rPr>
-          <w:noProof/>
-        </w:rPr>
-        <w:lastRenderedPageBreak/>
         <w:drawing>
           <wp:inline distT="0" distB="0" distL="0" distR="0" wp14:anchorId="56714CF3" wp14:editId="299FA7DD">
             <wp:extent cx="5029200" cy="3771900"/>
@@ -2034,7 +1919,7 @@
                     <pic:cNvPicPr/>
                   </pic:nvPicPr>
                   <pic:blipFill>
-                    <a:blip r:embed="rId18" r:link="rId19">
+                    <a:blip r:embed="rId17" r:link="rId18">
                       <a:extLst>
                         <a:ext uri="{28A0092B-C50C-407E-A947-70E740481C1C}">
                           <a14:useLocalDpi xmlns:a14="http://schemas.microsoft.com/office/drawing/2010/main" val="0"/>
@@ -2068,44 +1953,32 @@
       <w:r>
         <w:t xml:space="preserve">Figure </w:t>
       </w:r>
-      <w:r>
-        <w:fldChar w:fldCharType="begin"/>
-      </w:r>
-      <w:r>
-        <w:instrText xml:space="preserve"> SEQ Figure \* ARABIC </w:instrText>
-      </w:r>
-      <w:r>
-        <w:fldChar w:fldCharType="separate"/>
-      </w:r>
+      <w:fldSimple w:instr=" SEQ Figure \* ARABIC ">
+        <w:r>
+          <w:rPr>
+            <w:noProof/>
+          </w:rPr>
+          <w:t>8</w:t>
+        </w:r>
+      </w:fldSimple>
+      <w:r>
+        <w:t xml:space="preserve">: </w:t>
+      </w:r>
+      <w:proofErr w:type="spellStart"/>
+      <w:r>
+        <w:t>Realtime</w:t>
+      </w:r>
+      <w:proofErr w:type="spellEnd"/>
+    </w:p>
+    <w:p>
+      <w:pPr>
+        <w:keepNext/>
+      </w:pPr>
       <w:r>
         <w:rPr>
           <w:noProof/>
         </w:rPr>
-        <w:t>8</w:t>
-      </w:r>
-      <w:r>
-        <w:rPr>
-          <w:noProof/>
-        </w:rPr>
-        <w:fldChar w:fldCharType="end"/>
-      </w:r>
-      <w:r>
-        <w:t xml:space="preserve">: </w:t>
-      </w:r>
-      <w:proofErr w:type="spellStart"/>
-      <w:r>
-        <w:t>Realtime</w:t>
-      </w:r>
-      <w:proofErr w:type="spellEnd"/>
-    </w:p>
-    <w:p>
-      <w:pPr>
-        <w:keepNext/>
-      </w:pPr>
-      <w:r>
-        <w:rPr>
-          <w:noProof/>
-        </w:rPr>
+        <w:lastRenderedPageBreak/>
         <w:drawing>
           <wp:inline distT="0" distB="0" distL="0" distR="0" wp14:anchorId="46E35867" wp14:editId="05A089C7">
             <wp:extent cx="5029200" cy="3771900"/>
@@ -2122,7 +1995,7 @@
                     <pic:cNvPicPr/>
                   </pic:nvPicPr>
                   <pic:blipFill>
-                    <a:blip r:embed="rId20" r:link="rId21">
+                    <a:blip r:embed="rId19" r:link="rId20">
                       <a:extLst>
                         <a:ext uri="{28A0092B-C50C-407E-A947-70E740481C1C}">
                           <a14:useLocalDpi xmlns:a14="http://schemas.microsoft.com/office/drawing/2010/main" val="0"/>
@@ -2156,40 +2029,26 @@
       <w:r>
         <w:t xml:space="preserve">Figure </w:t>
       </w:r>
-      <w:r>
-        <w:fldChar w:fldCharType="begin"/>
-      </w:r>
-      <w:r>
-        <w:instrText xml:space="preserve"> SEQ Figure \* ARABIC </w:instrText>
-      </w:r>
-      <w:r>
-        <w:fldChar w:fldCharType="separate"/>
-      </w:r>
+      <w:fldSimple w:instr=" SEQ Figure \* ARABIC ">
+        <w:r>
+          <w:rPr>
+            <w:noProof/>
+          </w:rPr>
+          <w:t>9</w:t>
+        </w:r>
+      </w:fldSimple>
+      <w:r>
+        <w:t>: Compare no load</w:t>
+      </w:r>
+    </w:p>
+    <w:p>
+      <w:pPr>
+        <w:keepNext/>
+      </w:pPr>
       <w:r>
         <w:rPr>
           <w:noProof/>
         </w:rPr>
-        <w:t>9</w:t>
-      </w:r>
-      <w:r>
-        <w:rPr>
-          <w:noProof/>
-        </w:rPr>
-        <w:fldChar w:fldCharType="end"/>
-      </w:r>
-      <w:r>
-        <w:t>: Compare no load</w:t>
-      </w:r>
-    </w:p>
-    <w:p>
-      <w:pPr>
-        <w:keepNext/>
-      </w:pPr>
-      <w:r>
-        <w:rPr>
-          <w:noProof/>
-        </w:rPr>
-        <w:lastRenderedPageBreak/>
         <w:drawing>
           <wp:inline distT="0" distB="0" distL="0" distR="0" wp14:anchorId="7904FF57" wp14:editId="5506AAB9">
             <wp:extent cx="4572000" cy="3429000"/>
@@ -2206,7 +2065,7 @@
                     <pic:cNvPicPr/>
                   </pic:nvPicPr>
                   <pic:blipFill>
-                    <a:blip r:embed="rId22" r:link="rId23">
+                    <a:blip r:embed="rId21" r:link="rId22">
                       <a:extLst>
                         <a:ext uri="{28A0092B-C50C-407E-A947-70E740481C1C}">
                           <a14:useLocalDpi xmlns:a14="http://schemas.microsoft.com/office/drawing/2010/main" val="0"/>
@@ -2240,30 +2099,22 @@
       <w:r>
         <w:t xml:space="preserve">Figure </w:t>
       </w:r>
-      <w:r>
-        <w:fldChar w:fldCharType="begin"/>
-      </w:r>
-      <w:r>
-        <w:instrText xml:space="preserve"> SEQ Figure \* ARABIC </w:instrText>
-      </w:r>
-      <w:r>
-        <w:fldChar w:fldCharType="separate"/>
-      </w:r>
-      <w:r>
-        <w:rPr>
-          <w:noProof/>
-        </w:rPr>
-        <w:t>10</w:t>
-      </w:r>
-      <w:r>
-        <w:rPr>
-          <w:noProof/>
-        </w:rPr>
-        <w:fldChar w:fldCharType="end"/>
-      </w:r>
+      <w:fldSimple w:instr=" SEQ Figure \* ARABIC ">
+        <w:r>
+          <w:rPr>
+            <w:noProof/>
+          </w:rPr>
+          <w:t>10</w:t>
+        </w:r>
+      </w:fldSimple>
       <w:r>
         <w:t>: Compare under load</w:t>
       </w:r>
+    </w:p>
+    <w:p>
+      <w:pPr>
+        <w:keepNext/>
+      </w:pPr>
     </w:p>
     <w:p>
       <w:pPr>
@@ -2275,27 +2126,15 @@
           <w:cols w:space="475"/>
         </w:sectPr>
       </w:pPr>
-    </w:p>
-    <w:p>
-      <w:pPr>
-        <w:keepNext/>
-        <w:sectPr>
-          <w:type w:val="continuous"/>
-          <w:pgSz w:w="12240" w:h="15840" w:code="1"/>
-          <w:pgMar w:top="1080" w:right="1080" w:bottom="1440" w:left="1080" w:header="720" w:footer="720" w:gutter="0"/>
-          <w:cols w:space="475"/>
-        </w:sectPr>
-      </w:pPr>
       <w:r>
         <w:rPr>
           <w:noProof/>
         </w:rPr>
-        <w:lastRenderedPageBreak/>
         <w:drawing>
-          <wp:inline distT="0" distB="0" distL="0" distR="0" wp14:anchorId="50C8173A" wp14:editId="29525BC3">
-            <wp:extent cx="4572000" cy="3429000"/>
+          <wp:inline distT="0" distB="0" distL="0" distR="0" wp14:anchorId="08F4464E" wp14:editId="06C7C7C3">
+            <wp:extent cx="5029200" cy="3776472"/>
             <wp:effectExtent l="0" t="0" r="0" b="0"/>
-            <wp:docPr id="15" name="cdf_nozoom_autogen.png"/>
+            <wp:docPr id="1" name="Picture 1"/>
             <wp:cNvGraphicFramePr>
               <a:graphicFrameLocks xmlns:a="http://schemas.openxmlformats.org/drawingml/2006/main" noChangeAspect="1"/>
             </wp:cNvGraphicFramePr>
@@ -2303,11 +2142,11 @@
               <a:graphicData uri="http://schemas.openxmlformats.org/drawingml/2006/picture">
                 <pic:pic xmlns:pic="http://schemas.openxmlformats.org/drawingml/2006/picture">
                   <pic:nvPicPr>
-                    <pic:cNvPr id="0" name="cdf_nozoom_autogen.png"/>
+                    <pic:cNvPr id="1" name="cdf_nozoom_autogen.png"/>
                     <pic:cNvPicPr/>
                   </pic:nvPicPr>
                   <pic:blipFill>
-                    <a:blip r:embed="rId24" r:link="rId25">
+                    <a:blip r:embed="rId23">
                       <a:extLst>
                         <a:ext uri="{28A0092B-C50C-407E-A947-70E740481C1C}">
                           <a14:useLocalDpi xmlns:a14="http://schemas.microsoft.com/office/drawing/2010/main" val="0"/>
@@ -2321,7 +2160,7 @@
                   <pic:spPr>
                     <a:xfrm>
                       <a:off x="0" y="0"/>
-                      <a:ext cx="4572000" cy="3429000"/>
+                      <a:ext cx="5029200" cy="3776472"/>
                     </a:xfrm>
                     <a:prstGeom prst="rect">
                       <a:avLst/>
@@ -2336,33 +2175,33 @@
     </w:p>
     <w:p>
       <w:pPr>
+        <w:tabs>
+          <w:tab w:val="left" w:pos="1380"/>
+        </w:tabs>
+        <w:sectPr>
+          <w:type w:val="continuous"/>
+          <w:pgSz w:w="12240" w:h="15840" w:code="1"/>
+          <w:pgMar w:top="1080" w:right="1080" w:bottom="1440" w:left="1080" w:header="720" w:footer="720" w:gutter="0"/>
+          <w:cols w:space="475"/>
+        </w:sectPr>
+      </w:pPr>
+    </w:p>
+    <w:p>
+      <w:pPr>
         <w:pStyle w:val="Caption"/>
       </w:pPr>
       <w:r>
         <w:lastRenderedPageBreak/>
         <w:t xml:space="preserve">Figure </w:t>
       </w:r>
-      <w:r>
-        <w:fldChar w:fldCharType="begin"/>
-      </w:r>
-      <w:r>
-        <w:instrText xml:space="preserve"> SEQ Figure \* ARABIC </w:instrText>
-      </w:r>
-      <w:r>
-        <w:fldChar w:fldCharType="separate"/>
-      </w:r>
-      <w:r>
-        <w:rPr>
-          <w:noProof/>
-        </w:rPr>
-        <w:t>11</w:t>
-      </w:r>
-      <w:r>
-        <w:rPr>
-          <w:noProof/>
-        </w:rPr>
-        <w:fldChar w:fldCharType="end"/>
-      </w:r>
+      <w:fldSimple w:instr=" SEQ Figure \* ARABIC ">
+        <w:r>
+          <w:rPr>
+            <w:noProof/>
+          </w:rPr>
+          <w:t>11</w:t>
+        </w:r>
+      </w:fldSimple>
       <w:r>
         <w:t>: CDF no zoom</w:t>
       </w:r>
@@ -2387,10 +2226,10 @@
         </w:rPr>
         <w:lastRenderedPageBreak/>
         <w:drawing>
-          <wp:inline distT="0" distB="0" distL="0" distR="0" wp14:anchorId="60BCDE61" wp14:editId="673115F7">
-            <wp:extent cx="3049270" cy="2286953"/>
+          <wp:inline distT="0" distB="0" distL="0" distR="0" wp14:anchorId="573DC2DD" wp14:editId="59F5BA27">
+            <wp:extent cx="3049270" cy="2286635"/>
             <wp:effectExtent l="0" t="0" r="0" b="0"/>
-            <wp:docPr id="16" name="cdf_partzoom_autogen.png"/>
+            <wp:docPr id="7" name="Picture 7"/>
             <wp:cNvGraphicFramePr>
               <a:graphicFrameLocks xmlns:a="http://schemas.openxmlformats.org/drawingml/2006/main" noChangeAspect="1"/>
             </wp:cNvGraphicFramePr>
@@ -2398,96 +2237,11 @@
               <a:graphicData uri="http://schemas.openxmlformats.org/drawingml/2006/picture">
                 <pic:pic xmlns:pic="http://schemas.openxmlformats.org/drawingml/2006/picture">
                   <pic:nvPicPr>
-                    <pic:cNvPr id="0" name="cdf_partzoom_autogen.png"/>
+                    <pic:cNvPr id="7" name="cdf_partzoom_autogen.png"/>
                     <pic:cNvPicPr/>
                   </pic:nvPicPr>
                   <pic:blipFill>
-                    <a:blip r:embed="rId26" r:link="rId27">
-                      <a:extLst>
-                        <a:ext uri="{28A0092B-C50C-407E-A947-70E740481C1C}">
-                          <a14:useLocalDpi xmlns:a14="http://schemas.microsoft.com/office/drawing/2010/main" val="0"/>
-                        </a:ext>
-                      </a:extLst>
-                    </a:blip>
-                    <a:stretch>
-                      <a:fillRect/>
-                    </a:stretch>
-                  </pic:blipFill>
-                  <pic:spPr>
-                    <a:xfrm>
-                      <a:off x="0" y="0"/>
-                      <a:ext cx="3049270" cy="2286953"/>
-                    </a:xfrm>
-                    <a:prstGeom prst="rect">
-                      <a:avLst/>
-                    </a:prstGeom>
-                  </pic:spPr>
-                </pic:pic>
-              </a:graphicData>
-            </a:graphic>
-          </wp:inline>
-        </w:drawing>
-      </w:r>
-    </w:p>
-    <w:p>
-      <w:pPr>
-        <w:pStyle w:val="Caption"/>
-      </w:pPr>
-      <w:r>
-        <w:t xml:space="preserve">Figure </w:t>
-      </w:r>
-      <w:r>
-        <w:fldChar w:fldCharType="begin"/>
-      </w:r>
-      <w:r>
-        <w:instrText xml:space="preserve"> SEQ Figure \* ARABIC </w:instrText>
-      </w:r>
-      <w:r>
-        <w:fldChar w:fldCharType="separate"/>
-      </w:r>
-      <w:r>
-        <w:rPr>
-          <w:noProof/>
-        </w:rPr>
-        <w:t>12</w:t>
-      </w:r>
-      <w:r>
-        <w:rPr>
-          <w:noProof/>
-        </w:rPr>
-        <w:fldChar w:fldCharType="end"/>
-      </w:r>
-      <w:r>
-        <w:t>: CDF partial zoom</w:t>
-      </w:r>
-    </w:p>
-    <w:p/>
-    <w:p>
-      <w:pPr>
-        <w:keepNext/>
-      </w:pPr>
-      <w:r>
-        <w:rPr>
-          <w:noProof/>
-        </w:rPr>
-        <w:lastRenderedPageBreak/>
-        <w:drawing>
-          <wp:inline distT="0" distB="0" distL="0" distR="0" wp14:anchorId="701EBFDA" wp14:editId="3BAA5FCD">
-            <wp:extent cx="3049270" cy="2286635"/>
-            <wp:effectExtent l="0" t="0" r="0" b="0"/>
-            <wp:docPr id="17" name="cdf_fullzoom_autogen.png"/>
-            <wp:cNvGraphicFramePr>
-              <a:graphicFrameLocks xmlns:a="http://schemas.openxmlformats.org/drawingml/2006/main" noChangeAspect="1"/>
-            </wp:cNvGraphicFramePr>
-            <a:graphic xmlns:a="http://schemas.openxmlformats.org/drawingml/2006/main">
-              <a:graphicData uri="http://schemas.openxmlformats.org/drawingml/2006/picture">
-                <pic:pic xmlns:pic="http://schemas.openxmlformats.org/drawingml/2006/picture">
-                  <pic:nvPicPr>
-                    <pic:cNvPr id="0" name="cdf_fullzoom_autogen.png"/>
-                    <pic:cNvPicPr/>
-                  </pic:nvPicPr>
-                  <pic:blipFill>
-                    <a:blip r:embed="rId28" r:link="rId29">
+                    <a:blip r:embed="rId24">
                       <a:extLst>
                         <a:ext uri="{28A0092B-C50C-407E-A947-70E740481C1C}">
                           <a14:useLocalDpi xmlns:a14="http://schemas.microsoft.com/office/drawing/2010/main" val="0"/>
@@ -2517,6 +2271,77 @@
     <w:p>
       <w:pPr>
         <w:pStyle w:val="Caption"/>
+      </w:pPr>
+      <w:r>
+        <w:t xml:space="preserve">Figure </w:t>
+      </w:r>
+      <w:fldSimple w:instr=" SEQ Figure \* ARABIC ">
+        <w:r>
+          <w:rPr>
+            <w:noProof/>
+          </w:rPr>
+          <w:t>12</w:t>
+        </w:r>
+      </w:fldSimple>
+      <w:r>
+        <w:t>: CDF partial zoom</w:t>
+      </w:r>
+    </w:p>
+    <w:p>
+      <w:pPr>
+        <w:keepNext/>
+      </w:pPr>
+      <w:r>
+        <w:rPr>
+          <w:noProof/>
+        </w:rPr>
+        <w:lastRenderedPageBreak/>
+        <w:drawing>
+          <wp:inline distT="0" distB="0" distL="0" distR="0" wp14:anchorId="31E2859D" wp14:editId="6B77B331">
+            <wp:extent cx="3044952" cy="2286000"/>
+            <wp:effectExtent l="0" t="0" r="3175" b="0"/>
+            <wp:docPr id="18" name="Picture 18"/>
+            <wp:cNvGraphicFramePr>
+              <a:graphicFrameLocks xmlns:a="http://schemas.openxmlformats.org/drawingml/2006/main" noChangeAspect="1"/>
+            </wp:cNvGraphicFramePr>
+            <a:graphic xmlns:a="http://schemas.openxmlformats.org/drawingml/2006/main">
+              <a:graphicData uri="http://schemas.openxmlformats.org/drawingml/2006/picture">
+                <pic:pic xmlns:pic="http://schemas.openxmlformats.org/drawingml/2006/picture">
+                  <pic:nvPicPr>
+                    <pic:cNvPr id="18" name="cdf_fullzoom_autogen.png"/>
+                    <pic:cNvPicPr/>
+                  </pic:nvPicPr>
+                  <pic:blipFill>
+                    <a:blip r:embed="rId25">
+                      <a:extLst>
+                        <a:ext uri="{28A0092B-C50C-407E-A947-70E740481C1C}">
+                          <a14:useLocalDpi xmlns:a14="http://schemas.microsoft.com/office/drawing/2010/main" val="0"/>
+                        </a:ext>
+                      </a:extLst>
+                    </a:blip>
+                    <a:stretch>
+                      <a:fillRect/>
+                    </a:stretch>
+                  </pic:blipFill>
+                  <pic:spPr>
+                    <a:xfrm>
+                      <a:off x="0" y="0"/>
+                      <a:ext cx="3044952" cy="2286000"/>
+                    </a:xfrm>
+                    <a:prstGeom prst="rect">
+                      <a:avLst/>
+                    </a:prstGeom>
+                  </pic:spPr>
+                </pic:pic>
+              </a:graphicData>
+            </a:graphic>
+          </wp:inline>
+        </w:drawing>
+      </w:r>
+    </w:p>
+    <w:p>
+      <w:pPr>
+        <w:pStyle w:val="Caption"/>
         <w:jc w:val="left"/>
         <w:sectPr>
           <w:type w:val="continuous"/>
@@ -2528,27 +2353,14 @@
       <w:r>
         <w:t xml:space="preserve">Figure </w:t>
       </w:r>
-      <w:r>
-        <w:fldChar w:fldCharType="begin"/>
-      </w:r>
-      <w:r>
-        <w:instrText xml:space="preserve"> SEQ Figure \* ARABIC </w:instrText>
-      </w:r>
-      <w:r>
-        <w:fldChar w:fldCharType="separate"/>
-      </w:r>
-      <w:r>
-        <w:rPr>
-          <w:noProof/>
-        </w:rPr>
-        <w:t>13</w:t>
-      </w:r>
-      <w:r>
-        <w:rPr>
-          <w:noProof/>
-        </w:rPr>
-        <w:fldChar w:fldCharType="end"/>
-      </w:r>
+      <w:fldSimple w:instr=" SEQ Figure \* ARABIC ">
+        <w:r>
+          <w:rPr>
+            <w:noProof/>
+          </w:rPr>
+          <w:t>13</w:t>
+        </w:r>
+      </w:fldSimple>
       <w:r>
         <w:t>: CDF full zoom</w:t>
       </w:r>
@@ -2562,43 +2374,30 @@
         <w:lastRenderedPageBreak/>
         <w:t xml:space="preserve">Table </w:t>
       </w:r>
-      <w:r>
-        <w:fldChar w:fldCharType="begin"/>
-      </w:r>
-      <w:r>
-        <w:instrText xml:space="preserve"> SEQ Table \* ARABIC </w:instrText>
-      </w:r>
-      <w:r>
-        <w:fldChar w:fldCharType="separate"/>
-      </w:r>
-      <w:r>
-        <w:rPr>
-          <w:noProof/>
-        </w:rPr>
-        <w:t>1</w:t>
-      </w:r>
-      <w:r>
-        <w:rPr>
-          <w:noProof/>
-        </w:rPr>
-        <w:fldChar w:fldCharType="end"/>
-      </w:r>
+      <w:fldSimple w:instr=" SEQ Table \* ARABIC ">
+        <w:r>
+          <w:rPr>
+            <w:noProof/>
+          </w:rPr>
+          <w:t>1</w:t>
+        </w:r>
+      </w:fldSimple>
       <w:r>
         <w:t>: Diffs less than, equal to, and greater than 0.001s</w:t>
       </w:r>
     </w:p>
     <w:tbl>
       <w:tblPr>
-        <w:tblW w:w="8260" w:type="dxa"/>
-        <w:tblInd w:w="93" w:type="dxa"/>
+        <w:tblW w:w="7334" w:type="dxa"/>
+        <w:tblInd w:w="-10" w:type="dxa"/>
         <w:tblLook w:val="04A0" w:firstRow="1" w:lastRow="0" w:firstColumn="1" w:lastColumn="0" w:noHBand="0" w:noVBand="1"/>
       </w:tblPr>
       <w:tblGrid>
-        <w:gridCol w:w="2566"/>
-        <w:gridCol w:w="1794"/>
-        <w:gridCol w:w="1300"/>
-        <w:gridCol w:w="1300"/>
-        <w:gridCol w:w="1300"/>
+        <w:gridCol w:w="2355"/>
+        <w:gridCol w:w="1647"/>
+        <w:gridCol w:w="1156"/>
+        <w:gridCol w:w="1216"/>
+        <w:gridCol w:w="960"/>
       </w:tblGrid>
       <w:tr>
         <w:trPr>
@@ -2606,12 +2405,12 @@
         </w:trPr>
         <w:tc>
           <w:tcPr>
-            <w:tcW w:w="2566" w:type="dxa"/>
+            <w:tcW w:w="2355" w:type="dxa"/>
             <w:tcBorders>
-              <w:top w:val="nil"/>
-              <w:left w:val="nil"/>
-              <w:bottom w:val="nil"/>
-              <w:right w:val="nil"/>
+              <w:top w:val="single" w:sz="4" w:space="0" w:color="auto"/>
+              <w:left w:val="single" w:sz="4" w:space="0" w:color="auto"/>
+              <w:bottom w:val="single" w:sz="4" w:space="0" w:color="auto"/>
+              <w:right w:val="single" w:sz="4" w:space="0" w:color="auto"/>
             </w:tcBorders>
             <w:shd w:val="clear" w:color="auto" w:fill="auto"/>
             <w:noWrap/>
@@ -2629,12 +2428,12 @@
         </w:tc>
         <w:tc>
           <w:tcPr>
-            <w:tcW w:w="1794" w:type="dxa"/>
+            <w:tcW w:w="1647" w:type="dxa"/>
             <w:tcBorders>
-              <w:top w:val="nil"/>
-              <w:left w:val="nil"/>
-              <w:bottom w:val="nil"/>
-              <w:right w:val="nil"/>
+              <w:top w:val="single" w:sz="4" w:space="0" w:color="auto"/>
+              <w:left w:val="single" w:sz="4" w:space="0" w:color="auto"/>
+              <w:bottom w:val="single" w:sz="4" w:space="0" w:color="auto"/>
+              <w:right w:val="single" w:sz="4" w:space="0" w:color="auto"/>
             </w:tcBorders>
             <w:shd w:val="clear" w:color="auto" w:fill="auto"/>
             <w:noWrap/>
@@ -2645,37 +2444,21 @@
             <w:pPr>
               <w:pStyle w:val="ACMText"/>
             </w:pPr>
-            <w:r>
-              <w:t>Non</w:t>
-            </w:r>
-            <w:r>
-              <w:t xml:space="preserve"> </w:t>
-            </w:r>
-            <w:r>
-              <w:t>RT</w:t>
-            </w:r>
-            <w:r>
-              <w:t xml:space="preserve"> </w:t>
-            </w:r>
-            <w:r>
-              <w:t>No</w:t>
-            </w:r>
-            <w:r>
-              <w:t xml:space="preserve"> </w:t>
-            </w:r>
-            <w:r>
-              <w:t>Load</w:t>
-            </w:r>
-          </w:p>
-        </w:tc>
-        <w:tc>
-          <w:tcPr>
-            <w:tcW w:w="1300" w:type="dxa"/>
+            <w:proofErr w:type="spellStart"/>
+            <w:r>
+              <w:t>Non_RT_No_Load</w:t>
+            </w:r>
+            <w:proofErr w:type="spellEnd"/>
+          </w:p>
+        </w:tc>
+        <w:tc>
+          <w:tcPr>
+            <w:tcW w:w="1156" w:type="dxa"/>
             <w:tcBorders>
-              <w:top w:val="nil"/>
-              <w:left w:val="nil"/>
-              <w:bottom w:val="nil"/>
-              <w:right w:val="nil"/>
+              <w:top w:val="single" w:sz="4" w:space="0" w:color="auto"/>
+              <w:left w:val="single" w:sz="4" w:space="0" w:color="auto"/>
+              <w:bottom w:val="single" w:sz="4" w:space="0" w:color="auto"/>
+              <w:right w:val="single" w:sz="4" w:space="0" w:color="auto"/>
             </w:tcBorders>
             <w:shd w:val="clear" w:color="auto" w:fill="auto"/>
             <w:noWrap/>
@@ -2686,28 +2469,21 @@
             <w:pPr>
               <w:pStyle w:val="ACMText"/>
             </w:pPr>
-            <w:r>
-              <w:t>Non</w:t>
-            </w:r>
-            <w:r>
-              <w:t xml:space="preserve"> </w:t>
-            </w:r>
-            <w:r>
-              <w:t>RT</w:t>
-            </w:r>
-            <w:r>
-              <w:t xml:space="preserve"> Load</w:t>
-            </w:r>
-          </w:p>
-        </w:tc>
-        <w:tc>
-          <w:tcPr>
-            <w:tcW w:w="1300" w:type="dxa"/>
+            <w:proofErr w:type="spellStart"/>
+            <w:r>
+              <w:t>Non_RT_No</w:t>
+            </w:r>
+            <w:proofErr w:type="spellEnd"/>
+          </w:p>
+        </w:tc>
+        <w:tc>
+          <w:tcPr>
+            <w:tcW w:w="1216" w:type="dxa"/>
             <w:tcBorders>
-              <w:top w:val="nil"/>
-              <w:left w:val="nil"/>
-              <w:bottom w:val="nil"/>
-              <w:right w:val="nil"/>
+              <w:top w:val="single" w:sz="4" w:space="0" w:color="auto"/>
+              <w:left w:val="single" w:sz="4" w:space="0" w:color="auto"/>
+              <w:bottom w:val="single" w:sz="4" w:space="0" w:color="auto"/>
+              <w:right w:val="single" w:sz="4" w:space="0" w:color="auto"/>
             </w:tcBorders>
             <w:shd w:val="clear" w:color="auto" w:fill="auto"/>
             <w:noWrap/>
@@ -2718,31 +2494,21 @@
             <w:pPr>
               <w:pStyle w:val="ACMText"/>
             </w:pPr>
-            <w:r>
-              <w:t>RT</w:t>
-            </w:r>
-            <w:r>
-              <w:t xml:space="preserve"> </w:t>
-            </w:r>
-            <w:r>
-              <w:t>No</w:t>
-            </w:r>
-            <w:r>
-              <w:t xml:space="preserve"> </w:t>
-            </w:r>
-            <w:r>
-              <w:t>Load</w:t>
-            </w:r>
-          </w:p>
-        </w:tc>
-        <w:tc>
-          <w:tcPr>
-            <w:tcW w:w="1300" w:type="dxa"/>
+            <w:proofErr w:type="spellStart"/>
+            <w:r>
+              <w:t>RT_No_Load</w:t>
+            </w:r>
+            <w:proofErr w:type="spellEnd"/>
+          </w:p>
+        </w:tc>
+        <w:tc>
+          <w:tcPr>
+            <w:tcW w:w="960" w:type="dxa"/>
             <w:tcBorders>
-              <w:top w:val="nil"/>
-              <w:left w:val="nil"/>
-              <w:bottom w:val="nil"/>
-              <w:right w:val="nil"/>
+              <w:top w:val="single" w:sz="4" w:space="0" w:color="auto"/>
+              <w:left w:val="single" w:sz="4" w:space="0" w:color="auto"/>
+              <w:bottom w:val="single" w:sz="4" w:space="0" w:color="auto"/>
+              <w:right w:val="single" w:sz="4" w:space="0" w:color="auto"/>
             </w:tcBorders>
             <w:shd w:val="clear" w:color="auto" w:fill="auto"/>
             <w:noWrap/>
@@ -2753,15 +2519,11 @@
             <w:pPr>
               <w:pStyle w:val="ACMText"/>
             </w:pPr>
-            <w:r>
-              <w:t>RT</w:t>
-            </w:r>
-            <w:r>
-              <w:t xml:space="preserve"> </w:t>
-            </w:r>
-            <w:r>
-              <w:t>Load</w:t>
-            </w:r>
+            <w:proofErr w:type="spellStart"/>
+            <w:r>
+              <w:t>RT_Load</w:t>
+            </w:r>
+            <w:proofErr w:type="spellEnd"/>
           </w:p>
         </w:tc>
       </w:tr>
@@ -2771,12 +2533,12 @@
         </w:trPr>
         <w:tc>
           <w:tcPr>
-            <w:tcW w:w="2566" w:type="dxa"/>
+            <w:tcW w:w="2355" w:type="dxa"/>
             <w:tcBorders>
-              <w:top w:val="nil"/>
-              <w:left w:val="nil"/>
-              <w:bottom w:val="nil"/>
-              <w:right w:val="nil"/>
+              <w:top w:val="single" w:sz="4" w:space="0" w:color="auto"/>
+              <w:left w:val="single" w:sz="4" w:space="0" w:color="auto"/>
+              <w:bottom w:val="single" w:sz="4" w:space="0" w:color="auto"/>
+              <w:right w:val="single" w:sz="4" w:space="0" w:color="auto"/>
             </w:tcBorders>
             <w:shd w:val="clear" w:color="auto" w:fill="auto"/>
             <w:noWrap/>
@@ -2790,19 +2552,21 @@
             <w:r>
               <w:t xml:space="preserve">Less than 1 </w:t>
             </w:r>
-            <w:r>
-              <w:t>millisecond</w:t>
-            </w:r>
-          </w:p>
-        </w:tc>
-        <w:tc>
-          <w:tcPr>
-            <w:tcW w:w="1794" w:type="dxa"/>
+            <w:proofErr w:type="spellStart"/>
+            <w:r>
+              <w:t>milisecond</w:t>
+            </w:r>
+            <w:proofErr w:type="spellEnd"/>
+          </w:p>
+        </w:tc>
+        <w:tc>
+          <w:tcPr>
+            <w:tcW w:w="1647" w:type="dxa"/>
             <w:tcBorders>
-              <w:top w:val="nil"/>
-              <w:left w:val="nil"/>
-              <w:bottom w:val="nil"/>
-              <w:right w:val="nil"/>
+              <w:top w:val="single" w:sz="4" w:space="0" w:color="auto"/>
+              <w:left w:val="single" w:sz="4" w:space="0" w:color="auto"/>
+              <w:bottom w:val="single" w:sz="4" w:space="0" w:color="auto"/>
+              <w:right w:val="single" w:sz="4" w:space="0" w:color="auto"/>
             </w:tcBorders>
             <w:shd w:val="clear" w:color="auto" w:fill="auto"/>
             <w:noWrap/>
@@ -2820,12 +2584,12 @@
         </w:tc>
         <w:tc>
           <w:tcPr>
-            <w:tcW w:w="1300" w:type="dxa"/>
+            <w:tcW w:w="1156" w:type="dxa"/>
             <w:tcBorders>
-              <w:top w:val="nil"/>
-              <w:left w:val="nil"/>
-              <w:bottom w:val="nil"/>
-              <w:right w:val="nil"/>
+              <w:top w:val="single" w:sz="4" w:space="0" w:color="auto"/>
+              <w:left w:val="single" w:sz="4" w:space="0" w:color="auto"/>
+              <w:bottom w:val="single" w:sz="4" w:space="0" w:color="auto"/>
+              <w:right w:val="single" w:sz="4" w:space="0" w:color="auto"/>
             </w:tcBorders>
             <w:shd w:val="clear" w:color="auto" w:fill="auto"/>
             <w:noWrap/>
@@ -2843,12 +2607,12 @@
         </w:tc>
         <w:tc>
           <w:tcPr>
-            <w:tcW w:w="1300" w:type="dxa"/>
+            <w:tcW w:w="1216" w:type="dxa"/>
             <w:tcBorders>
-              <w:top w:val="nil"/>
-              <w:left w:val="nil"/>
-              <w:bottom w:val="nil"/>
-              <w:right w:val="nil"/>
+              <w:top w:val="single" w:sz="4" w:space="0" w:color="auto"/>
+              <w:left w:val="single" w:sz="4" w:space="0" w:color="auto"/>
+              <w:bottom w:val="single" w:sz="4" w:space="0" w:color="auto"/>
+              <w:right w:val="single" w:sz="4" w:space="0" w:color="auto"/>
             </w:tcBorders>
             <w:shd w:val="clear" w:color="auto" w:fill="auto"/>
             <w:noWrap/>
@@ -2860,30 +2624,30 @@
               <w:pStyle w:val="ACMText"/>
             </w:pPr>
             <w:r>
+              <w:t>42.77</w:t>
+            </w:r>
+          </w:p>
+        </w:tc>
+        <w:tc>
+          <w:tcPr>
+            <w:tcW w:w="960" w:type="dxa"/>
+            <w:tcBorders>
+              <w:top w:val="single" w:sz="4" w:space="0" w:color="auto"/>
+              <w:left w:val="single" w:sz="4" w:space="0" w:color="auto"/>
+              <w:bottom w:val="single" w:sz="4" w:space="0" w:color="auto"/>
+              <w:right w:val="single" w:sz="4" w:space="0" w:color="auto"/>
+            </w:tcBorders>
+            <w:shd w:val="clear" w:color="auto" w:fill="auto"/>
+            <w:noWrap/>
+            <w:vAlign w:val="bottom"/>
+            <w:hideMark/>
+          </w:tcPr>
+          <w:p>
+            <w:pPr>
+              <w:pStyle w:val="ACMText"/>
+            </w:pPr>
+            <w:r>
               <w:t>58.635</w:t>
-            </w:r>
-          </w:p>
-        </w:tc>
-        <w:tc>
-          <w:tcPr>
-            <w:tcW w:w="1300" w:type="dxa"/>
-            <w:tcBorders>
-              <w:top w:val="nil"/>
-              <w:left w:val="nil"/>
-              <w:bottom w:val="nil"/>
-              <w:right w:val="nil"/>
-            </w:tcBorders>
-            <w:shd w:val="clear" w:color="auto" w:fill="auto"/>
-            <w:noWrap/>
-            <w:vAlign w:val="bottom"/>
-            <w:hideMark/>
-          </w:tcPr>
-          <w:p>
-            <w:pPr>
-              <w:pStyle w:val="ACMText"/>
-            </w:pPr>
-            <w:r>
-              <w:t>42.77</w:t>
             </w:r>
           </w:p>
         </w:tc>
@@ -2894,12 +2658,12 @@
         </w:trPr>
         <w:tc>
           <w:tcPr>
-            <w:tcW w:w="2566" w:type="dxa"/>
+            <w:tcW w:w="2355" w:type="dxa"/>
             <w:tcBorders>
-              <w:top w:val="nil"/>
-              <w:left w:val="nil"/>
-              <w:bottom w:val="nil"/>
-              <w:right w:val="nil"/>
+              <w:top w:val="single" w:sz="4" w:space="0" w:color="auto"/>
+              <w:left w:val="single" w:sz="4" w:space="0" w:color="auto"/>
+              <w:bottom w:val="single" w:sz="4" w:space="0" w:color="auto"/>
+              <w:right w:val="single" w:sz="4" w:space="0" w:color="auto"/>
             </w:tcBorders>
             <w:shd w:val="clear" w:color="auto" w:fill="auto"/>
             <w:noWrap/>
@@ -2913,19 +2677,21 @@
             <w:r>
               <w:t xml:space="preserve">Exactly 1 </w:t>
             </w:r>
-            <w:r>
-              <w:t>millisecond</w:t>
-            </w:r>
-          </w:p>
-        </w:tc>
-        <w:tc>
-          <w:tcPr>
-            <w:tcW w:w="1794" w:type="dxa"/>
+            <w:proofErr w:type="spellStart"/>
+            <w:r>
+              <w:t>milisecond</w:t>
+            </w:r>
+            <w:proofErr w:type="spellEnd"/>
+          </w:p>
+        </w:tc>
+        <w:tc>
+          <w:tcPr>
+            <w:tcW w:w="1647" w:type="dxa"/>
             <w:tcBorders>
-              <w:top w:val="nil"/>
-              <w:left w:val="nil"/>
-              <w:bottom w:val="nil"/>
-              <w:right w:val="nil"/>
+              <w:top w:val="single" w:sz="4" w:space="0" w:color="auto"/>
+              <w:left w:val="single" w:sz="4" w:space="0" w:color="auto"/>
+              <w:bottom w:val="single" w:sz="4" w:space="0" w:color="auto"/>
+              <w:right w:val="single" w:sz="4" w:space="0" w:color="auto"/>
             </w:tcBorders>
             <w:shd w:val="clear" w:color="auto" w:fill="auto"/>
             <w:noWrap/>
@@ -2943,12 +2709,12 @@
         </w:tc>
         <w:tc>
           <w:tcPr>
-            <w:tcW w:w="1300" w:type="dxa"/>
+            <w:tcW w:w="1156" w:type="dxa"/>
             <w:tcBorders>
-              <w:top w:val="nil"/>
-              <w:left w:val="nil"/>
-              <w:bottom w:val="nil"/>
-              <w:right w:val="nil"/>
+              <w:top w:val="single" w:sz="4" w:space="0" w:color="auto"/>
+              <w:left w:val="single" w:sz="4" w:space="0" w:color="auto"/>
+              <w:bottom w:val="single" w:sz="4" w:space="0" w:color="auto"/>
+              <w:right w:val="single" w:sz="4" w:space="0" w:color="auto"/>
             </w:tcBorders>
             <w:shd w:val="clear" w:color="auto" w:fill="auto"/>
             <w:noWrap/>
@@ -2966,12 +2732,12 @@
         </w:tc>
         <w:tc>
           <w:tcPr>
-            <w:tcW w:w="1300" w:type="dxa"/>
+            <w:tcW w:w="1216" w:type="dxa"/>
             <w:tcBorders>
-              <w:top w:val="nil"/>
-              <w:left w:val="nil"/>
-              <w:bottom w:val="nil"/>
-              <w:right w:val="nil"/>
+              <w:top w:val="single" w:sz="4" w:space="0" w:color="auto"/>
+              <w:left w:val="single" w:sz="4" w:space="0" w:color="auto"/>
+              <w:bottom w:val="single" w:sz="4" w:space="0" w:color="auto"/>
+              <w:right w:val="single" w:sz="4" w:space="0" w:color="auto"/>
             </w:tcBorders>
             <w:shd w:val="clear" w:color="auto" w:fill="auto"/>
             <w:noWrap/>
@@ -2983,30 +2749,30 @@
               <w:pStyle w:val="ACMText"/>
             </w:pPr>
             <w:r>
+              <w:t>35.1</w:t>
+            </w:r>
+          </w:p>
+        </w:tc>
+        <w:tc>
+          <w:tcPr>
+            <w:tcW w:w="960" w:type="dxa"/>
+            <w:tcBorders>
+              <w:top w:val="single" w:sz="4" w:space="0" w:color="auto"/>
+              <w:left w:val="single" w:sz="4" w:space="0" w:color="auto"/>
+              <w:bottom w:val="single" w:sz="4" w:space="0" w:color="auto"/>
+              <w:right w:val="single" w:sz="4" w:space="0" w:color="auto"/>
+            </w:tcBorders>
+            <w:shd w:val="clear" w:color="auto" w:fill="auto"/>
+            <w:noWrap/>
+            <w:vAlign w:val="bottom"/>
+            <w:hideMark/>
+          </w:tcPr>
+          <w:p>
+            <w:pPr>
+              <w:pStyle w:val="ACMText"/>
+            </w:pPr>
+            <w:r>
               <w:t>13.068</w:t>
-            </w:r>
-          </w:p>
-        </w:tc>
-        <w:tc>
-          <w:tcPr>
-            <w:tcW w:w="1300" w:type="dxa"/>
-            <w:tcBorders>
-              <w:top w:val="nil"/>
-              <w:left w:val="nil"/>
-              <w:bottom w:val="nil"/>
-              <w:right w:val="nil"/>
-            </w:tcBorders>
-            <w:shd w:val="clear" w:color="auto" w:fill="auto"/>
-            <w:noWrap/>
-            <w:vAlign w:val="bottom"/>
-            <w:hideMark/>
-          </w:tcPr>
-          <w:p>
-            <w:pPr>
-              <w:pStyle w:val="ACMText"/>
-            </w:pPr>
-            <w:r>
-              <w:t>35.1</w:t>
             </w:r>
           </w:p>
         </w:tc>
@@ -3017,9 +2783,134 @@
         </w:trPr>
         <w:tc>
           <w:tcPr>
-            <w:tcW w:w="2566" w:type="dxa"/>
+            <w:tcW w:w="2355" w:type="dxa"/>
             <w:tcBorders>
-              <w:top w:val="nil"/>
+              <w:top w:val="single" w:sz="4" w:space="0" w:color="auto"/>
+              <w:left w:val="single" w:sz="4" w:space="0" w:color="auto"/>
+              <w:bottom w:val="single" w:sz="4" w:space="0" w:color="auto"/>
+              <w:right w:val="single" w:sz="4" w:space="0" w:color="auto"/>
+            </w:tcBorders>
+            <w:shd w:val="clear" w:color="auto" w:fill="auto"/>
+            <w:noWrap/>
+            <w:vAlign w:val="bottom"/>
+            <w:hideMark/>
+          </w:tcPr>
+          <w:p>
+            <w:pPr>
+              <w:pStyle w:val="ACMText"/>
+            </w:pPr>
+            <w:r>
+              <w:t xml:space="preserve">Greater than 1 </w:t>
+            </w:r>
+            <w:proofErr w:type="spellStart"/>
+            <w:r>
+              <w:t>milisecond</w:t>
+            </w:r>
+            <w:proofErr w:type="spellEnd"/>
+          </w:p>
+        </w:tc>
+        <w:tc>
+          <w:tcPr>
+            <w:tcW w:w="1647" w:type="dxa"/>
+            <w:tcBorders>
+              <w:top w:val="single" w:sz="4" w:space="0" w:color="auto"/>
+              <w:left w:val="single" w:sz="4" w:space="0" w:color="auto"/>
+              <w:bottom w:val="single" w:sz="4" w:space="0" w:color="auto"/>
+              <w:right w:val="single" w:sz="4" w:space="0" w:color="auto"/>
+            </w:tcBorders>
+            <w:shd w:val="clear" w:color="auto" w:fill="auto"/>
+            <w:noWrap/>
+            <w:vAlign w:val="bottom"/>
+            <w:hideMark/>
+          </w:tcPr>
+          <w:p>
+            <w:pPr>
+              <w:pStyle w:val="ACMText"/>
+            </w:pPr>
+            <w:r>
+              <w:t>99.998</w:t>
+            </w:r>
+          </w:p>
+        </w:tc>
+        <w:tc>
+          <w:tcPr>
+            <w:tcW w:w="1156" w:type="dxa"/>
+            <w:tcBorders>
+              <w:top w:val="single" w:sz="4" w:space="0" w:color="auto"/>
+              <w:left w:val="single" w:sz="4" w:space="0" w:color="auto"/>
+              <w:bottom w:val="single" w:sz="4" w:space="0" w:color="auto"/>
+              <w:right w:val="single" w:sz="4" w:space="0" w:color="auto"/>
+            </w:tcBorders>
+            <w:shd w:val="clear" w:color="auto" w:fill="auto"/>
+            <w:noWrap/>
+            <w:vAlign w:val="bottom"/>
+            <w:hideMark/>
+          </w:tcPr>
+          <w:p>
+            <w:pPr>
+              <w:pStyle w:val="ACMText"/>
+            </w:pPr>
+            <w:r>
+              <w:t>99.998</w:t>
+            </w:r>
+          </w:p>
+        </w:tc>
+        <w:tc>
+          <w:tcPr>
+            <w:tcW w:w="1216" w:type="dxa"/>
+            <w:tcBorders>
+              <w:top w:val="single" w:sz="4" w:space="0" w:color="auto"/>
+              <w:left w:val="single" w:sz="4" w:space="0" w:color="auto"/>
+              <w:bottom w:val="single" w:sz="4" w:space="0" w:color="auto"/>
+              <w:right w:val="single" w:sz="4" w:space="0" w:color="auto"/>
+            </w:tcBorders>
+            <w:shd w:val="clear" w:color="auto" w:fill="auto"/>
+            <w:noWrap/>
+            <w:vAlign w:val="bottom"/>
+            <w:hideMark/>
+          </w:tcPr>
+          <w:p>
+            <w:pPr>
+              <w:pStyle w:val="ACMText"/>
+            </w:pPr>
+            <w:r>
+              <w:t>22.13</w:t>
+            </w:r>
+          </w:p>
+        </w:tc>
+        <w:tc>
+          <w:tcPr>
+            <w:tcW w:w="960" w:type="dxa"/>
+            <w:tcBorders>
+              <w:top w:val="single" w:sz="4" w:space="0" w:color="auto"/>
+              <w:left w:val="single" w:sz="4" w:space="0" w:color="auto"/>
+              <w:bottom w:val="single" w:sz="4" w:space="0" w:color="auto"/>
+              <w:right w:val="single" w:sz="4" w:space="0" w:color="auto"/>
+            </w:tcBorders>
+            <w:shd w:val="clear" w:color="auto" w:fill="auto"/>
+            <w:noWrap/>
+            <w:vAlign w:val="bottom"/>
+            <w:hideMark/>
+          </w:tcPr>
+          <w:p>
+            <w:pPr>
+              <w:pStyle w:val="ACMText"/>
+            </w:pPr>
+            <w:r>
+              <w:t>28.297</w:t>
+            </w:r>
+          </w:p>
+        </w:tc>
+      </w:tr>
+      <w:tr>
+        <w:trPr>
+          <w:trHeight w:val="300"/>
+        </w:trPr>
+        <w:tc>
+          <w:tcPr>
+            <w:tcW w:w="2355" w:type="dxa"/>
+            <w:tcBorders>
+              <w:top w:val="single" w:sz="4" w:space="0" w:color="auto"/>
               <w:left w:val="nil"/>
               <w:bottom w:val="nil"/>
               <w:right w:val="nil"/>
@@ -3027,25 +2918,18 @@
             <w:shd w:val="clear" w:color="auto" w:fill="auto"/>
             <w:noWrap/>
             <w:vAlign w:val="bottom"/>
-            <w:hideMark/>
-          </w:tcPr>
-          <w:p>
-            <w:pPr>
-              <w:pStyle w:val="ACMText"/>
-            </w:pPr>
-            <w:r>
-              <w:t xml:space="preserve">Greater than 1 </w:t>
-            </w:r>
-            <w:r>
-              <w:t>millisecond</w:t>
-            </w:r>
-          </w:p>
-        </w:tc>
-        <w:tc>
-          <w:tcPr>
-            <w:tcW w:w="1794" w:type="dxa"/>
+          </w:tcPr>
+          <w:p>
+            <w:pPr>
+              <w:pStyle w:val="ACMText"/>
+            </w:pPr>
+          </w:p>
+        </w:tc>
+        <w:tc>
+          <w:tcPr>
+            <w:tcW w:w="1647" w:type="dxa"/>
             <w:tcBorders>
-              <w:top w:val="nil"/>
+              <w:top w:val="single" w:sz="4" w:space="0" w:color="auto"/>
               <w:left w:val="nil"/>
               <w:bottom w:val="nil"/>
               <w:right w:val="nil"/>
@@ -3053,22 +2937,18 @@
             <w:shd w:val="clear" w:color="auto" w:fill="auto"/>
             <w:noWrap/>
             <w:vAlign w:val="bottom"/>
-            <w:hideMark/>
-          </w:tcPr>
-          <w:p>
-            <w:pPr>
-              <w:pStyle w:val="ACMText"/>
-            </w:pPr>
-            <w:r>
-              <w:t>99.998</w:t>
-            </w:r>
-          </w:p>
-        </w:tc>
-        <w:tc>
-          <w:tcPr>
-            <w:tcW w:w="1300" w:type="dxa"/>
+          </w:tcPr>
+          <w:p>
+            <w:pPr>
+              <w:pStyle w:val="ACMText"/>
+            </w:pPr>
+          </w:p>
+        </w:tc>
+        <w:tc>
+          <w:tcPr>
+            <w:tcW w:w="1156" w:type="dxa"/>
             <w:tcBorders>
-              <w:top w:val="nil"/>
+              <w:top w:val="single" w:sz="4" w:space="0" w:color="auto"/>
               <w:left w:val="nil"/>
               <w:bottom w:val="nil"/>
               <w:right w:val="nil"/>
@@ -3076,22 +2956,18 @@
             <w:shd w:val="clear" w:color="auto" w:fill="auto"/>
             <w:noWrap/>
             <w:vAlign w:val="bottom"/>
-            <w:hideMark/>
-          </w:tcPr>
-          <w:p>
-            <w:pPr>
-              <w:pStyle w:val="ACMText"/>
-            </w:pPr>
-            <w:r>
-              <w:t>99.998</w:t>
-            </w:r>
-          </w:p>
-        </w:tc>
-        <w:tc>
-          <w:tcPr>
-            <w:tcW w:w="1300" w:type="dxa"/>
+          </w:tcPr>
+          <w:p>
+            <w:pPr>
+              <w:pStyle w:val="ACMText"/>
+            </w:pPr>
+          </w:p>
+        </w:tc>
+        <w:tc>
+          <w:tcPr>
+            <w:tcW w:w="1216" w:type="dxa"/>
             <w:tcBorders>
-              <w:top w:val="nil"/>
+              <w:top w:val="single" w:sz="4" w:space="0" w:color="auto"/>
               <w:left w:val="nil"/>
               <w:bottom w:val="nil"/>
               <w:right w:val="nil"/>
@@ -3099,22 +2975,18 @@
             <w:shd w:val="clear" w:color="auto" w:fill="auto"/>
             <w:noWrap/>
             <w:vAlign w:val="bottom"/>
-            <w:hideMark/>
-          </w:tcPr>
-          <w:p>
-            <w:pPr>
-              <w:pStyle w:val="ACMText"/>
-            </w:pPr>
-            <w:r>
-              <w:t>28.297</w:t>
-            </w:r>
-          </w:p>
-        </w:tc>
-        <w:tc>
-          <w:tcPr>
-            <w:tcW w:w="1300" w:type="dxa"/>
+          </w:tcPr>
+          <w:p>
+            <w:pPr>
+              <w:pStyle w:val="ACMText"/>
+            </w:pPr>
+          </w:p>
+        </w:tc>
+        <w:tc>
+          <w:tcPr>
+            <w:tcW w:w="960" w:type="dxa"/>
             <w:tcBorders>
-              <w:top w:val="nil"/>
+              <w:top w:val="single" w:sz="4" w:space="0" w:color="auto"/>
               <w:left w:val="nil"/>
               <w:bottom w:val="nil"/>
               <w:right w:val="nil"/>
@@ -3122,15 +2994,11 @@
             <w:shd w:val="clear" w:color="auto" w:fill="auto"/>
             <w:noWrap/>
             <w:vAlign w:val="bottom"/>
-            <w:hideMark/>
-          </w:tcPr>
-          <w:p>
-            <w:pPr>
-              <w:pStyle w:val="ACMText"/>
-            </w:pPr>
-            <w:r>
-              <w:t>22.13</w:t>
-            </w:r>
+          </w:tcPr>
+          <w:p>
+            <w:pPr>
+              <w:pStyle w:val="ACMText"/>
+            </w:pPr>
           </w:p>
         </w:tc>
       </w:tr>
@@ -3154,43 +3022,37 @@
         <w:lastRenderedPageBreak/>
         <w:t xml:space="preserve">Table </w:t>
       </w:r>
-      <w:r>
-        <w:fldChar w:fldCharType="begin"/>
-      </w:r>
-      <w:r>
-        <w:instrText xml:space="preserve"> SEQ Table \* ARABIC </w:instrText>
-      </w:r>
-      <w:r>
-        <w:fldChar w:fldCharType="separate"/>
-      </w:r>
-      <w:r>
-        <w:rPr>
-          <w:noProof/>
-        </w:rPr>
-        <w:t>2</w:t>
-      </w:r>
-      <w:r>
-        <w:rPr>
-          <w:noProof/>
-        </w:rPr>
-        <w:fldChar w:fldCharType="end"/>
-      </w:r>
+      <w:fldSimple w:instr=" SEQ Table \* ARABIC ">
+        <w:r>
+          <w:rPr>
+            <w:noProof/>
+          </w:rPr>
+          <w:t>2</w:t>
+        </w:r>
+      </w:fldSimple>
       <w:r>
         <w:t>: Diffs less than, equal to, and greater than 0.001005s</w:t>
       </w:r>
     </w:p>
     <w:tbl>
       <w:tblPr>
-        <w:tblW w:w="0" w:type="auto"/>
-        <w:tblInd w:w="93" w:type="dxa"/>
+        <w:tblW w:w="8619" w:type="dxa"/>
+        <w:tblBorders>
+          <w:top w:val="single" w:sz="4" w:space="0" w:color="auto"/>
+          <w:left w:val="single" w:sz="4" w:space="0" w:color="auto"/>
+          <w:bottom w:val="single" w:sz="4" w:space="0" w:color="auto"/>
+          <w:right w:val="single" w:sz="4" w:space="0" w:color="auto"/>
+          <w:insideH w:val="single" w:sz="4" w:space="0" w:color="auto"/>
+          <w:insideV w:val="single" w:sz="4" w:space="0" w:color="auto"/>
+        </w:tblBorders>
         <w:tblLook w:val="04A0" w:firstRow="1" w:lastRow="0" w:firstColumn="1" w:lastColumn="0" w:noHBand="0" w:noVBand="1"/>
       </w:tblPr>
       <w:tblGrid>
-        <w:gridCol w:w="3231"/>
-        <w:gridCol w:w="1481"/>
+        <w:gridCol w:w="3740"/>
+        <w:gridCol w:w="1647"/>
+        <w:gridCol w:w="1156"/>
         <w:gridCol w:w="1216"/>
-        <w:gridCol w:w="1126"/>
-        <w:gridCol w:w="861"/>
+        <w:gridCol w:w="960"/>
       </w:tblGrid>
       <w:tr>
         <w:trPr>
@@ -3198,13 +3060,7 @@
         </w:trPr>
         <w:tc>
           <w:tcPr>
-            <w:tcW w:w="0" w:type="auto"/>
-            <w:tcBorders>
-              <w:top w:val="nil"/>
-              <w:left w:val="nil"/>
-              <w:bottom w:val="nil"/>
-              <w:right w:val="nil"/>
-            </w:tcBorders>
+            <w:tcW w:w="3740" w:type="dxa"/>
             <w:shd w:val="clear" w:color="auto" w:fill="auto"/>
             <w:noWrap/>
             <w:vAlign w:val="bottom"/>
@@ -3221,13 +3077,7 @@
         </w:tc>
         <w:tc>
           <w:tcPr>
-            <w:tcW w:w="0" w:type="auto"/>
-            <w:tcBorders>
-              <w:top w:val="nil"/>
-              <w:left w:val="nil"/>
-              <w:bottom w:val="nil"/>
-              <w:right w:val="nil"/>
-            </w:tcBorders>
+            <w:tcW w:w="1647" w:type="dxa"/>
             <w:shd w:val="clear" w:color="auto" w:fill="auto"/>
             <w:noWrap/>
             <w:vAlign w:val="bottom"/>
@@ -3237,103 +3087,16 @@
             <w:pPr>
               <w:pStyle w:val="ACMText"/>
             </w:pPr>
-            <w:r>
-              <w:t>Non</w:t>
-            </w:r>
-            <w:r>
-              <w:t xml:space="preserve"> </w:t>
-            </w:r>
-            <w:r>
-              <w:t>RT</w:t>
-            </w:r>
-            <w:r>
-              <w:t xml:space="preserve"> </w:t>
-            </w:r>
-            <w:r>
-              <w:t>No</w:t>
-            </w:r>
-            <w:r>
-              <w:t xml:space="preserve"> </w:t>
-            </w:r>
-            <w:r>
-              <w:t>Load</w:t>
-            </w:r>
-          </w:p>
-        </w:tc>
-        <w:tc>
-          <w:tcPr>
-            <w:tcW w:w="0" w:type="auto"/>
-            <w:tcBorders>
-              <w:top w:val="nil"/>
-              <w:left w:val="nil"/>
-              <w:bottom w:val="nil"/>
-              <w:right w:val="nil"/>
-            </w:tcBorders>
-            <w:shd w:val="clear" w:color="auto" w:fill="auto"/>
-            <w:noWrap/>
-            <w:vAlign w:val="bottom"/>
-          </w:tcPr>
-          <w:p>
-            <w:pPr>
-              <w:pStyle w:val="ACMText"/>
-            </w:pPr>
-            <w:r>
-              <w:t>Non</w:t>
-            </w:r>
-            <w:r>
-              <w:t xml:space="preserve"> </w:t>
-            </w:r>
-            <w:r>
-              <w:t>RT</w:t>
-            </w:r>
-            <w:r>
-              <w:t xml:space="preserve"> Load</w:t>
-            </w:r>
-          </w:p>
-        </w:tc>
-        <w:tc>
-          <w:tcPr>
-            <w:tcW w:w="0" w:type="auto"/>
-            <w:tcBorders>
-              <w:top w:val="nil"/>
-              <w:left w:val="nil"/>
-              <w:bottom w:val="nil"/>
-              <w:right w:val="nil"/>
-            </w:tcBorders>
-            <w:shd w:val="clear" w:color="auto" w:fill="auto"/>
-            <w:noWrap/>
-            <w:vAlign w:val="bottom"/>
-          </w:tcPr>
-          <w:p>
-            <w:pPr>
-              <w:pStyle w:val="ACMText"/>
-            </w:pPr>
-            <w:r>
-              <w:t>RT</w:t>
-            </w:r>
-            <w:r>
-              <w:t xml:space="preserve"> </w:t>
-            </w:r>
-            <w:r>
-              <w:t>No</w:t>
-            </w:r>
-            <w:r>
-              <w:t xml:space="preserve"> </w:t>
-            </w:r>
-            <w:r>
-              <w:t>Load</w:t>
-            </w:r>
-          </w:p>
-        </w:tc>
-        <w:tc>
-          <w:tcPr>
-            <w:tcW w:w="0" w:type="auto"/>
-            <w:tcBorders>
-              <w:top w:val="nil"/>
-              <w:left w:val="nil"/>
-              <w:bottom w:val="nil"/>
-              <w:right w:val="nil"/>
-            </w:tcBorders>
+            <w:proofErr w:type="spellStart"/>
+            <w:r>
+              <w:t>Non_RT_No_Load</w:t>
+            </w:r>
+            <w:proofErr w:type="spellEnd"/>
+          </w:p>
+        </w:tc>
+        <w:tc>
+          <w:tcPr>
+            <w:tcW w:w="1108" w:type="dxa"/>
             <w:shd w:val="clear" w:color="auto" w:fill="auto"/>
             <w:noWrap/>
             <w:vAlign w:val="bottom"/>
@@ -3343,31 +3106,16 @@
             <w:pPr>
               <w:pStyle w:val="ACMText"/>
             </w:pPr>
-            <w:r>
-              <w:t>RT</w:t>
-            </w:r>
-            <w:r>
-              <w:t xml:space="preserve"> </w:t>
-            </w:r>
-            <w:r>
-              <w:t>Load</w:t>
-            </w:r>
-          </w:p>
-        </w:tc>
-      </w:tr>
-      <w:tr>
-        <w:trPr>
-          <w:trHeight w:val="100"/>
-        </w:trPr>
-        <w:tc>
-          <w:tcPr>
-            <w:tcW w:w="0" w:type="auto"/>
-            <w:tcBorders>
-              <w:top w:val="nil"/>
-              <w:left w:val="nil"/>
-              <w:bottom w:val="nil"/>
-              <w:right w:val="nil"/>
-            </w:tcBorders>
+            <w:proofErr w:type="spellStart"/>
+            <w:r>
+              <w:t>Non_RT_No</w:t>
+            </w:r>
+            <w:proofErr w:type="spellEnd"/>
+          </w:p>
+        </w:tc>
+        <w:tc>
+          <w:tcPr>
+            <w:tcW w:w="1164" w:type="dxa"/>
             <w:shd w:val="clear" w:color="auto" w:fill="auto"/>
             <w:noWrap/>
             <w:vAlign w:val="bottom"/>
@@ -3377,20 +3125,16 @@
             <w:pPr>
               <w:pStyle w:val="ACMText"/>
             </w:pPr>
-            <w:r>
-              <w:t>Less than 1 millisecond 5 nanoseconds</w:t>
-            </w:r>
-          </w:p>
-        </w:tc>
-        <w:tc>
-          <w:tcPr>
-            <w:tcW w:w="0" w:type="auto"/>
-            <w:tcBorders>
-              <w:top w:val="nil"/>
-              <w:left w:val="nil"/>
-              <w:bottom w:val="nil"/>
-              <w:right w:val="nil"/>
-            </w:tcBorders>
+            <w:proofErr w:type="spellStart"/>
+            <w:r>
+              <w:t>RT_No_Load</w:t>
+            </w:r>
+            <w:proofErr w:type="spellEnd"/>
+          </w:p>
+        </w:tc>
+        <w:tc>
+          <w:tcPr>
+            <w:tcW w:w="960" w:type="dxa"/>
             <w:shd w:val="clear" w:color="auto" w:fill="auto"/>
             <w:noWrap/>
             <w:vAlign w:val="bottom"/>
@@ -3400,78 +3144,11 @@
             <w:pPr>
               <w:pStyle w:val="ACMText"/>
             </w:pPr>
-            <w:r>
-              <w:t>0.002</w:t>
-            </w:r>
-          </w:p>
-        </w:tc>
-        <w:tc>
-          <w:tcPr>
-            <w:tcW w:w="0" w:type="auto"/>
-            <w:tcBorders>
-              <w:top w:val="nil"/>
-              <w:left w:val="nil"/>
-              <w:bottom w:val="nil"/>
-              <w:right w:val="nil"/>
-            </w:tcBorders>
-            <w:shd w:val="clear" w:color="auto" w:fill="auto"/>
-            <w:noWrap/>
-            <w:vAlign w:val="bottom"/>
-            <w:hideMark/>
-          </w:tcPr>
-          <w:p>
-            <w:pPr>
-              <w:pStyle w:val="ACMText"/>
-            </w:pPr>
-            <w:r>
-              <w:t>0.002</w:t>
-            </w:r>
-          </w:p>
-        </w:tc>
-        <w:tc>
-          <w:tcPr>
-            <w:tcW w:w="0" w:type="auto"/>
-            <w:tcBorders>
-              <w:top w:val="nil"/>
-              <w:left w:val="nil"/>
-              <w:bottom w:val="nil"/>
-              <w:right w:val="nil"/>
-            </w:tcBorders>
-            <w:shd w:val="clear" w:color="auto" w:fill="auto"/>
-            <w:noWrap/>
-            <w:vAlign w:val="bottom"/>
-            <w:hideMark/>
-          </w:tcPr>
-          <w:p>
-            <w:pPr>
-              <w:pStyle w:val="ACMText"/>
-            </w:pPr>
-            <w:r>
-              <w:t>88.851</w:t>
-            </w:r>
-          </w:p>
-        </w:tc>
-        <w:tc>
-          <w:tcPr>
-            <w:tcW w:w="0" w:type="auto"/>
-            <w:tcBorders>
-              <w:top w:val="nil"/>
-              <w:left w:val="nil"/>
-              <w:bottom w:val="nil"/>
-              <w:right w:val="nil"/>
-            </w:tcBorders>
-            <w:shd w:val="clear" w:color="auto" w:fill="auto"/>
-            <w:noWrap/>
-            <w:vAlign w:val="bottom"/>
-            <w:hideMark/>
-          </w:tcPr>
-          <w:p>
-            <w:pPr>
-              <w:pStyle w:val="ACMText"/>
-            </w:pPr>
-            <w:r>
-              <w:t>94.711</w:t>
-            </w:r>
+            <w:proofErr w:type="spellStart"/>
+            <w:r>
+              <w:t>RT_Load</w:t>
+            </w:r>
+            <w:proofErr w:type="spellEnd"/>
           </w:p>
         </w:tc>
       </w:tr>
@@ -3481,13 +3158,7 @@
         </w:trPr>
         <w:tc>
           <w:tcPr>
-            <w:tcW w:w="0" w:type="auto"/>
-            <w:tcBorders>
-              <w:top w:val="nil"/>
-              <w:left w:val="nil"/>
-              <w:bottom w:val="nil"/>
-              <w:right w:val="nil"/>
-            </w:tcBorders>
+            <w:tcW w:w="3740" w:type="dxa"/>
             <w:shd w:val="clear" w:color="auto" w:fill="auto"/>
             <w:noWrap/>
             <w:vAlign w:val="bottom"/>
@@ -3498,19 +3169,21 @@
               <w:pStyle w:val="ACMText"/>
             </w:pPr>
             <w:r>
-              <w:t>Exactly 1 millisecond 5 nanoseconds</w:t>
-            </w:r>
-          </w:p>
-        </w:tc>
-        <w:tc>
-          <w:tcPr>
-            <w:tcW w:w="0" w:type="auto"/>
-            <w:tcBorders>
-              <w:top w:val="nil"/>
-              <w:left w:val="nil"/>
-              <w:bottom w:val="nil"/>
-              <w:right w:val="nil"/>
-            </w:tcBorders>
+              <w:t xml:space="preserve">Less than 1 </w:t>
+            </w:r>
+            <w:proofErr w:type="spellStart"/>
+            <w:r>
+              <w:t>milisecond</w:t>
+            </w:r>
+            <w:proofErr w:type="spellEnd"/>
+            <w:r>
+              <w:t xml:space="preserve"> 5 nanoseconds</w:t>
+            </w:r>
+          </w:p>
+        </w:tc>
+        <w:tc>
+          <w:tcPr>
+            <w:tcW w:w="1647" w:type="dxa"/>
             <w:shd w:val="clear" w:color="auto" w:fill="auto"/>
             <w:noWrap/>
             <w:vAlign w:val="bottom"/>
@@ -3521,19 +3194,13 @@
               <w:pStyle w:val="ACMText"/>
             </w:pPr>
             <w:r>
-              <w:t>0</w:t>
-            </w:r>
-          </w:p>
-        </w:tc>
-        <w:tc>
-          <w:tcPr>
-            <w:tcW w:w="0" w:type="auto"/>
-            <w:tcBorders>
-              <w:top w:val="nil"/>
-              <w:left w:val="nil"/>
-              <w:bottom w:val="nil"/>
-              <w:right w:val="nil"/>
-            </w:tcBorders>
+              <w:t>0.002</w:t>
+            </w:r>
+          </w:p>
+        </w:tc>
+        <w:tc>
+          <w:tcPr>
+            <w:tcW w:w="1108" w:type="dxa"/>
             <w:shd w:val="clear" w:color="auto" w:fill="auto"/>
             <w:noWrap/>
             <w:vAlign w:val="bottom"/>
@@ -3544,19 +3211,13 @@
               <w:pStyle w:val="ACMText"/>
             </w:pPr>
             <w:r>
-              <w:t>0</w:t>
-            </w:r>
-          </w:p>
-        </w:tc>
-        <w:tc>
-          <w:tcPr>
-            <w:tcW w:w="0" w:type="auto"/>
-            <w:tcBorders>
-              <w:top w:val="nil"/>
-              <w:left w:val="nil"/>
-              <w:bottom w:val="nil"/>
-              <w:right w:val="nil"/>
-            </w:tcBorders>
+              <w:t>0.002</w:t>
+            </w:r>
+          </w:p>
+        </w:tc>
+        <w:tc>
+          <w:tcPr>
+            <w:tcW w:w="1164" w:type="dxa"/>
             <w:shd w:val="clear" w:color="auto" w:fill="auto"/>
             <w:noWrap/>
             <w:vAlign w:val="bottom"/>
@@ -3567,19 +3228,13 @@
               <w:pStyle w:val="ACMText"/>
             </w:pPr>
             <w:r>
-              <w:t>5.624</w:t>
-            </w:r>
-          </w:p>
-        </w:tc>
-        <w:tc>
-          <w:tcPr>
-            <w:tcW w:w="0" w:type="auto"/>
-            <w:tcBorders>
-              <w:top w:val="nil"/>
-              <w:left w:val="nil"/>
-              <w:bottom w:val="nil"/>
-              <w:right w:val="nil"/>
-            </w:tcBorders>
+              <w:t>94.711</w:t>
+            </w:r>
+          </w:p>
+        </w:tc>
+        <w:tc>
+          <w:tcPr>
+            <w:tcW w:w="960" w:type="dxa"/>
             <w:shd w:val="clear" w:color="auto" w:fill="auto"/>
             <w:noWrap/>
             <w:vAlign w:val="bottom"/>
@@ -3590,10 +3245,12 @@
               <w:pStyle w:val="ACMText"/>
             </w:pPr>
             <w:r>
-              <w:t>1.97</w:t>
-            </w:r>
-          </w:p>
-        </w:tc>
+              <w:t>88.851</w:t>
+            </w:r>
+          </w:p>
+        </w:tc>
+        <w:bookmarkStart w:id="0" w:name="_GoBack"/>
+        <w:bookmarkEnd w:id="0"/>
       </w:tr>
       <w:tr>
         <w:trPr>
@@ -3601,13 +3258,7 @@
         </w:trPr>
         <w:tc>
           <w:tcPr>
-            <w:tcW w:w="0" w:type="auto"/>
-            <w:tcBorders>
-              <w:top w:val="nil"/>
-              <w:left w:val="nil"/>
-              <w:bottom w:val="nil"/>
-              <w:right w:val="nil"/>
-            </w:tcBorders>
+            <w:tcW w:w="3740" w:type="dxa"/>
             <w:shd w:val="clear" w:color="auto" w:fill="auto"/>
             <w:noWrap/>
             <w:vAlign w:val="bottom"/>
@@ -3618,19 +3269,21 @@
               <w:pStyle w:val="ACMText"/>
             </w:pPr>
             <w:r>
-              <w:t>Greater than 1 millisecond 5 nanoseconds</w:t>
-            </w:r>
-          </w:p>
-        </w:tc>
-        <w:tc>
-          <w:tcPr>
-            <w:tcW w:w="0" w:type="auto"/>
-            <w:tcBorders>
-              <w:top w:val="nil"/>
-              <w:left w:val="nil"/>
-              <w:bottom w:val="nil"/>
-              <w:right w:val="nil"/>
-            </w:tcBorders>
+              <w:t xml:space="preserve">Exactly 1 </w:t>
+            </w:r>
+            <w:proofErr w:type="spellStart"/>
+            <w:r>
+              <w:t>milisecond</w:t>
+            </w:r>
+            <w:proofErr w:type="spellEnd"/>
+            <w:r>
+              <w:t xml:space="preserve"> 5 nanoseconds</w:t>
+            </w:r>
+          </w:p>
+        </w:tc>
+        <w:tc>
+          <w:tcPr>
+            <w:tcW w:w="1647" w:type="dxa"/>
             <w:shd w:val="clear" w:color="auto" w:fill="auto"/>
             <w:noWrap/>
             <w:vAlign w:val="bottom"/>
@@ -3641,19 +3294,111 @@
               <w:pStyle w:val="ACMText"/>
             </w:pPr>
             <w:r>
+              <w:t>0</w:t>
+            </w:r>
+          </w:p>
+        </w:tc>
+        <w:tc>
+          <w:tcPr>
+            <w:tcW w:w="1108" w:type="dxa"/>
+            <w:shd w:val="clear" w:color="auto" w:fill="auto"/>
+            <w:noWrap/>
+            <w:vAlign w:val="bottom"/>
+            <w:hideMark/>
+          </w:tcPr>
+          <w:p>
+            <w:pPr>
+              <w:pStyle w:val="ACMText"/>
+            </w:pPr>
+            <w:r>
+              <w:t>0</w:t>
+            </w:r>
+          </w:p>
+        </w:tc>
+        <w:tc>
+          <w:tcPr>
+            <w:tcW w:w="1164" w:type="dxa"/>
+            <w:shd w:val="clear" w:color="auto" w:fill="auto"/>
+            <w:noWrap/>
+            <w:vAlign w:val="bottom"/>
+            <w:hideMark/>
+          </w:tcPr>
+          <w:p>
+            <w:pPr>
+              <w:pStyle w:val="ACMText"/>
+            </w:pPr>
+            <w:r>
+              <w:t>1.97</w:t>
+            </w:r>
+          </w:p>
+        </w:tc>
+        <w:tc>
+          <w:tcPr>
+            <w:tcW w:w="960" w:type="dxa"/>
+            <w:shd w:val="clear" w:color="auto" w:fill="auto"/>
+            <w:noWrap/>
+            <w:vAlign w:val="bottom"/>
+            <w:hideMark/>
+          </w:tcPr>
+          <w:p>
+            <w:pPr>
+              <w:pStyle w:val="ACMText"/>
+            </w:pPr>
+            <w:r>
+              <w:t>5.624</w:t>
+            </w:r>
+          </w:p>
+        </w:tc>
+      </w:tr>
+      <w:tr>
+        <w:trPr>
+          <w:trHeight w:val="300"/>
+        </w:trPr>
+        <w:tc>
+          <w:tcPr>
+            <w:tcW w:w="3740" w:type="dxa"/>
+            <w:shd w:val="clear" w:color="auto" w:fill="auto"/>
+            <w:noWrap/>
+            <w:vAlign w:val="bottom"/>
+            <w:hideMark/>
+          </w:tcPr>
+          <w:p>
+            <w:pPr>
+              <w:pStyle w:val="ACMText"/>
+            </w:pPr>
+            <w:r>
+              <w:t xml:space="preserve">Greater than 1 </w:t>
+            </w:r>
+            <w:proofErr w:type="spellStart"/>
+            <w:r>
+              <w:t>milisecond</w:t>
+            </w:r>
+            <w:proofErr w:type="spellEnd"/>
+            <w:r>
+              <w:t xml:space="preserve"> 5 nanoseconds</w:t>
+            </w:r>
+          </w:p>
+        </w:tc>
+        <w:tc>
+          <w:tcPr>
+            <w:tcW w:w="1647" w:type="dxa"/>
+            <w:shd w:val="clear" w:color="auto" w:fill="auto"/>
+            <w:noWrap/>
+            <w:vAlign w:val="bottom"/>
+            <w:hideMark/>
+          </w:tcPr>
+          <w:p>
+            <w:pPr>
+              <w:pStyle w:val="ACMText"/>
+            </w:pPr>
+            <w:r>
               <w:t>99.998</w:t>
             </w:r>
           </w:p>
         </w:tc>
         <w:tc>
           <w:tcPr>
-            <w:tcW w:w="0" w:type="auto"/>
-            <w:tcBorders>
-              <w:top w:val="nil"/>
-              <w:left w:val="nil"/>
-              <w:bottom w:val="nil"/>
-              <w:right w:val="nil"/>
-            </w:tcBorders>
+            <w:tcW w:w="1108" w:type="dxa"/>
             <w:shd w:val="clear" w:color="auto" w:fill="auto"/>
             <w:noWrap/>
             <w:vAlign w:val="bottom"/>
@@ -3670,13 +3415,7 @@
         </w:tc>
         <w:tc>
           <w:tcPr>
-            <w:tcW w:w="0" w:type="auto"/>
-            <w:tcBorders>
-              <w:top w:val="nil"/>
-              <w:left w:val="nil"/>
-              <w:bottom w:val="nil"/>
-              <w:right w:val="nil"/>
-            </w:tcBorders>
+            <w:tcW w:w="1164" w:type="dxa"/>
             <w:shd w:val="clear" w:color="auto" w:fill="auto"/>
             <w:noWrap/>
             <w:vAlign w:val="bottom"/>
@@ -3687,30 +3426,24 @@
               <w:pStyle w:val="ACMText"/>
             </w:pPr>
             <w:r>
+              <w:t>3.319</w:t>
+            </w:r>
+          </w:p>
+        </w:tc>
+        <w:tc>
+          <w:tcPr>
+            <w:tcW w:w="960" w:type="dxa"/>
+            <w:shd w:val="clear" w:color="auto" w:fill="auto"/>
+            <w:noWrap/>
+            <w:vAlign w:val="bottom"/>
+            <w:hideMark/>
+          </w:tcPr>
+          <w:p>
+            <w:pPr>
+              <w:pStyle w:val="ACMText"/>
+            </w:pPr>
+            <w:r>
               <w:t>5.525</w:t>
-            </w:r>
-          </w:p>
-        </w:tc>
-        <w:tc>
-          <w:tcPr>
-            <w:tcW w:w="0" w:type="auto"/>
-            <w:tcBorders>
-              <w:top w:val="nil"/>
-              <w:left w:val="nil"/>
-              <w:bottom w:val="nil"/>
-              <w:right w:val="nil"/>
-            </w:tcBorders>
-            <w:shd w:val="clear" w:color="auto" w:fill="auto"/>
-            <w:noWrap/>
-            <w:vAlign w:val="bottom"/>
-            <w:hideMark/>
-          </w:tcPr>
-          <w:p>
-            <w:pPr>
-              <w:pStyle w:val="ACMText"/>
-            </w:pPr>
-            <w:r>
-              <w:t>3.319</w:t>
             </w:r>
           </w:p>
         </w:tc>
@@ -3718,140 +3451,21 @@
     </w:tbl>
     <w:p>
       <w:pPr>
-        <w:pStyle w:val="ACMText"/>
-        <w:sectPr>
-          <w:type w:val="continuous"/>
-          <w:pgSz w:w="12240" w:h="15840" w:code="1"/>
-          <w:pgMar w:top="1080" w:right="1080" w:bottom="1440" w:left="1080" w:header="720" w:footer="720" w:gutter="0"/>
-          <w:cols w:space="475"/>
-        </w:sectPr>
-      </w:pPr>
-    </w:p>
-    <w:p>
-      <w:pPr>
-        <w:pStyle w:val="ACMSectionTitle"/>
-      </w:pPr>
-      <w:r>
-        <w:lastRenderedPageBreak/>
-        <w:t>Analysis</w:t>
-      </w:r>
-    </w:p>
-    <w:p>
-      <w:pPr>
-        <w:pStyle w:val="ACMText"/>
-      </w:pPr>
-      <w:r>
-        <w:t xml:space="preserve">We consider the comparison of the relative performance of the </w:t>
-      </w:r>
-      <w:r>
-        <w:t>real-time</w:t>
-      </w:r>
-      <w:r>
-        <w:t xml:space="preserve"> kernel and user space.  From figures 11-13 </w:t>
-      </w:r>
-      <w:r>
-        <w:t xml:space="preserve">and tables 1 and 2 we can consider the probability that the real-time kernel and user space codes are running with the expected 1-millisecond difference between execution timestamps.  The execution of the real-time kernel code executes in one millisecond or less ~72% of the time, </w:t>
-      </w:r>
-      <w:r>
-        <w:t>and within 5 nanoseconds of the expected one millisecond</w:t>
-      </w:r>
-      <w:r>
-        <w:t>.</w:t>
-      </w:r>
-      <w:r>
-        <w:t xml:space="preserve"> </w:t>
-      </w:r>
-    </w:p>
-    <w:p>
-      <w:pPr>
-        <w:pStyle w:val="ACMText"/>
-      </w:pPr>
-      <w:r>
-        <w:t>When running the code in the real time kernel space, with each execution</w:t>
-      </w:r>
-      <w:r>
-        <w:t xml:space="preserve"> a timestamp is printed to terminal.  This print to terminal may be a bottleneck causing the execution time to extend past the expected 1 millisecond time.</w:t>
-      </w:r>
-    </w:p>
-    <w:p>
-      <w:pPr>
-        <w:pStyle w:val="ACMText"/>
-      </w:pPr>
-      <w:r>
-        <w:t xml:space="preserve">However, the </w:t>
-      </w:r>
-    </w:p>
-    <w:p>
-      <w:pPr>
-        <w:pStyle w:val="ACMSubsection"/>
-      </w:pPr>
-      <w:r>
-        <w:t>Title and Authors</w:t>
-      </w:r>
-    </w:p>
-    <w:p>
-      <w:pPr>
-        <w:spacing w:after="120"/>
-      </w:pPr>
-      <w:r>
-        <w:t xml:space="preserve">The title (Helvetica 18-point bold), authors' names (Helvetica 12-point) and affiliations (Helvetica 10-point) run across the full width of the page – one column wide. We also recommend phone number (Helvetica 10-point) and e-mail address (Helvetica 12-point). See the top of this page for three addresses. If only one address is needed, center all address text. For two addresses, use </w:t>
-      </w:r>
-      <w:r>
-        <w:lastRenderedPageBreak/>
-        <w:t>two centered tabs, and so on. For more than three authors, you may have to improvise.</w:t>
-      </w:r>
-      <w:r>
-        <w:rPr>
-          <w:rStyle w:val="FootnoteReference"/>
-        </w:rPr>
-        <w:footnoteReference w:id="4"/>
-      </w:r>
-    </w:p>
-    <w:p>
-      <w:pPr>
-        <w:pStyle w:val="ACMSubsection"/>
-      </w:pPr>
-      <w:r>
-        <w:t>First Page Copyright Notice</w:t>
-      </w:r>
-    </w:p>
-    <w:p>
-      <w:pPr>
-        <w:pStyle w:val="BodyTextIndent"/>
-        <w:spacing w:after="120"/>
-        <w:ind w:firstLine="0"/>
-      </w:pPr>
-      <w:r>
-        <w:t>Please leave 3.81 cm (1.5") of blank text box at the bottom of the left column of the first page for the copyright notice.</w:t>
-      </w:r>
-    </w:p>
-    <w:p>
-      <w:pPr>
-        <w:pStyle w:val="ACMSubsection"/>
-      </w:pPr>
-      <w:r>
-        <w:t>Subsequent Pages</w:t>
-      </w:r>
-    </w:p>
-    <w:p>
-      <w:pPr>
-        <w:pStyle w:val="BodyTextIndent"/>
-        <w:spacing w:after="120"/>
-        <w:ind w:firstLine="0"/>
-      </w:pPr>
-      <w:r>
-        <w:t>For pages other than the first page, start at the top of the page, and continue in double-column format.  The two columns on the last page should be as close to equal length as possible.</w:t>
-      </w:r>
-    </w:p>
-    <w:p>
-      <w:pPr>
-        <w:pStyle w:val="BodyTextIndent"/>
-        <w:ind w:firstLine="0"/>
-      </w:pPr>
-    </w:p>
-    <w:p>
-      <w:pPr>
         <w:pStyle w:val="Caption"/>
+        <w:keepNext/>
+        <w:rPr>
+          <w:rFonts w:cs="Times New Roman"/>
+          <w:b w:val="0"/>
+          <w:bCs w:val="0"/>
+          <w:szCs w:val="20"/>
+          <w:lang w:eastAsia="en-US"/>
+        </w:rPr>
+      </w:pPr>
+    </w:p>
+    <w:p>
+      <w:pPr>
+        <w:pStyle w:val="Caption"/>
+        <w:keepNext/>
       </w:pPr>
       <w:r>
         <w:t xml:space="preserve">Table </w:t>
@@ -3865,264 +3479,417 @@
         </w:r>
       </w:fldSimple>
       <w:r>
-        <w:t>. Table captions should be placed above the table</w:t>
+        <w:t>: Diffs less than, equal to, and greater than 0.00101s</w:t>
       </w:r>
     </w:p>
     <w:tbl>
       <w:tblPr>
-        <w:tblW w:w="0" w:type="auto"/>
+        <w:tblW w:w="8830" w:type="dxa"/>
         <w:tblBorders>
-          <w:top w:val="single" w:sz="2" w:space="0" w:color="000000"/>
-          <w:left w:val="single" w:sz="2" w:space="0" w:color="000000"/>
-          <w:bottom w:val="single" w:sz="2" w:space="0" w:color="000000"/>
-          <w:right w:val="single" w:sz="2" w:space="0" w:color="000000"/>
-          <w:insideH w:val="single" w:sz="2" w:space="0" w:color="000000"/>
-          <w:insideV w:val="single" w:sz="2" w:space="0" w:color="000000"/>
+          <w:top w:val="single" w:sz="4" w:space="0" w:color="auto"/>
+          <w:left w:val="single" w:sz="4" w:space="0" w:color="auto"/>
+          <w:bottom w:val="single" w:sz="4" w:space="0" w:color="auto"/>
+          <w:right w:val="single" w:sz="4" w:space="0" w:color="auto"/>
+          <w:insideH w:val="single" w:sz="4" w:space="0" w:color="auto"/>
+          <w:insideV w:val="single" w:sz="4" w:space="0" w:color="auto"/>
         </w:tblBorders>
-        <w:tblLayout w:type="fixed"/>
-        <w:tblLook w:val="0160" w:firstRow="1" w:lastRow="1" w:firstColumn="0" w:lastColumn="1" w:noHBand="0" w:noVBand="0"/>
+        <w:tblLook w:val="04A0" w:firstRow="1" w:lastRow="0" w:firstColumn="1" w:lastColumn="0" w:noHBand="0" w:noVBand="1"/>
       </w:tblPr>
       <w:tblGrid>
-        <w:gridCol w:w="1211"/>
-        <w:gridCol w:w="962"/>
-        <w:gridCol w:w="1406"/>
+        <w:gridCol w:w="3851"/>
+        <w:gridCol w:w="1647"/>
+        <w:gridCol w:w="1156"/>
         <w:gridCol w:w="1216"/>
+        <w:gridCol w:w="960"/>
       </w:tblGrid>
       <w:tr>
         <w:trPr>
-          <w:trHeight w:val="310"/>
+          <w:trHeight w:val="300"/>
         </w:trPr>
         <w:tc>
           <w:tcPr>
-            <w:tcW w:w="1211" w:type="dxa"/>
-            <w:vAlign w:val="center"/>
-          </w:tcPr>
-          <w:p>
-            <w:pPr>
-              <w:pStyle w:val="BodyTextIndent"/>
-              <w:ind w:firstLine="0"/>
-              <w:jc w:val="center"/>
-              <w:rPr>
-                <w:b/>
-                <w:bCs/>
-              </w:rPr>
-            </w:pPr>
-            <w:r>
-              <w:rPr>
-                <w:b/>
-                <w:bCs/>
-              </w:rPr>
-              <w:t>Graphics</w:t>
-            </w:r>
-          </w:p>
-        </w:tc>
-        <w:tc>
-          <w:tcPr>
-            <w:tcW w:w="962" w:type="dxa"/>
-            <w:vAlign w:val="center"/>
-          </w:tcPr>
-          <w:p>
-            <w:pPr>
-              <w:pStyle w:val="BodyTextIndent"/>
-              <w:ind w:firstLine="0"/>
-              <w:jc w:val="center"/>
-              <w:rPr>
-                <w:b/>
-                <w:bCs/>
-              </w:rPr>
-            </w:pPr>
-            <w:r>
-              <w:rPr>
-                <w:b/>
-                <w:bCs/>
-              </w:rPr>
-              <w:t>Top</w:t>
-            </w:r>
-          </w:p>
-        </w:tc>
-        <w:tc>
-          <w:tcPr>
-            <w:tcW w:w="1406" w:type="dxa"/>
-            <w:vAlign w:val="center"/>
-          </w:tcPr>
-          <w:p>
-            <w:pPr>
-              <w:pStyle w:val="BodyTextIndent"/>
-              <w:ind w:firstLine="0"/>
-              <w:jc w:val="center"/>
-              <w:rPr>
-                <w:b/>
-                <w:bCs/>
-              </w:rPr>
-            </w:pPr>
-            <w:r>
-              <w:rPr>
-                <w:b/>
-                <w:bCs/>
-              </w:rPr>
-              <w:t>In-between</w:t>
-            </w:r>
+            <w:tcW w:w="3851" w:type="dxa"/>
+            <w:shd w:val="clear" w:color="auto" w:fill="auto"/>
+            <w:noWrap/>
+            <w:vAlign w:val="bottom"/>
+            <w:hideMark/>
+          </w:tcPr>
+          <w:p>
+            <w:pPr>
+              <w:pStyle w:val="ACMText"/>
+            </w:pPr>
+            <w:r>
+              <w:t>Value</w:t>
+            </w:r>
+          </w:p>
+        </w:tc>
+        <w:tc>
+          <w:tcPr>
+            <w:tcW w:w="1647" w:type="dxa"/>
+            <w:shd w:val="clear" w:color="auto" w:fill="auto"/>
+            <w:noWrap/>
+            <w:vAlign w:val="bottom"/>
+            <w:hideMark/>
+          </w:tcPr>
+          <w:p>
+            <w:pPr>
+              <w:pStyle w:val="ACMText"/>
+            </w:pPr>
+            <w:proofErr w:type="spellStart"/>
+            <w:r>
+              <w:t>Non_RT_No_Load</w:t>
+            </w:r>
+            <w:proofErr w:type="spellEnd"/>
+          </w:p>
+        </w:tc>
+        <w:tc>
+          <w:tcPr>
+            <w:tcW w:w="1156" w:type="dxa"/>
+            <w:shd w:val="clear" w:color="auto" w:fill="auto"/>
+            <w:noWrap/>
+            <w:vAlign w:val="bottom"/>
+            <w:hideMark/>
+          </w:tcPr>
+          <w:p>
+            <w:pPr>
+              <w:pStyle w:val="ACMText"/>
+            </w:pPr>
+            <w:proofErr w:type="spellStart"/>
+            <w:r>
+              <w:t>Non_RT_No</w:t>
+            </w:r>
+            <w:proofErr w:type="spellEnd"/>
           </w:p>
         </w:tc>
         <w:tc>
           <w:tcPr>
             <w:tcW w:w="1216" w:type="dxa"/>
-            <w:vAlign w:val="center"/>
-          </w:tcPr>
-          <w:p>
-            <w:pPr>
-              <w:pStyle w:val="BodyTextIndent"/>
-              <w:ind w:firstLine="0"/>
-              <w:jc w:val="center"/>
-              <w:rPr>
-                <w:b/>
-                <w:bCs/>
-              </w:rPr>
-            </w:pPr>
-            <w:r>
-              <w:rPr>
-                <w:b/>
-                <w:bCs/>
-              </w:rPr>
-              <w:t>Bottom</w:t>
-            </w:r>
+            <w:shd w:val="clear" w:color="auto" w:fill="auto"/>
+            <w:noWrap/>
+            <w:vAlign w:val="bottom"/>
+            <w:hideMark/>
+          </w:tcPr>
+          <w:p>
+            <w:pPr>
+              <w:pStyle w:val="ACMText"/>
+            </w:pPr>
+            <w:proofErr w:type="spellStart"/>
+            <w:r>
+              <w:t>RT_No_Load</w:t>
+            </w:r>
+            <w:proofErr w:type="spellEnd"/>
+          </w:p>
+        </w:tc>
+        <w:tc>
+          <w:tcPr>
+            <w:tcW w:w="960" w:type="dxa"/>
+            <w:shd w:val="clear" w:color="auto" w:fill="auto"/>
+            <w:noWrap/>
+            <w:vAlign w:val="bottom"/>
+            <w:hideMark/>
+          </w:tcPr>
+          <w:p>
+            <w:pPr>
+              <w:pStyle w:val="ACMText"/>
+            </w:pPr>
+            <w:proofErr w:type="spellStart"/>
+            <w:r>
+              <w:t>RT_Load</w:t>
+            </w:r>
+            <w:proofErr w:type="spellEnd"/>
           </w:p>
         </w:tc>
       </w:tr>
       <w:tr>
         <w:trPr>
-          <w:trHeight w:val="310"/>
+          <w:trHeight w:val="300"/>
         </w:trPr>
         <w:tc>
           <w:tcPr>
-            <w:tcW w:w="1211" w:type="dxa"/>
-            <w:vAlign w:val="center"/>
-          </w:tcPr>
-          <w:p>
-            <w:pPr>
-              <w:pStyle w:val="BodyTextIndent"/>
-              <w:ind w:firstLine="0"/>
-              <w:jc w:val="center"/>
-            </w:pPr>
-            <w:r>
-              <w:t>Tables</w:t>
-            </w:r>
-          </w:p>
-        </w:tc>
-        <w:tc>
-          <w:tcPr>
-            <w:tcW w:w="962" w:type="dxa"/>
-            <w:vAlign w:val="center"/>
-          </w:tcPr>
-          <w:p>
-            <w:pPr>
-              <w:pStyle w:val="BodyTextIndent"/>
-              <w:ind w:firstLine="0"/>
-              <w:jc w:val="center"/>
-            </w:pPr>
-            <w:r>
-              <w:t>End</w:t>
-            </w:r>
-          </w:p>
-        </w:tc>
-        <w:tc>
-          <w:tcPr>
-            <w:tcW w:w="1406" w:type="dxa"/>
-            <w:vAlign w:val="center"/>
-          </w:tcPr>
-          <w:p>
-            <w:pPr>
-              <w:pStyle w:val="BodyTextIndent"/>
-              <w:ind w:firstLine="0"/>
-              <w:jc w:val="center"/>
-            </w:pPr>
-            <w:r>
-              <w:t>Last</w:t>
+            <w:tcW w:w="3851" w:type="dxa"/>
+            <w:shd w:val="clear" w:color="auto" w:fill="auto"/>
+            <w:noWrap/>
+            <w:vAlign w:val="bottom"/>
+            <w:hideMark/>
+          </w:tcPr>
+          <w:p>
+            <w:pPr>
+              <w:pStyle w:val="ACMText"/>
+            </w:pPr>
+            <w:r>
+              <w:t xml:space="preserve">Less than 1 </w:t>
+            </w:r>
+            <w:proofErr w:type="spellStart"/>
+            <w:r>
+              <w:t>milisecond</w:t>
+            </w:r>
+            <w:proofErr w:type="spellEnd"/>
+            <w:r>
+              <w:t xml:space="preserve"> 10 nanoseconds</w:t>
+            </w:r>
+          </w:p>
+        </w:tc>
+        <w:tc>
+          <w:tcPr>
+            <w:tcW w:w="1647" w:type="dxa"/>
+            <w:shd w:val="clear" w:color="auto" w:fill="auto"/>
+            <w:noWrap/>
+            <w:vAlign w:val="bottom"/>
+            <w:hideMark/>
+          </w:tcPr>
+          <w:p>
+            <w:pPr>
+              <w:pStyle w:val="ACMText"/>
+            </w:pPr>
+            <w:r>
+              <w:t>0.002</w:t>
+            </w:r>
+          </w:p>
+        </w:tc>
+        <w:tc>
+          <w:tcPr>
+            <w:tcW w:w="1156" w:type="dxa"/>
+            <w:shd w:val="clear" w:color="auto" w:fill="auto"/>
+            <w:noWrap/>
+            <w:vAlign w:val="bottom"/>
+            <w:hideMark/>
+          </w:tcPr>
+          <w:p>
+            <w:pPr>
+              <w:pStyle w:val="ACMText"/>
+            </w:pPr>
+            <w:r>
+              <w:t>0.002</w:t>
             </w:r>
           </w:p>
         </w:tc>
         <w:tc>
           <w:tcPr>
             <w:tcW w:w="1216" w:type="dxa"/>
-            <w:vAlign w:val="center"/>
-          </w:tcPr>
-          <w:p>
-            <w:pPr>
-              <w:pStyle w:val="BodyTextIndent"/>
-              <w:ind w:firstLine="0"/>
-              <w:jc w:val="center"/>
-            </w:pPr>
-            <w:r>
-              <w:t>First</w:t>
+            <w:shd w:val="clear" w:color="auto" w:fill="auto"/>
+            <w:noWrap/>
+            <w:vAlign w:val="bottom"/>
+            <w:hideMark/>
+          </w:tcPr>
+          <w:p>
+            <w:pPr>
+              <w:pStyle w:val="ACMText"/>
+            </w:pPr>
+            <w:r>
+              <w:t>0</w:t>
+            </w:r>
+          </w:p>
+        </w:tc>
+        <w:tc>
+          <w:tcPr>
+            <w:tcW w:w="960" w:type="dxa"/>
+            <w:shd w:val="clear" w:color="auto" w:fill="auto"/>
+            <w:noWrap/>
+            <w:vAlign w:val="bottom"/>
+            <w:hideMark/>
+          </w:tcPr>
+          <w:p>
+            <w:pPr>
+              <w:pStyle w:val="ACMText"/>
+            </w:pPr>
+            <w:r>
+              <w:t>0.047</w:t>
             </w:r>
           </w:p>
         </w:tc>
       </w:tr>
       <w:tr>
         <w:trPr>
-          <w:trHeight w:val="341"/>
+          <w:trHeight w:val="300"/>
         </w:trPr>
         <w:tc>
           <w:tcPr>
-            <w:tcW w:w="1211" w:type="dxa"/>
-            <w:vAlign w:val="center"/>
-          </w:tcPr>
-          <w:p>
-            <w:pPr>
-              <w:pStyle w:val="BodyTextIndent"/>
-              <w:ind w:firstLine="0"/>
-              <w:jc w:val="center"/>
-            </w:pPr>
-            <w:r>
-              <w:t>Figures</w:t>
-            </w:r>
-          </w:p>
-        </w:tc>
-        <w:tc>
-          <w:tcPr>
-            <w:tcW w:w="962" w:type="dxa"/>
-            <w:vAlign w:val="center"/>
-          </w:tcPr>
-          <w:p>
-            <w:pPr>
-              <w:pStyle w:val="BodyTextIndent"/>
-              <w:ind w:firstLine="0"/>
-              <w:jc w:val="center"/>
-            </w:pPr>
-            <w:r>
-              <w:t>Good</w:t>
-            </w:r>
-          </w:p>
-        </w:tc>
-        <w:tc>
-          <w:tcPr>
-            <w:tcW w:w="1406" w:type="dxa"/>
-            <w:vAlign w:val="center"/>
-          </w:tcPr>
-          <w:p>
-            <w:pPr>
-              <w:pStyle w:val="BodyTextIndent"/>
-              <w:ind w:firstLine="0"/>
-              <w:jc w:val="center"/>
-            </w:pPr>
-            <w:r>
-              <w:t>Similar</w:t>
+            <w:tcW w:w="3851" w:type="dxa"/>
+            <w:shd w:val="clear" w:color="auto" w:fill="auto"/>
+            <w:noWrap/>
+            <w:vAlign w:val="bottom"/>
+            <w:hideMark/>
+          </w:tcPr>
+          <w:p>
+            <w:pPr>
+              <w:pStyle w:val="ACMText"/>
+            </w:pPr>
+            <w:r>
+              <w:t xml:space="preserve">Exactly 1 </w:t>
+            </w:r>
+            <w:proofErr w:type="spellStart"/>
+            <w:r>
+              <w:t>milisecond</w:t>
+            </w:r>
+            <w:proofErr w:type="spellEnd"/>
+            <w:r>
+              <w:t xml:space="preserve"> 10 nanoseconds</w:t>
+            </w:r>
+          </w:p>
+        </w:tc>
+        <w:tc>
+          <w:tcPr>
+            <w:tcW w:w="1647" w:type="dxa"/>
+            <w:shd w:val="clear" w:color="auto" w:fill="auto"/>
+            <w:noWrap/>
+            <w:vAlign w:val="bottom"/>
+            <w:hideMark/>
+          </w:tcPr>
+          <w:p>
+            <w:pPr>
+              <w:pStyle w:val="ACMText"/>
+            </w:pPr>
+            <w:r>
+              <w:t>0</w:t>
+            </w:r>
+          </w:p>
+        </w:tc>
+        <w:tc>
+          <w:tcPr>
+            <w:tcW w:w="1156" w:type="dxa"/>
+            <w:shd w:val="clear" w:color="auto" w:fill="auto"/>
+            <w:noWrap/>
+            <w:vAlign w:val="bottom"/>
+            <w:hideMark/>
+          </w:tcPr>
+          <w:p>
+            <w:pPr>
+              <w:pStyle w:val="ACMText"/>
+            </w:pPr>
+            <w:r>
+              <w:t>0</w:t>
             </w:r>
           </w:p>
         </w:tc>
         <w:tc>
           <w:tcPr>
             <w:tcW w:w="1216" w:type="dxa"/>
-            <w:vAlign w:val="center"/>
-          </w:tcPr>
-          <w:p>
-            <w:pPr>
-              <w:pStyle w:val="BodyTextIndent"/>
-              <w:ind w:firstLine="0"/>
-              <w:jc w:val="center"/>
-            </w:pPr>
-            <w:r>
-              <w:t>Very well</w:t>
+            <w:shd w:val="clear" w:color="auto" w:fill="auto"/>
+            <w:noWrap/>
+            <w:vAlign w:val="bottom"/>
+            <w:hideMark/>
+          </w:tcPr>
+          <w:p>
+            <w:pPr>
+              <w:pStyle w:val="ACMText"/>
+            </w:pPr>
+            <w:r>
+              <w:t>0</w:t>
+            </w:r>
+          </w:p>
+        </w:tc>
+        <w:tc>
+          <w:tcPr>
+            <w:tcW w:w="960" w:type="dxa"/>
+            <w:shd w:val="clear" w:color="auto" w:fill="auto"/>
+            <w:noWrap/>
+            <w:vAlign w:val="bottom"/>
+            <w:hideMark/>
+          </w:tcPr>
+          <w:p>
+            <w:pPr>
+              <w:pStyle w:val="ACMText"/>
+            </w:pPr>
+            <w:r>
+              <w:t>0</w:t>
+            </w:r>
+          </w:p>
+        </w:tc>
+      </w:tr>
+      <w:tr>
+        <w:trPr>
+          <w:trHeight w:val="300"/>
+        </w:trPr>
+        <w:tc>
+          <w:tcPr>
+            <w:tcW w:w="3851" w:type="dxa"/>
+            <w:shd w:val="clear" w:color="auto" w:fill="auto"/>
+            <w:noWrap/>
+            <w:vAlign w:val="bottom"/>
+            <w:hideMark/>
+          </w:tcPr>
+          <w:p>
+            <w:pPr>
+              <w:pStyle w:val="ACMText"/>
+            </w:pPr>
+            <w:r>
+              <w:t xml:space="preserve">Greater than 1 </w:t>
+            </w:r>
+            <w:proofErr w:type="spellStart"/>
+            <w:r>
+              <w:t>milisecond</w:t>
+            </w:r>
+            <w:proofErr w:type="spellEnd"/>
+            <w:r>
+              <w:t xml:space="preserve"> 10 nanoseconds</w:t>
+            </w:r>
+          </w:p>
+        </w:tc>
+        <w:tc>
+          <w:tcPr>
+            <w:tcW w:w="1647" w:type="dxa"/>
+            <w:shd w:val="clear" w:color="auto" w:fill="auto"/>
+            <w:noWrap/>
+            <w:vAlign w:val="bottom"/>
+            <w:hideMark/>
+          </w:tcPr>
+          <w:p>
+            <w:pPr>
+              <w:pStyle w:val="ACMText"/>
+            </w:pPr>
+            <w:r>
+              <w:t>99.998</w:t>
+            </w:r>
+          </w:p>
+        </w:tc>
+        <w:tc>
+          <w:tcPr>
+            <w:tcW w:w="1156" w:type="dxa"/>
+            <w:shd w:val="clear" w:color="auto" w:fill="auto"/>
+            <w:noWrap/>
+            <w:vAlign w:val="bottom"/>
+            <w:hideMark/>
+          </w:tcPr>
+          <w:p>
+            <w:pPr>
+              <w:pStyle w:val="ACMText"/>
+            </w:pPr>
+            <w:r>
+              <w:t>99.998</w:t>
+            </w:r>
+          </w:p>
+        </w:tc>
+        <w:tc>
+          <w:tcPr>
+            <w:tcW w:w="1216" w:type="dxa"/>
+            <w:shd w:val="clear" w:color="auto" w:fill="auto"/>
+            <w:noWrap/>
+            <w:vAlign w:val="bottom"/>
+            <w:hideMark/>
+          </w:tcPr>
+          <w:p>
+            <w:pPr>
+              <w:pStyle w:val="ACMText"/>
+            </w:pPr>
+            <w:r>
+              <w:t>100</w:t>
+            </w:r>
+          </w:p>
+        </w:tc>
+        <w:tc>
+          <w:tcPr>
+            <w:tcW w:w="960" w:type="dxa"/>
+            <w:shd w:val="clear" w:color="auto" w:fill="auto"/>
+            <w:noWrap/>
+            <w:vAlign w:val="bottom"/>
+            <w:hideMark/>
+          </w:tcPr>
+          <w:p>
+            <w:pPr>
+              <w:pStyle w:val="ACMText"/>
+            </w:pPr>
+            <w:r>
+              <w:t>99.953</w:t>
             </w:r>
           </w:p>
         </w:tc>
@@ -4130,74 +3897,184 @@
     </w:tbl>
     <w:p>
       <w:pPr>
-        <w:pStyle w:val="BodyTextIndent"/>
-        <w:ind w:firstLine="0"/>
-      </w:pPr>
+        <w:pStyle w:val="ACMSectionTitle"/>
+        <w:numPr>
+          <w:ilvl w:val="0"/>
+          <w:numId w:val="0"/>
+        </w:numPr>
+        <w:sectPr>
+          <w:type w:val="continuous"/>
+          <w:pgSz w:w="12240" w:h="15840" w:code="1"/>
+          <w:pgMar w:top="1080" w:right="1080" w:bottom="1440" w:left="1080" w:header="720" w:footer="720" w:gutter="0"/>
+          <w:cols w:space="475"/>
+        </w:sectPr>
+      </w:pPr>
+    </w:p>
+    <w:p>
+      <w:pPr>
+        <w:pStyle w:val="ACMSectionTitle"/>
+        <w:numPr>
+          <w:ilvl w:val="0"/>
+          <w:numId w:val="0"/>
+        </w:numPr>
+      </w:pPr>
+    </w:p>
+    <w:p>
+      <w:pPr>
+        <w:pStyle w:val="ACMSectionTitle"/>
+      </w:pPr>
+      <w:r>
+        <w:t>Analysis</w:t>
+      </w:r>
+    </w:p>
+    <w:p>
+      <w:pPr>
+        <w:pStyle w:val="ACMText"/>
+        <w:rPr>
+          <w:sz w:val="24"/>
+        </w:rPr>
+      </w:pPr>
+      <w:r>
+        <w:t xml:space="preserve">We make plots comparing load and no load performance for both </w:t>
+      </w:r>
+      <w:proofErr w:type="spellStart"/>
+      <w:r>
+        <w:t>realtime</w:t>
+      </w:r>
+      <w:proofErr w:type="spellEnd"/>
+      <w:r>
+        <w:t xml:space="preserve"> and </w:t>
+      </w:r>
+      <w:proofErr w:type="spellStart"/>
+      <w:r>
+        <w:t>userspace</w:t>
+      </w:r>
+      <w:proofErr w:type="spellEnd"/>
+      <w:r>
+        <w:t xml:space="preserve"> code, as well as a CDF plot to see the probabilities of the execution time missing the expected one millisecond frequencies.</w:t>
+      </w:r>
+    </w:p>
+    <w:p>
+      <w:pPr>
+        <w:pStyle w:val="ACMText"/>
+      </w:pPr>
+      <w:r>
+        <w:t>We consider the comparison of the relative performance of the real-time kernel and user space.  From figures 11-13 and tables 1-3 we can consider the probability that the real-time kernel and user space codes are running with the expected 1-millisecond difference between execution timestamps.  The execution of the real-time kernel code executes in one millisecond or less ~72% of the time, within 5 nanoseconds of the expected one millisecond ~95% of the time, and within 10 nanoseconds 100% of the time.</w:t>
+      </w:r>
+    </w:p>
+    <w:p>
+      <w:pPr>
+        <w:pStyle w:val="ACMText"/>
+      </w:pPr>
+      <w:r>
+        <w:t>When running the code in the real time kernel space, with each execution a timestamp is printed to terminal.  This print to terminal may be a bottleneck causing the execution time to extend past the expected 1 millisecond time.</w:t>
+      </w:r>
+    </w:p>
+    <w:p>
+      <w:pPr>
+        <w:pStyle w:val="ACMText"/>
+      </w:pPr>
+      <w:r>
+        <w:t>Nonetheless, the real-time performance of the kernel depends on the deadlines.  We see there is a clear improvement between load and no load, user space and real-time kernel space performance.  Given a deadline of 1 millisecond, 10 nanoseconds, the no load, real-time ker</w:t>
+      </w:r>
+      <w:r>
+        <w:t xml:space="preserve">nel code </w:t>
+      </w:r>
+      <w:r>
+        <w:t>would indeed be running in real-time.</w:t>
+      </w:r>
+    </w:p>
+    <w:p>
+      <w:pPr>
+        <w:pStyle w:val="ACMText"/>
+      </w:pPr>
+      <w:r>
+        <w:t xml:space="preserve">With slight modifications to the code, or a faster processer, </w:t>
+      </w:r>
+      <w:proofErr w:type="spellStart"/>
+      <w:r>
+        <w:t>LinuxCNC</w:t>
+      </w:r>
+      <w:proofErr w:type="spellEnd"/>
+      <w:r>
+        <w:t xml:space="preserve"> indeed appears to have a kernel that makes real-time performance possible.  Further work with a computer that has a parallel or serial port would permit exploration of the real-time performance of the HAL, as well as the standard </w:t>
+      </w:r>
+      <w:proofErr w:type="spellStart"/>
+      <w:r>
+        <w:t>LinuxCNC</w:t>
+      </w:r>
+      <w:proofErr w:type="spellEnd"/>
+      <w:r>
+        <w:t xml:space="preserve"> UI to further verify the performance of the system</w:t>
+      </w:r>
     </w:p>
     <w:p>
       <w:pPr>
         <w:pStyle w:val="ACMSubsection"/>
       </w:pPr>
       <w:r>
+        <w:t>References and Citations</w:t>
+      </w:r>
+    </w:p>
+    <w:p>
+      <w:pPr>
+        <w:spacing w:after="120"/>
+      </w:pPr>
+      <w:r>
+        <w:t>Footnotes should be Times New Roman 9-point, and justified to the full width of the column.</w:t>
+      </w:r>
+    </w:p>
+    <w:p>
+      <w:pPr>
+        <w:spacing w:after="120"/>
+      </w:pPr>
+      <w:r>
+        <w:t xml:space="preserve">Use the </w:t>
+      </w:r>
+      <w:r>
+        <w:t xml:space="preserve">“ACM Reference format” </w:t>
+      </w:r>
+      <w:r>
+        <w:t>for references – that is, a numbered list at the end of the article, ordered alphabetically</w:t>
+      </w:r>
+      <w:r>
+        <w:t xml:space="preserve"> and formatted accordingly</w:t>
+      </w:r>
+      <w:r>
+        <w:t xml:space="preserve">. </w:t>
+      </w:r>
+      <w:r>
+        <w:t>See</w:t>
+      </w:r>
+      <w:r>
+        <w:t xml:space="preserve"> examples </w:t>
+      </w:r>
+      <w:r>
+        <w:t xml:space="preserve">of some typical reference types, in the new “ACM Reference format”, </w:t>
+      </w:r>
+      <w:r>
+        <w:t xml:space="preserve">at the end of this document. Within this template, use the style named </w:t>
+      </w:r>
+      <w:r>
+        <w:rPr>
+          <w:i/>
+        </w:rPr>
+        <w:t>references</w:t>
+      </w:r>
+      <w:r>
+        <w:t xml:space="preserve"> for the text</w:t>
+      </w:r>
+      <w:r>
+        <w:t>.</w:t>
+      </w:r>
+      <w:r>
+        <w:t xml:space="preserve"> Acceptable abbreviations, for journal names, can be found </w:t>
+      </w:r>
+      <w:r>
         <w:lastRenderedPageBreak/>
-        <w:t>References and Citations</w:t>
-      </w:r>
-    </w:p>
-    <w:p>
-      <w:pPr>
-        <w:spacing w:after="120"/>
-      </w:pPr>
-      <w:r>
-        <w:t>Footnotes should be Times New Roman 9-point, and justified to the full width of the column.</w:t>
-      </w:r>
-    </w:p>
-    <w:p>
-      <w:pPr>
-        <w:spacing w:after="120"/>
-      </w:pPr>
-      <w:r>
-        <w:t xml:space="preserve">Use the </w:t>
-      </w:r>
-      <w:r>
-        <w:t xml:space="preserve">“ACM Reference format” </w:t>
-      </w:r>
-      <w:r>
-        <w:t>for references – that is, a numbered list at the end of the article, ordered alphabetically</w:t>
-      </w:r>
-      <w:r>
-        <w:t xml:space="preserve"> and formatted accordingly</w:t>
-      </w:r>
-      <w:r>
-        <w:t xml:space="preserve">. </w:t>
-      </w:r>
-      <w:r>
-        <w:t>See</w:t>
-      </w:r>
-      <w:r>
-        <w:t xml:space="preserve"> examples </w:t>
-      </w:r>
-      <w:r>
-        <w:t xml:space="preserve">of some typical reference types, in the new “ACM Reference format”, </w:t>
-      </w:r>
-      <w:r>
-        <w:t xml:space="preserve">at the end of this document. Within this template, use the style named </w:t>
-      </w:r>
-      <w:r>
-        <w:rPr>
-          <w:i/>
-        </w:rPr>
-        <w:t>references</w:t>
-      </w:r>
-      <w:r>
-        <w:t xml:space="preserve"> for the text</w:t>
-      </w:r>
-      <w:r>
-        <w:t>.</w:t>
-      </w:r>
-      <w:r>
-        <w:t xml:space="preserve"> Acceptable abbreviations, for journal names, can be found here: </w:t>
-      </w:r>
-      <w:hyperlink r:id="rId30" w:history="1">
+        <w:t xml:space="preserve">here: </w:t>
+      </w:r>
+      <w:hyperlink r:id="rId26" w:history="1">
         <w:r>
           <w:rPr>
             <w:rStyle w:val="Hyperlink"/>
@@ -4219,10 +4096,10 @@
     </w:p>
     <w:p>
       <w:pPr>
-        <w:pStyle w:val="ACMSubsection"/>
-      </w:pPr>
-      <w:r>
-        <w:t>Page Numbering, Headers and Footers</w:t>
+        <w:pStyle w:val="ACMSectionTitle"/>
+      </w:pPr>
+      <w:r>
+        <w:t>ACKNOWLEDGMENTS</w:t>
       </w:r>
     </w:p>
     <w:p>
@@ -4232,263 +4109,80 @@
         <w:ind w:firstLine="0"/>
       </w:pPr>
       <w:r>
-        <w:t>Do not include headers, footers or page numbers in your submission. These will be added when the publications are assembled.</w:t>
-      </w:r>
-    </w:p>
-    <w:p>
-      <w:pPr>
-        <w:pStyle w:val="ACMSectionTitle"/>
-      </w:pPr>
-      <w:r>
-        <w:t>FIGURES/CAPTIONS</w:t>
-      </w:r>
-    </w:p>
-    <w:p>
-      <w:pPr>
-        <w:pStyle w:val="ACMSectionTitle"/>
-        <w:numPr>
-          <w:ilvl w:val="0"/>
-          <w:numId w:val="0"/>
-        </w:numPr>
-      </w:pPr>
-    </w:p>
-    <w:p>
-      <w:pPr>
-        <w:spacing w:after="120"/>
-      </w:pPr>
-      <w:r>
-        <w:t>Place Tables/Figures/Images in text as close to the reference as possible (see Figure 1).  It may extend across both columns to a maximum width of 17.78 cm (7”).</w:t>
-      </w:r>
-    </w:p>
-    <w:p>
-      <w:pPr>
-        <w:spacing w:after="120"/>
-      </w:pPr>
-      <w:r>
-        <w:t>Captions should be Times New Roman 9-point bold.  They should be numbered (e.g., “Table 1” or “Figure 2”), please note that the word for Table and Figure are spelled out. Figure’s captions should be centered beneath the image or picture, and Table captions should be centered above the table body.</w:t>
-      </w:r>
-    </w:p>
-    <w:p>
-      <w:pPr>
-        <w:pStyle w:val="ACMSectionTitle"/>
-      </w:pPr>
-      <w:r>
-        <w:t>SECTIONS</w:t>
-      </w:r>
-    </w:p>
-    <w:p>
-      <w:pPr>
-        <w:pStyle w:val="BodyTextIndent"/>
-        <w:spacing w:after="120"/>
-        <w:ind w:firstLine="0"/>
-        <w:rPr>
-          <w:rFonts w:cs="Miriam"/>
-          <w:b/>
-          <w:bCs/>
-          <w:szCs w:val="18"/>
-          <w:lang w:eastAsia="en-AU"/>
-        </w:rPr>
-      </w:pPr>
-    </w:p>
-    <w:p>
-      <w:pPr>
-        <w:pStyle w:val="BodyTextIndent"/>
-        <w:spacing w:after="120"/>
-        <w:ind w:firstLine="0"/>
-        <w:rPr>
-          <w:rFonts w:cs="Miriam"/>
-          <w:b/>
-          <w:bCs/>
-          <w:szCs w:val="18"/>
-          <w:lang w:eastAsia="en-AU"/>
-        </w:rPr>
-      </w:pPr>
-    </w:p>
-    <w:p>
-      <w:pPr>
-        <w:pStyle w:val="BodyTextIndent"/>
-        <w:spacing w:after="120"/>
-        <w:ind w:firstLine="0"/>
-        <w:rPr>
-          <w:rFonts w:cs="Miriam"/>
-          <w:b/>
-          <w:bCs/>
-          <w:szCs w:val="18"/>
-          <w:lang w:eastAsia="en-AU"/>
-        </w:rPr>
-      </w:pPr>
-    </w:p>
-    <w:p>
-      <w:pPr>
-        <w:pStyle w:val="BodyTextIndent"/>
-        <w:spacing w:after="120"/>
-        <w:ind w:firstLine="0"/>
-      </w:pPr>
-      <w:r>
-        <w:t>The heading of a section should be in Times New Roman 12-point bold in all-capitals flush left with an additional 6-points of white space above the section head.  Sections and subsequent sub- sections should be numbered and flush left. For a section head and a subsection head together (such as Section 3 and subsection 3.1), use no additional space above the subsection head.</w:t>
-      </w:r>
-    </w:p>
-    <w:p>
-      <w:pPr>
-        <w:pStyle w:val="ACMSubsection"/>
-      </w:pPr>
-      <w:r>
-        <w:t>Subsections</w:t>
-      </w:r>
-    </w:p>
-    <w:p>
-      <w:pPr>
-        <w:spacing w:after="120"/>
-      </w:pPr>
-      <w:r>
-        <w:t xml:space="preserve">The heading of subsections should be in Times New Roman 12-point bold with only the initial letters capitalized. (Note: For subsections and </w:t>
+        <w:t>Our thanks to</w:t>
+      </w:r>
+      <w:r>
+        <w:t xml:space="preserve"> the professor,</w:t>
+      </w:r>
+      <w:r>
+        <w:t xml:space="preserve"> </w:t>
+      </w:r>
+      <w:r>
+        <w:t>Dr.</w:t>
+      </w:r>
+      <w:r>
+        <w:t xml:space="preserve"> </w:t>
       </w:r>
       <w:proofErr w:type="spellStart"/>
       <w:r>
-        <w:t>subsubsections</w:t>
+        <w:rPr>
+          <w:rFonts w:ascii="Oriya MN" w:hAnsi="Oriya MN"/>
+          <w:sz w:val="20"/>
+        </w:rPr>
+        <w:t>Chenyang</w:t>
       </w:r>
       <w:proofErr w:type="spellEnd"/>
       <w:r>
-        <w:t xml:space="preserve">, a word like </w:t>
-      </w:r>
-      <w:proofErr w:type="gramStart"/>
-      <w:r>
-        <w:rPr>
-          <w:i/>
-        </w:rPr>
-        <w:t>the</w:t>
-      </w:r>
-      <w:r>
-        <w:t xml:space="preserve"> or</w:t>
-      </w:r>
-      <w:proofErr w:type="gramEnd"/>
-      <w:r>
-        <w:t xml:space="preserve"> </w:t>
-      </w:r>
-      <w:r>
-        <w:rPr>
-          <w:i/>
-        </w:rPr>
-        <w:t>a</w:t>
-      </w:r>
-      <w:r>
-        <w:t xml:space="preserve"> is not capitalized unless it is the first word of the header.)</w:t>
-      </w:r>
-    </w:p>
-    <w:p>
-      <w:pPr>
-        <w:pStyle w:val="ACMSubsubsections"/>
-      </w:pPr>
-      <w:proofErr w:type="spellStart"/>
-      <w:r>
-        <w:lastRenderedPageBreak/>
-        <w:t>Subsubsections</w:t>
-      </w:r>
-      <w:proofErr w:type="spellEnd"/>
-    </w:p>
-    <w:p>
-      <w:pPr>
-        <w:pStyle w:val="BodyTextIndent"/>
-        <w:spacing w:after="120"/>
-        <w:ind w:firstLine="0"/>
-      </w:pPr>
-      <w:r>
-        <w:t xml:space="preserve">The heading for </w:t>
-      </w:r>
-      <w:proofErr w:type="spellStart"/>
-      <w:r>
-        <w:t>subsubsections</w:t>
-      </w:r>
-      <w:proofErr w:type="spellEnd"/>
-      <w:r>
-        <w:t xml:space="preserve"> should be in Times New Roman 11-point italic with initial letters capitalized and 6-points of white space above the </w:t>
-      </w:r>
-      <w:proofErr w:type="spellStart"/>
-      <w:r>
-        <w:t>subsubsection</w:t>
-      </w:r>
-      <w:proofErr w:type="spellEnd"/>
-      <w:r>
-        <w:t xml:space="preserve"> head.</w:t>
-      </w:r>
-    </w:p>
-    <w:p>
-      <w:pPr>
-        <w:pStyle w:val="Heading4"/>
-        <w:spacing w:before="120"/>
-      </w:pPr>
-      <w:proofErr w:type="spellStart"/>
-      <w:r>
-        <w:t>Subsubsections</w:t>
-      </w:r>
-      <w:proofErr w:type="spellEnd"/>
-    </w:p>
-    <w:p>
-      <w:pPr>
-        <w:pStyle w:val="BodyTextIndent"/>
-        <w:spacing w:after="120"/>
-        <w:ind w:firstLine="0"/>
-      </w:pPr>
-      <w:r>
-        <w:t xml:space="preserve">The heading for </w:t>
-      </w:r>
-      <w:proofErr w:type="spellStart"/>
-      <w:r>
-        <w:t>subsubsections</w:t>
-      </w:r>
-      <w:proofErr w:type="spellEnd"/>
-      <w:r>
-        <w:t xml:space="preserve"> should be in Times New Roman 11-point italic with initial letters capitalized.</w:t>
-      </w:r>
-    </w:p>
-    <w:p>
-      <w:pPr>
-        <w:pStyle w:val="Heading4"/>
-        <w:spacing w:before="120"/>
-      </w:pPr>
-      <w:proofErr w:type="spellStart"/>
-      <w:r>
-        <w:t>Subsubsections</w:t>
-      </w:r>
-      <w:proofErr w:type="spellEnd"/>
-    </w:p>
-    <w:p>
-      <w:pPr>
-        <w:pStyle w:val="BodyTextIndent"/>
-        <w:spacing w:after="120"/>
-        <w:ind w:firstLine="0"/>
-      </w:pPr>
-      <w:r>
-        <w:t xml:space="preserve">The heading for </w:t>
-      </w:r>
-      <w:proofErr w:type="spellStart"/>
-      <w:r>
-        <w:t>subsubsections</w:t>
-      </w:r>
-      <w:proofErr w:type="spellEnd"/>
-      <w:r>
-        <w:t xml:space="preserve"> should be in Times New Roman 11-point italic with initial letters capitalized.</w:t>
-      </w:r>
-    </w:p>
-    <w:p>
-      <w:pPr>
-        <w:pStyle w:val="ACMSectionTitle"/>
-      </w:pPr>
-      <w:r>
-        <w:t>ACKNOWLEDGMENTS</w:t>
-      </w:r>
-    </w:p>
-    <w:p>
-      <w:pPr>
-        <w:pStyle w:val="BodyTextIndent"/>
-        <w:spacing w:after="120"/>
-        <w:ind w:firstLine="0"/>
-      </w:pPr>
-      <w:r>
-        <w:t xml:space="preserve">Our thanks to </w:t>
-      </w:r>
-      <w:r>
-        <w:t xml:space="preserve">Dr. </w:t>
+        <w:rPr>
+          <w:rFonts w:ascii="Oriya MN" w:hAnsi="Oriya MN"/>
+          <w:sz w:val="20"/>
+        </w:rPr>
+        <w:t xml:space="preserve"> Lu</w:t>
+      </w:r>
+      <w:r>
+        <w:rPr>
+          <w:rFonts w:ascii="Oriya MN" w:hAnsi="Oriya MN"/>
+          <w:sz w:val="20"/>
+        </w:rPr>
+        <w:t xml:space="preserve">, and TAs </w:t>
+      </w:r>
+      <w:r>
+        <w:rPr>
+          <w:rFonts w:ascii="Oriya MN" w:hAnsi="Oriya MN"/>
+          <w:sz w:val="20"/>
+        </w:rPr>
+        <w:t>Chong Li</w:t>
+      </w:r>
+      <w:r>
+        <w:rPr>
+          <w:rFonts w:ascii="Oriya MN" w:hAnsi="Oriya MN"/>
+          <w:color w:val="000000"/>
+          <w:sz w:val="20"/>
+        </w:rPr>
+        <w:t>,</w:t>
+      </w:r>
+      <w:r>
+        <w:rPr>
+          <w:rStyle w:val="apple-converted-space"/>
+          <w:rFonts w:ascii="Oriya MN" w:hAnsi="Oriya MN"/>
+          <w:color w:val="000000"/>
+          <w:sz w:val="20"/>
+        </w:rPr>
+        <w:t> </w:t>
+      </w:r>
+      <w:r>
+        <w:rPr>
+          <w:rFonts w:ascii="Oriya MN" w:hAnsi="Oriya MN"/>
+          <w:sz w:val="20"/>
+        </w:rPr>
+        <w:t>Jing Li</w:t>
+      </w:r>
+      <w:r>
+        <w:rPr>
+          <w:rFonts w:ascii="Oriya MN" w:hAnsi="Oriya MN"/>
+          <w:sz w:val="20"/>
+        </w:rPr>
+        <w:t xml:space="preserve"> for their guidance finding and completing a project.</w:t>
       </w:r>
     </w:p>
     <w:p>
@@ -4524,7 +4218,7 @@
       <w:r>
         <w:t xml:space="preserve"> 15, 5 (Nov. 1993), 795-825. DOI= </w:t>
       </w:r>
-      <w:hyperlink r:id="rId31" w:history="1">
+      <w:hyperlink r:id="rId27" w:history="1">
         <w:r>
           <w:rPr>
             <w:rStyle w:val="Hyperlink"/>
@@ -4594,7 +4288,7 @@
       <w:r>
         <w:t xml:space="preserve"> (The Hague, The Netherlands, April 01 - 06, 2000). CHI '00. ACM, New York, NY, 526-531. DOI= </w:t>
       </w:r>
-      <w:hyperlink r:id="rId32" w:history="1">
+      <w:hyperlink r:id="rId28" w:history="1">
         <w:r>
           <w:rPr>
             <w:rStyle w:val="Hyperlink"/>
@@ -4703,6 +4397,7 @@
           <w:i/>
           <w:iCs/>
         </w:rPr>
+        <w:lastRenderedPageBreak/>
         <w:t>Proceedings of the 16t</w:t>
       </w:r>
       <w:r>
@@ -4722,7 +4417,7 @@
       <w:r>
         <w:t xml:space="preserve"> (Vancouver, Canada, November 02 - 05, 2003). UIST '03. ACM, New York, NY, 1-10. DOI= </w:t>
       </w:r>
-      <w:hyperlink r:id="rId33" w:history="1">
+      <w:hyperlink r:id="rId29" w:history="1">
         <w:r>
           <w:rPr>
             <w:rStyle w:val="Hyperlink"/>
@@ -4771,7 +4466,7 @@
       <w:r>
         <w:t xml:space="preserve"> 79, 5 (May. 2006), 577-590. DOI= </w:t>
       </w:r>
-      <w:hyperlink r:id="rId34" w:history="1">
+      <w:hyperlink r:id="rId30" w:history="1">
         <w:r>
           <w:rPr>
             <w:rStyle w:val="Hyperlink"/>
@@ -4815,7 +4510,7 @@
       <w:r>
         <w:t xml:space="preserve"> Press Frontier Series. ACM, New York, NY, 19-33. DOI= </w:t>
       </w:r>
-      <w:hyperlink r:id="rId35" w:history="1">
+      <w:hyperlink r:id="rId31" w:history="1">
         <w:r>
           <w:rPr>
             <w:rStyle w:val="Hyperlink"/>
@@ -4982,17 +4677,7 @@
             <w:color w:val="auto"/>
             <w:u w:val="none"/>
           </w:rPr>
-          <w:t>https://github.</w:t>
-        </w:r>
-        <w:bookmarkStart w:id="0" w:name="_GoBack"/>
-        <w:bookmarkEnd w:id="0"/>
-        <w:r>
-          <w:rPr>
-            <w:rStyle w:val="Hyperlink"/>
-            <w:color w:val="auto"/>
-            <w:u w:val="none"/>
-          </w:rPr>
-          <w:t>com/efinkg/washu520_rts</w:t>
+          <w:t>https://github.com/efinkg/washu520_rts</w:t>
         </w:r>
       </w:hyperlink>
     </w:p>
@@ -5041,23 +4726,6 @@
           <w:t>https://github.com/dewy721/EMC-2-Arduino</w:t>
         </w:r>
       </w:hyperlink>
-    </w:p>
-  </w:footnote>
-  <w:footnote w:id="4">
-    <w:p>
-      <w:pPr>
-        <w:pStyle w:val="FootnoteText"/>
-      </w:pPr>
-      <w:r>
-        <w:rPr>
-          <w:rStyle w:val="FootnoteReference"/>
-        </w:rPr>
-        <w:footnoteRef/>
-      </w:r>
-      <w:r>
-        <w:tab/>
-        <w:t>If necessary, you may place some address information in a footnote, or in a named section at the end of your paper.</w:t>
-      </w:r>
     </w:p>
   </w:footnote>
 </w:footnotes>
@@ -5373,6 +5041,92 @@
     </w:lvl>
   </w:abstractNum>
   <w:abstractNum w:abstractNumId="3">
+    <w:nsid w:val="56A65370"/>
+    <w:multiLevelType w:val="hybridMultilevel"/>
+    <w:tmpl w:val="6EBA5704"/>
+    <w:lvl w:ilvl="0" w:tplc="0409000F">
+      <w:start w:val="1"/>
+      <w:numFmt w:val="decimal"/>
+      <w:lvlText w:val="%1."/>
+      <w:lvlJc w:val="left"/>
+      <w:pPr>
+        <w:ind w:left="720" w:hanging="360"/>
+      </w:pPr>
+    </w:lvl>
+    <w:lvl w:ilvl="1" w:tplc="04090019" w:tentative="1">
+      <w:start w:val="1"/>
+      <w:numFmt w:val="lowerLetter"/>
+      <w:lvlText w:val="%2."/>
+      <w:lvlJc w:val="left"/>
+      <w:pPr>
+        <w:ind w:left="1440" w:hanging="360"/>
+      </w:pPr>
+    </w:lvl>
+    <w:lvl w:ilvl="2" w:tplc="0409001B" w:tentative="1">
+      <w:start w:val="1"/>
+      <w:numFmt w:val="lowerRoman"/>
+      <w:lvlText w:val="%3."/>
+      <w:lvlJc w:val="right"/>
+      <w:pPr>
+        <w:ind w:left="2160" w:hanging="180"/>
+      </w:pPr>
+    </w:lvl>
+    <w:lvl w:ilvl="3" w:tplc="0409000F" w:tentative="1">
+      <w:start w:val="1"/>
+      <w:numFmt w:val="decimal"/>
+      <w:lvlText w:val="%4."/>
+      <w:lvlJc w:val="left"/>
+      <w:pPr>
+        <w:ind w:left="2880" w:hanging="360"/>
+      </w:pPr>
+    </w:lvl>
+    <w:lvl w:ilvl="4" w:tplc="04090019" w:tentative="1">
+      <w:start w:val="1"/>
+      <w:numFmt w:val="lowerLetter"/>
+      <w:lvlText w:val="%5."/>
+      <w:lvlJc w:val="left"/>
+      <w:pPr>
+        <w:ind w:left="3600" w:hanging="360"/>
+      </w:pPr>
+    </w:lvl>
+    <w:lvl w:ilvl="5" w:tplc="0409001B" w:tentative="1">
+      <w:start w:val="1"/>
+      <w:numFmt w:val="lowerRoman"/>
+      <w:lvlText w:val="%6."/>
+      <w:lvlJc w:val="right"/>
+      <w:pPr>
+        <w:ind w:left="4320" w:hanging="180"/>
+      </w:pPr>
+    </w:lvl>
+    <w:lvl w:ilvl="6" w:tplc="0409000F" w:tentative="1">
+      <w:start w:val="1"/>
+      <w:numFmt w:val="decimal"/>
+      <w:lvlText w:val="%7."/>
+      <w:lvlJc w:val="left"/>
+      <w:pPr>
+        <w:ind w:left="5040" w:hanging="360"/>
+      </w:pPr>
+    </w:lvl>
+    <w:lvl w:ilvl="7" w:tplc="04090019" w:tentative="1">
+      <w:start w:val="1"/>
+      <w:numFmt w:val="lowerLetter"/>
+      <w:lvlText w:val="%8."/>
+      <w:lvlJc w:val="left"/>
+      <w:pPr>
+        <w:ind w:left="5760" w:hanging="360"/>
+      </w:pPr>
+    </w:lvl>
+    <w:lvl w:ilvl="8" w:tplc="0409001B" w:tentative="1">
+      <w:start w:val="1"/>
+      <w:numFmt w:val="lowerRoman"/>
+      <w:lvlText w:val="%9."/>
+      <w:lvlJc w:val="right"/>
+      <w:pPr>
+        <w:ind w:left="6480" w:hanging="180"/>
+      </w:pPr>
+    </w:lvl>
+  </w:abstractNum>
+  <w:abstractNum w:abstractNumId="4">
     <w:nsid w:val="6F1D6A21"/>
     <w:multiLevelType w:val="singleLevel"/>
     <w:tmpl w:val="A100F9DC"/>
@@ -5398,13 +5152,16 @@
     <w:abstractNumId w:val="0"/>
   </w:num>
   <w:num w:numId="2">
-    <w:abstractNumId w:val="3"/>
+    <w:abstractNumId w:val="4"/>
   </w:num>
   <w:num w:numId="3">
     <w:abstractNumId w:val="1"/>
   </w:num>
   <w:num w:numId="4">
     <w:abstractNumId w:val="2"/>
+  </w:num>
+  <w:num w:numId="5">
+    <w:abstractNumId w:val="3"/>
   </w:num>
 </w:numbering>
 </file>
@@ -5939,6 +5696,7 @@
   <w:style w:type="character" w:default="1" w:styleId="DefaultParagraphFont">
     <w:name w:val="Default Paragraph Font"/>
     <w:uiPriority w:val="1"/>
+    <w:semiHidden/>
     <w:unhideWhenUsed/>
   </w:style>
   <w:style w:type="table" w:default="1" w:styleId="TableNormal">
@@ -6223,7 +5981,7 @@
     <w:name w:val="ACM Text"/>
     <w:basedOn w:val="Abstract"/>
     <w:qFormat/>
-    <w:rsid w:val="002E4484"/>
+    <w:rsid w:val="005F1BCB"/>
     <w:pPr>
       <w:keepNext w:val="0"/>
     </w:pPr>
@@ -6311,6 +6069,11 @@
     <w:rPr>
       <w:vertAlign w:val="superscript"/>
     </w:rPr>
+  </w:style>
+  <w:style w:type="character" w:customStyle="1" w:styleId="apple-converted-space">
+    <w:name w:val="apple-converted-space"/>
+    <w:basedOn w:val="DefaultParagraphFont"/>
+    <w:rsid w:val="00130EFB"/>
   </w:style>
 </w:styles>
 </file>
@@ -6605,7 +6368,7 @@
 </file>
 
 <file path=customXml/itemProps1.xml><?xml version="1.0" encoding="utf-8"?>
-<ds:datastoreItem xmlns:ds="http://schemas.openxmlformats.org/officeDocument/2006/customXml" ds:itemID="{802A529D-B4F2-4F40-9681-B2FEEA22BA46}">
+<ds:datastoreItem xmlns:ds="http://schemas.openxmlformats.org/officeDocument/2006/customXml" ds:itemID="{C110A869-8E0C-4D7E-91D2-9AAD52DFB933}">
   <ds:schemaRefs>
     <ds:schemaRef ds:uri="http://schemas.openxmlformats.org/officeDocument/2006/bibliography"/>
   </ds:schemaRefs>

</xml_diff>